<commit_message>
Update templates to use methods on a context
</commit_message>
<xml_diff>
--- a/public/templates/certificates/attendance.docx
+++ b/public/templates/certificates/attendance.docx
@@ -194,7 +194,16 @@
           <w:sz w:val="20"/>
           <w:szCs w:val="20"/>
         </w:rPr>
-        <w:instrText xml:space="preserve">MERGEFIELD =patient_name \* MERGEFORMAT </w:instrText>
+        <w:instrText>MERGEFIELD =patient.</w:instrText>
+      </w:r>
+      <w:r>
+        <w:rPr>
+          <w:rFonts w:ascii="Avenir Next Demi Bold" w:hAnsi="Avenir Next Demi Bold"/>
+          <w:b/>
+          <w:sz w:val="20"/>
+          <w:szCs w:val="20"/>
+        </w:rPr>
+        <w:instrText xml:space="preserve">name \* MERGEFORMAT </w:instrText>
       </w:r>
       <w:r>
         <w:rPr>
@@ -212,7 +221,7 @@
           <w:sz w:val="20"/>
           <w:szCs w:val="20"/>
         </w:rPr>
-        <w:t>«=patient_name»</w:t>
+        <w:t>«=patient.name»</w:t>
       </w:r>
       <w:r>
         <w:rPr>
@@ -255,7 +264,25 @@
           <w:sz w:val="20"/>
           <w:szCs w:val="20"/>
         </w:rPr>
-        <w:instrText xml:space="preserve">MERGEFIELD =identity_card_number \* MERGEFORMAT </w:instrText>
+        <w:instrText>MERGEFIELD =</w:instrText>
+      </w:r>
+      <w:r>
+        <w:rPr>
+          <w:rFonts w:ascii="Avenir Next Demi Bold" w:hAnsi="Avenir Next Demi Bold"/>
+          <w:b/>
+          <w:sz w:val="20"/>
+          <w:szCs w:val="20"/>
+        </w:rPr>
+        <w:instrText>patient.</w:instrText>
+      </w:r>
+      <w:r>
+        <w:rPr>
+          <w:rFonts w:ascii="Avenir Next Demi Bold" w:hAnsi="Avenir Next Demi Bold"/>
+          <w:b/>
+          <w:sz w:val="20"/>
+          <w:szCs w:val="20"/>
+        </w:rPr>
+        <w:instrText xml:space="preserve">identity_card_number \* MERGEFORMAT </w:instrText>
       </w:r>
       <w:r>
         <w:rPr>
@@ -273,7 +300,7 @@
           <w:sz w:val="20"/>
           <w:szCs w:val="20"/>
         </w:rPr>
-        <w:t>«=identity_card_number»</w:t>
+        <w:t>«=patient.identity_card_number»</w:t>
       </w:r>
       <w:r>
         <w:rPr>
@@ -324,7 +351,25 @@
           <w:sz w:val="20"/>
           <w:szCs w:val="20"/>
         </w:rPr>
-        <w:instrText xml:space="preserve"> MERGEFIELD =disease \* MERGEFORMAT </w:instrText>
+        <w:instrText xml:space="preserve"> MERGEFIELD =</w:instrText>
+      </w:r>
+      <w:r>
+        <w:rPr>
+          <w:rFonts w:ascii="Avenir Next Demi Bold" w:hAnsi="Avenir Next Demi Bold"/>
+          <w:b/>
+          <w:sz w:val="20"/>
+          <w:szCs w:val="20"/>
+        </w:rPr>
+        <w:instrText>diagnosis.description</w:instrText>
+      </w:r>
+      <w:r>
+        <w:rPr>
+          <w:rFonts w:ascii="Avenir Next Demi Bold" w:hAnsi="Avenir Next Demi Bold"/>
+          <w:b/>
+          <w:sz w:val="20"/>
+          <w:szCs w:val="20"/>
+        </w:rPr>
+        <w:instrText xml:space="preserve"> \* MERGEFORMAT </w:instrText>
       </w:r>
       <w:r>
         <w:rPr>
@@ -342,7 +387,7 @@
           <w:sz w:val="20"/>
           <w:szCs w:val="20"/>
         </w:rPr>
-        <w:t>«=disease»</w:t>
+        <w:t>«=diagnosis.description»</w:t>
       </w:r>
       <w:r>
         <w:rPr>
@@ -387,7 +432,7 @@
           <w:sz w:val="20"/>
           <w:szCs w:val="20"/>
         </w:rPr>
-        <w:instrText xml:space="preserve">MERGEFIELD =disease_code \* MERGEFORMAT </w:instrText>
+        <w:instrText>MERGEFIELD =</w:instrText>
       </w:r>
       <w:r>
         <w:rPr>
@@ -396,6 +441,24 @@
           <w:sz w:val="20"/>
           <w:szCs w:val="20"/>
         </w:rPr>
+        <w:instrText>diagnosis.</w:instrText>
+      </w:r>
+      <w:r>
+        <w:rPr>
+          <w:rFonts w:ascii="Avenir Medium" w:hAnsi="Avenir Medium"/>
+          <w:b/>
+          <w:sz w:val="20"/>
+          <w:szCs w:val="20"/>
+        </w:rPr>
+        <w:instrText xml:space="preserve">disease_code \* MERGEFORMAT </w:instrText>
+      </w:r>
+      <w:r>
+        <w:rPr>
+          <w:rFonts w:ascii="Avenir Medium" w:hAnsi="Avenir Medium"/>
+          <w:b/>
+          <w:sz w:val="20"/>
+          <w:szCs w:val="20"/>
+        </w:rPr>
         <w:fldChar w:fldCharType="separate"/>
       </w:r>
       <w:r>
@@ -405,7 +468,7 @@
           <w:sz w:val="20"/>
           <w:szCs w:val="20"/>
         </w:rPr>
-        <w:t>«=disease_code»</w:t>
+        <w:t>«=diagnosis.disease_code»</w:t>
       </w:r>
       <w:r>
         <w:rPr>
@@ -537,17 +600,6 @@
         </w:rPr>
         <w:t>.</w:t>
       </w:r>
-    </w:p>
-    <w:p>
-      <w:pPr>
-        <w:spacing w:line="276" w:lineRule="auto"/>
-        <w:jc w:val="both"/>
-        <w:rPr>
-          <w:rFonts w:ascii="Book Antiqua" w:hAnsi="Book Antiqua"/>
-          <w:sz w:val="22"/>
-          <w:szCs w:val="22"/>
-        </w:rPr>
-      </w:pPr>
     </w:p>
     <w:p>
       <w:pPr>
@@ -561,6 +613,17 @@
       </w:pPr>
       <w:bookmarkStart w:id="0" w:name="_GoBack"/>
       <w:bookmarkEnd w:id="0"/>
+    </w:p>
+    <w:p>
+      <w:pPr>
+        <w:spacing w:line="276" w:lineRule="auto"/>
+        <w:jc w:val="both"/>
+        <w:rPr>
+          <w:rFonts w:ascii="Book Antiqua" w:hAnsi="Book Antiqua"/>
+          <w:sz w:val="22"/>
+          <w:szCs w:val="22"/>
+        </w:rPr>
+      </w:pPr>
     </w:p>
     <w:p>
       <w:pPr>

</xml_diff>

<commit_message>
Update attendance and simple certificates
</commit_message>
<xml_diff>
--- a/public/templates/certificates/attendance.docx
+++ b/public/templates/certificates/attendance.docx
@@ -502,7 +502,15 @@
           <w:sz w:val="22"/>
           <w:szCs w:val="22"/>
         </w:rPr>
-        <w:t xml:space="preserve">acude a este centro para control médico, y require tratamiento medicamentoso más controles por consulta externa desde las </w:t>
+        <w:t>require tratamiento medicamentoso más controles por consulta externa, acude</w:t>
+      </w:r>
+      <w:r>
+        <w:rPr>
+          <w:rFonts w:ascii="Book Antiqua" w:hAnsi="Book Antiqua"/>
+          <w:sz w:val="22"/>
+          <w:szCs w:val="22"/>
+        </w:rPr>
+        <w:t xml:space="preserve"> desde las </w:t>
       </w:r>
       <w:r>
         <w:rPr>
@@ -599,6 +607,332 @@
           <w:szCs w:val="22"/>
         </w:rPr>
         <w:t>.</w:t>
+      </w:r>
+    </w:p>
+    <w:p>
+      <w:pPr>
+        <w:spacing w:line="276" w:lineRule="auto"/>
+        <w:jc w:val="both"/>
+        <w:rPr>
+          <w:rFonts w:ascii="Book Antiqua" w:hAnsi="Book Antiqua"/>
+          <w:sz w:val="22"/>
+          <w:szCs w:val="22"/>
+        </w:rPr>
+      </w:pPr>
+    </w:p>
+    <w:p>
+      <w:pPr>
+        <w:spacing w:line="276" w:lineRule="auto"/>
+        <w:jc w:val="both"/>
+        <w:rPr>
+          <w:rFonts w:ascii="Book Antiqua" w:hAnsi="Book Antiqua"/>
+          <w:sz w:val="22"/>
+          <w:szCs w:val="22"/>
+        </w:rPr>
+      </w:pPr>
+    </w:p>
+    <w:p>
+      <w:pPr>
+        <w:spacing w:line="276" w:lineRule="auto"/>
+        <w:jc w:val="both"/>
+        <w:rPr>
+          <w:rFonts w:ascii="Book Antiqua" w:hAnsi="Book Antiqua"/>
+          <w:sz w:val="22"/>
+          <w:szCs w:val="22"/>
+        </w:rPr>
+      </w:pPr>
+      <w:r>
+        <w:rPr>
+          <w:rFonts w:ascii="Book Antiqua" w:hAnsi="Book Antiqua"/>
+          <w:sz w:val="22"/>
+          <w:szCs w:val="22"/>
+        </w:rPr>
+        <w:t>Es todo cuanto puedo certificar en honor a la verdad.</w:t>
+      </w:r>
+    </w:p>
+    <w:p>
+      <w:pPr>
+        <w:spacing w:line="276" w:lineRule="auto"/>
+        <w:jc w:val="both"/>
+        <w:rPr>
+          <w:rFonts w:ascii="Book Antiqua" w:hAnsi="Book Antiqua"/>
+          <w:sz w:val="22"/>
+          <w:szCs w:val="22"/>
+        </w:rPr>
+      </w:pPr>
+    </w:p>
+    <w:p>
+      <w:pPr>
+        <w:spacing w:line="276" w:lineRule="auto"/>
+        <w:jc w:val="both"/>
+        <w:rPr>
+          <w:rFonts w:ascii="Book Antiqua" w:hAnsi="Book Antiqua"/>
+          <w:sz w:val="22"/>
+          <w:szCs w:val="22"/>
+        </w:rPr>
+      </w:pPr>
+    </w:p>
+    <w:p>
+      <w:pPr>
+        <w:spacing w:line="276" w:lineRule="auto"/>
+        <w:jc w:val="both"/>
+        <w:rPr>
+          <w:rFonts w:ascii="Book Antiqua" w:hAnsi="Book Antiqua"/>
+          <w:sz w:val="22"/>
+          <w:szCs w:val="22"/>
+        </w:rPr>
+      </w:pPr>
+    </w:p>
+    <w:p>
+      <w:pPr>
+        <w:spacing w:line="276" w:lineRule="auto"/>
+        <w:jc w:val="right"/>
+        <w:rPr>
+          <w:rFonts w:ascii="Book Antiqua" w:hAnsi="Book Antiqua"/>
+          <w:sz w:val="22"/>
+          <w:szCs w:val="22"/>
+        </w:rPr>
+      </w:pPr>
+      <w:r>
+        <w:rPr>
+          <w:rFonts w:ascii="Book Antiqua" w:hAnsi="Book Antiqua"/>
+          <w:sz w:val="22"/>
+          <w:szCs w:val="22"/>
+        </w:rPr>
+        <w:t xml:space="preserve">Latacunga, </w:t>
+      </w:r>
+      <w:r>
+        <w:rPr>
+          <w:rFonts w:ascii="Book Antiqua" w:hAnsi="Book Antiqua"/>
+          <w:sz w:val="22"/>
+          <w:szCs w:val="22"/>
+        </w:rPr>
+        <w:fldChar w:fldCharType="begin"/>
+      </w:r>
+      <w:r>
+        <w:rPr>
+          <w:rFonts w:ascii="Book Antiqua" w:hAnsi="Book Antiqua"/>
+          <w:sz w:val="22"/>
+          <w:szCs w:val="22"/>
+        </w:rPr>
+        <w:instrText xml:space="preserve"> MERGEFIELD =</w:instrText>
+      </w:r>
+      <w:r>
+        <w:rPr>
+          <w:rFonts w:ascii="Book Antiqua" w:hAnsi="Book Antiqua"/>
+          <w:sz w:val="22"/>
+          <w:szCs w:val="22"/>
+        </w:rPr>
+        <w:instrText>current_</w:instrText>
+      </w:r>
+      <w:r>
+        <w:rPr>
+          <w:rFonts w:ascii="Book Antiqua" w:hAnsi="Book Antiqua"/>
+          <w:sz w:val="22"/>
+          <w:szCs w:val="22"/>
+        </w:rPr>
+        <w:instrText xml:space="preserve">date \* MERGEFORMAT </w:instrText>
+      </w:r>
+      <w:r>
+        <w:rPr>
+          <w:rFonts w:ascii="Book Antiqua" w:hAnsi="Book Antiqua"/>
+          <w:sz w:val="22"/>
+          <w:szCs w:val="22"/>
+        </w:rPr>
+        <w:fldChar w:fldCharType="separate"/>
+      </w:r>
+      <w:r>
+        <w:rPr>
+          <w:rFonts w:ascii="Book Antiqua" w:hAnsi="Book Antiqua"/>
+          <w:sz w:val="22"/>
+          <w:szCs w:val="22"/>
+        </w:rPr>
+        <w:t>«=current_date»</w:t>
+      </w:r>
+      <w:r>
+        <w:rPr>
+          <w:rFonts w:ascii="Book Antiqua" w:hAnsi="Book Antiqua"/>
+          <w:sz w:val="22"/>
+          <w:szCs w:val="22"/>
+        </w:rPr>
+        <w:fldChar w:fldCharType="end"/>
+      </w:r>
+    </w:p>
+    <w:p>
+      <w:pPr>
+        <w:spacing w:line="276" w:lineRule="auto"/>
+        <w:jc w:val="both"/>
+        <w:rPr>
+          <w:rFonts w:ascii="Book Antiqua" w:hAnsi="Book Antiqua"/>
+          <w:sz w:val="22"/>
+          <w:szCs w:val="22"/>
+        </w:rPr>
+      </w:pPr>
+    </w:p>
+    <w:p>
+      <w:pPr>
+        <w:spacing w:line="276" w:lineRule="auto"/>
+        <w:jc w:val="both"/>
+        <w:rPr>
+          <w:rFonts w:ascii="Book Antiqua" w:hAnsi="Book Antiqua"/>
+          <w:sz w:val="22"/>
+          <w:szCs w:val="22"/>
+        </w:rPr>
+      </w:pPr>
+    </w:p>
+    <w:p>
+      <w:pPr>
+        <w:spacing w:line="276" w:lineRule="auto"/>
+        <w:jc w:val="both"/>
+        <w:rPr>
+          <w:rFonts w:ascii="Book Antiqua" w:hAnsi="Book Antiqua"/>
+          <w:sz w:val="22"/>
+          <w:szCs w:val="22"/>
+        </w:rPr>
+      </w:pPr>
+    </w:p>
+    <w:p>
+      <w:pPr>
+        <w:spacing w:line="276" w:lineRule="auto"/>
+        <w:jc w:val="both"/>
+        <w:rPr>
+          <w:rFonts w:ascii="Book Antiqua" w:hAnsi="Book Antiqua"/>
+          <w:sz w:val="22"/>
+          <w:szCs w:val="22"/>
+        </w:rPr>
+      </w:pPr>
+    </w:p>
+    <w:p>
+      <w:pPr>
+        <w:spacing w:line="276" w:lineRule="auto"/>
+        <w:jc w:val="both"/>
+        <w:rPr>
+          <w:rFonts w:ascii="Book Antiqua" w:hAnsi="Book Antiqua"/>
+          <w:sz w:val="22"/>
+          <w:szCs w:val="22"/>
+        </w:rPr>
+      </w:pPr>
+    </w:p>
+    <w:p>
+      <w:pPr>
+        <w:spacing w:line="276" w:lineRule="auto"/>
+        <w:jc w:val="both"/>
+        <w:rPr>
+          <w:rFonts w:ascii="Book Antiqua" w:hAnsi="Book Antiqua"/>
+          <w:sz w:val="22"/>
+          <w:szCs w:val="22"/>
+        </w:rPr>
+      </w:pPr>
+      <w:r>
+        <w:rPr>
+          <w:rFonts w:ascii="Book Antiqua" w:hAnsi="Book Antiqua"/>
+          <w:sz w:val="22"/>
+          <w:szCs w:val="22"/>
+        </w:rPr>
+        <w:t>Atentamente,</w:t>
+      </w:r>
+    </w:p>
+    <w:p>
+      <w:pPr>
+        <w:spacing w:line="276" w:lineRule="auto"/>
+        <w:jc w:val="both"/>
+        <w:rPr>
+          <w:rFonts w:ascii="Book Antiqua" w:hAnsi="Book Antiqua"/>
+          <w:sz w:val="22"/>
+          <w:szCs w:val="22"/>
+        </w:rPr>
+      </w:pPr>
+    </w:p>
+    <w:p>
+      <w:pPr>
+        <w:spacing w:line="276" w:lineRule="auto"/>
+        <w:jc w:val="both"/>
+        <w:rPr>
+          <w:rFonts w:ascii="Book Antiqua" w:hAnsi="Book Antiqua"/>
+          <w:sz w:val="22"/>
+          <w:szCs w:val="22"/>
+        </w:rPr>
+      </w:pPr>
+    </w:p>
+    <w:p>
+      <w:pPr>
+        <w:spacing w:line="276" w:lineRule="auto"/>
+        <w:jc w:val="both"/>
+        <w:rPr>
+          <w:rFonts w:ascii="Book Antiqua" w:hAnsi="Book Antiqua"/>
+          <w:sz w:val="22"/>
+          <w:szCs w:val="22"/>
+        </w:rPr>
+      </w:pPr>
+    </w:p>
+    <w:p>
+      <w:pPr>
+        <w:spacing w:line="276" w:lineRule="auto"/>
+        <w:jc w:val="both"/>
+        <w:rPr>
+          <w:rFonts w:ascii="Book Antiqua" w:hAnsi="Book Antiqua"/>
+          <w:sz w:val="22"/>
+          <w:szCs w:val="22"/>
+        </w:rPr>
+      </w:pPr>
+    </w:p>
+    <w:p>
+      <w:pPr>
+        <w:spacing w:line="276" w:lineRule="auto"/>
+        <w:jc w:val="both"/>
+        <w:rPr>
+          <w:rFonts w:ascii="Book Antiqua" w:hAnsi="Book Antiqua"/>
+          <w:sz w:val="22"/>
+          <w:szCs w:val="22"/>
+        </w:rPr>
+      </w:pPr>
+      <w:r>
+        <w:rPr>
+          <w:rFonts w:ascii="Book Antiqua" w:hAnsi="Book Antiqua"/>
+          <w:sz w:val="22"/>
+          <w:szCs w:val="22"/>
+        </w:rPr>
+        <w:t>Dr. Paúl Dueñas Villacís</w:t>
+      </w:r>
+    </w:p>
+    <w:p>
+      <w:pPr>
+        <w:spacing w:line="276" w:lineRule="auto"/>
+        <w:jc w:val="both"/>
+        <w:rPr>
+          <w:rFonts w:ascii="Book Antiqua" w:hAnsi="Book Antiqua"/>
+          <w:b/>
+          <w:sz w:val="22"/>
+          <w:szCs w:val="22"/>
+        </w:rPr>
+      </w:pPr>
+      <w:r>
+        <w:rPr>
+          <w:rFonts w:ascii="Book Antiqua" w:hAnsi="Book Antiqua"/>
+          <w:b/>
+          <w:sz w:val="22"/>
+          <w:szCs w:val="22"/>
+        </w:rPr>
+        <w:t>OTORRINOLARINGÓLOGO</w:t>
+      </w:r>
+    </w:p>
+    <w:p>
+      <w:pPr>
+        <w:spacing w:line="276" w:lineRule="auto"/>
+        <w:jc w:val="both"/>
+        <w:rPr>
+          <w:rFonts w:ascii="Book Antiqua" w:hAnsi="Book Antiqua"/>
+          <w:sz w:val="22"/>
+          <w:szCs w:val="22"/>
+        </w:rPr>
+      </w:pPr>
+      <w:r>
+        <w:rPr>
+          <w:rFonts w:ascii="Book Antiqua" w:hAnsi="Book Antiqua"/>
+          <w:sz w:val="22"/>
+          <w:szCs w:val="22"/>
+        </w:rPr>
+        <w:t>Reg. Med.: L: I-I F: 17 No. 50</w:t>
       </w:r>
     </w:p>
     <w:p>
@@ -613,332 +947,6 @@
       </w:pPr>
       <w:bookmarkStart w:id="0" w:name="_GoBack"/>
       <w:bookmarkEnd w:id="0"/>
-    </w:p>
-    <w:p>
-      <w:pPr>
-        <w:spacing w:line="276" w:lineRule="auto"/>
-        <w:jc w:val="both"/>
-        <w:rPr>
-          <w:rFonts w:ascii="Book Antiqua" w:hAnsi="Book Antiqua"/>
-          <w:sz w:val="22"/>
-          <w:szCs w:val="22"/>
-        </w:rPr>
-      </w:pPr>
-    </w:p>
-    <w:p>
-      <w:pPr>
-        <w:spacing w:line="276" w:lineRule="auto"/>
-        <w:jc w:val="both"/>
-        <w:rPr>
-          <w:rFonts w:ascii="Book Antiqua" w:hAnsi="Book Antiqua"/>
-          <w:sz w:val="22"/>
-          <w:szCs w:val="22"/>
-        </w:rPr>
-      </w:pPr>
-      <w:r>
-        <w:rPr>
-          <w:rFonts w:ascii="Book Antiqua" w:hAnsi="Book Antiqua"/>
-          <w:sz w:val="22"/>
-          <w:szCs w:val="22"/>
-        </w:rPr>
-        <w:t>Es todo cuanto puedo certificar en honor a la verdad.</w:t>
-      </w:r>
-    </w:p>
-    <w:p>
-      <w:pPr>
-        <w:spacing w:line="276" w:lineRule="auto"/>
-        <w:jc w:val="both"/>
-        <w:rPr>
-          <w:rFonts w:ascii="Book Antiqua" w:hAnsi="Book Antiqua"/>
-          <w:sz w:val="22"/>
-          <w:szCs w:val="22"/>
-        </w:rPr>
-      </w:pPr>
-    </w:p>
-    <w:p>
-      <w:pPr>
-        <w:spacing w:line="276" w:lineRule="auto"/>
-        <w:jc w:val="both"/>
-        <w:rPr>
-          <w:rFonts w:ascii="Book Antiqua" w:hAnsi="Book Antiqua"/>
-          <w:sz w:val="22"/>
-          <w:szCs w:val="22"/>
-        </w:rPr>
-      </w:pPr>
-    </w:p>
-    <w:p>
-      <w:pPr>
-        <w:spacing w:line="276" w:lineRule="auto"/>
-        <w:jc w:val="both"/>
-        <w:rPr>
-          <w:rFonts w:ascii="Book Antiqua" w:hAnsi="Book Antiqua"/>
-          <w:sz w:val="22"/>
-          <w:szCs w:val="22"/>
-        </w:rPr>
-      </w:pPr>
-    </w:p>
-    <w:p>
-      <w:pPr>
-        <w:spacing w:line="276" w:lineRule="auto"/>
-        <w:jc w:val="right"/>
-        <w:rPr>
-          <w:rFonts w:ascii="Book Antiqua" w:hAnsi="Book Antiqua"/>
-          <w:sz w:val="22"/>
-          <w:szCs w:val="22"/>
-        </w:rPr>
-      </w:pPr>
-      <w:r>
-        <w:rPr>
-          <w:rFonts w:ascii="Book Antiqua" w:hAnsi="Book Antiqua"/>
-          <w:sz w:val="22"/>
-          <w:szCs w:val="22"/>
-        </w:rPr>
-        <w:t xml:space="preserve">Latacunga, </w:t>
-      </w:r>
-      <w:r>
-        <w:rPr>
-          <w:rFonts w:ascii="Book Antiqua" w:hAnsi="Book Antiqua"/>
-          <w:sz w:val="22"/>
-          <w:szCs w:val="22"/>
-        </w:rPr>
-        <w:fldChar w:fldCharType="begin"/>
-      </w:r>
-      <w:r>
-        <w:rPr>
-          <w:rFonts w:ascii="Book Antiqua" w:hAnsi="Book Antiqua"/>
-          <w:sz w:val="22"/>
-          <w:szCs w:val="22"/>
-        </w:rPr>
-        <w:instrText xml:space="preserve"> MERGEFIELD =</w:instrText>
-      </w:r>
-      <w:r>
-        <w:rPr>
-          <w:rFonts w:ascii="Book Antiqua" w:hAnsi="Book Antiqua"/>
-          <w:sz w:val="22"/>
-          <w:szCs w:val="22"/>
-        </w:rPr>
-        <w:instrText>current_</w:instrText>
-      </w:r>
-      <w:r>
-        <w:rPr>
-          <w:rFonts w:ascii="Book Antiqua" w:hAnsi="Book Antiqua"/>
-          <w:sz w:val="22"/>
-          <w:szCs w:val="22"/>
-        </w:rPr>
-        <w:instrText xml:space="preserve">date \* MERGEFORMAT </w:instrText>
-      </w:r>
-      <w:r>
-        <w:rPr>
-          <w:rFonts w:ascii="Book Antiqua" w:hAnsi="Book Antiqua"/>
-          <w:sz w:val="22"/>
-          <w:szCs w:val="22"/>
-        </w:rPr>
-        <w:fldChar w:fldCharType="separate"/>
-      </w:r>
-      <w:r>
-        <w:rPr>
-          <w:rFonts w:ascii="Book Antiqua" w:hAnsi="Book Antiqua"/>
-          <w:sz w:val="22"/>
-          <w:szCs w:val="22"/>
-        </w:rPr>
-        <w:t>«=current_date»</w:t>
-      </w:r>
-      <w:r>
-        <w:rPr>
-          <w:rFonts w:ascii="Book Antiqua" w:hAnsi="Book Antiqua"/>
-          <w:sz w:val="22"/>
-          <w:szCs w:val="22"/>
-        </w:rPr>
-        <w:fldChar w:fldCharType="end"/>
-      </w:r>
-    </w:p>
-    <w:p>
-      <w:pPr>
-        <w:spacing w:line="276" w:lineRule="auto"/>
-        <w:jc w:val="both"/>
-        <w:rPr>
-          <w:rFonts w:ascii="Book Antiqua" w:hAnsi="Book Antiqua"/>
-          <w:sz w:val="22"/>
-          <w:szCs w:val="22"/>
-        </w:rPr>
-      </w:pPr>
-    </w:p>
-    <w:p>
-      <w:pPr>
-        <w:spacing w:line="276" w:lineRule="auto"/>
-        <w:jc w:val="both"/>
-        <w:rPr>
-          <w:rFonts w:ascii="Book Antiqua" w:hAnsi="Book Antiqua"/>
-          <w:sz w:val="22"/>
-          <w:szCs w:val="22"/>
-        </w:rPr>
-      </w:pPr>
-    </w:p>
-    <w:p>
-      <w:pPr>
-        <w:spacing w:line="276" w:lineRule="auto"/>
-        <w:jc w:val="both"/>
-        <w:rPr>
-          <w:rFonts w:ascii="Book Antiqua" w:hAnsi="Book Antiqua"/>
-          <w:sz w:val="22"/>
-          <w:szCs w:val="22"/>
-        </w:rPr>
-      </w:pPr>
-    </w:p>
-    <w:p>
-      <w:pPr>
-        <w:spacing w:line="276" w:lineRule="auto"/>
-        <w:jc w:val="both"/>
-        <w:rPr>
-          <w:rFonts w:ascii="Book Antiqua" w:hAnsi="Book Antiqua"/>
-          <w:sz w:val="22"/>
-          <w:szCs w:val="22"/>
-        </w:rPr>
-      </w:pPr>
-    </w:p>
-    <w:p>
-      <w:pPr>
-        <w:spacing w:line="276" w:lineRule="auto"/>
-        <w:jc w:val="both"/>
-        <w:rPr>
-          <w:rFonts w:ascii="Book Antiqua" w:hAnsi="Book Antiqua"/>
-          <w:sz w:val="22"/>
-          <w:szCs w:val="22"/>
-        </w:rPr>
-      </w:pPr>
-    </w:p>
-    <w:p>
-      <w:pPr>
-        <w:spacing w:line="276" w:lineRule="auto"/>
-        <w:jc w:val="both"/>
-        <w:rPr>
-          <w:rFonts w:ascii="Book Antiqua" w:hAnsi="Book Antiqua"/>
-          <w:sz w:val="22"/>
-          <w:szCs w:val="22"/>
-        </w:rPr>
-      </w:pPr>
-      <w:r>
-        <w:rPr>
-          <w:rFonts w:ascii="Book Antiqua" w:hAnsi="Book Antiqua"/>
-          <w:sz w:val="22"/>
-          <w:szCs w:val="22"/>
-        </w:rPr>
-        <w:t>Atentamente,</w:t>
-      </w:r>
-    </w:p>
-    <w:p>
-      <w:pPr>
-        <w:spacing w:line="276" w:lineRule="auto"/>
-        <w:jc w:val="both"/>
-        <w:rPr>
-          <w:rFonts w:ascii="Book Antiqua" w:hAnsi="Book Antiqua"/>
-          <w:sz w:val="22"/>
-          <w:szCs w:val="22"/>
-        </w:rPr>
-      </w:pPr>
-    </w:p>
-    <w:p>
-      <w:pPr>
-        <w:spacing w:line="276" w:lineRule="auto"/>
-        <w:jc w:val="both"/>
-        <w:rPr>
-          <w:rFonts w:ascii="Book Antiqua" w:hAnsi="Book Antiqua"/>
-          <w:sz w:val="22"/>
-          <w:szCs w:val="22"/>
-        </w:rPr>
-      </w:pPr>
-    </w:p>
-    <w:p>
-      <w:pPr>
-        <w:spacing w:line="276" w:lineRule="auto"/>
-        <w:jc w:val="both"/>
-        <w:rPr>
-          <w:rFonts w:ascii="Book Antiqua" w:hAnsi="Book Antiqua"/>
-          <w:sz w:val="22"/>
-          <w:szCs w:val="22"/>
-        </w:rPr>
-      </w:pPr>
-    </w:p>
-    <w:p>
-      <w:pPr>
-        <w:spacing w:line="276" w:lineRule="auto"/>
-        <w:jc w:val="both"/>
-        <w:rPr>
-          <w:rFonts w:ascii="Book Antiqua" w:hAnsi="Book Antiqua"/>
-          <w:sz w:val="22"/>
-          <w:szCs w:val="22"/>
-        </w:rPr>
-      </w:pPr>
-    </w:p>
-    <w:p>
-      <w:pPr>
-        <w:spacing w:line="276" w:lineRule="auto"/>
-        <w:jc w:val="both"/>
-        <w:rPr>
-          <w:rFonts w:ascii="Book Antiqua" w:hAnsi="Book Antiqua"/>
-          <w:sz w:val="22"/>
-          <w:szCs w:val="22"/>
-        </w:rPr>
-      </w:pPr>
-      <w:r>
-        <w:rPr>
-          <w:rFonts w:ascii="Book Antiqua" w:hAnsi="Book Antiqua"/>
-          <w:sz w:val="22"/>
-          <w:szCs w:val="22"/>
-        </w:rPr>
-        <w:t>Dr. Paúl Dueñas Villacís</w:t>
-      </w:r>
-    </w:p>
-    <w:p>
-      <w:pPr>
-        <w:spacing w:line="276" w:lineRule="auto"/>
-        <w:jc w:val="both"/>
-        <w:rPr>
-          <w:rFonts w:ascii="Book Antiqua" w:hAnsi="Book Antiqua"/>
-          <w:b/>
-          <w:sz w:val="22"/>
-          <w:szCs w:val="22"/>
-        </w:rPr>
-      </w:pPr>
-      <w:r>
-        <w:rPr>
-          <w:rFonts w:ascii="Book Antiqua" w:hAnsi="Book Antiqua"/>
-          <w:b/>
-          <w:sz w:val="22"/>
-          <w:szCs w:val="22"/>
-        </w:rPr>
-        <w:t>OTORRINOLARINGÓLOGO</w:t>
-      </w:r>
-    </w:p>
-    <w:p>
-      <w:pPr>
-        <w:spacing w:line="276" w:lineRule="auto"/>
-        <w:jc w:val="both"/>
-        <w:rPr>
-          <w:rFonts w:ascii="Book Antiqua" w:hAnsi="Book Antiqua"/>
-          <w:sz w:val="22"/>
-          <w:szCs w:val="22"/>
-        </w:rPr>
-      </w:pPr>
-      <w:r>
-        <w:rPr>
-          <w:rFonts w:ascii="Book Antiqua" w:hAnsi="Book Antiqua"/>
-          <w:sz w:val="22"/>
-          <w:szCs w:val="22"/>
-        </w:rPr>
-        <w:t>Reg. Med.: L: I-I F: 17 No. 50</w:t>
-      </w:r>
-    </w:p>
-    <w:p>
-      <w:pPr>
-        <w:spacing w:line="276" w:lineRule="auto"/>
-        <w:jc w:val="both"/>
-        <w:rPr>
-          <w:rFonts w:ascii="Book Antiqua" w:hAnsi="Book Antiqua"/>
-          <w:sz w:val="22"/>
-          <w:szCs w:val="22"/>
-        </w:rPr>
-      </w:pPr>
       <w:r>
         <w:rPr>
           <w:rFonts w:ascii="Book Antiqua" w:hAnsi="Book Antiqua"/>

</xml_diff>

<commit_message>
Add users management and update prescriptions
</commit_message>
<xml_diff>
--- a/public/templates/certificates/attendance.docx
+++ b/public/templates/certificates/attendance.docx
@@ -1,6 +1,6 @@
 
 <file path=word/document.xml><?xml version="1.0" encoding="utf-8"?>
-<w:document xmlns:wpc="http://schemas.microsoft.com/office/word/2010/wordprocessingCanvas" xmlns:cx="http://schemas.microsoft.com/office/drawing/2014/chartex" xmlns:cx1="http://schemas.microsoft.com/office/drawing/2015/9/8/chartex" xmlns:cx2="http://schemas.microsoft.com/office/drawing/2015/10/21/chartex" xmlns:cx3="http://schemas.microsoft.com/office/drawing/2016/5/9/chartex" xmlns:cx4="http://schemas.microsoft.com/office/drawing/2016/5/10/chartex" xmlns:cx5="http://schemas.microsoft.com/office/drawing/2016/5/11/chartex" xmlns:cx6="http://schemas.microsoft.com/office/drawing/2016/5/12/chartex" xmlns:cx7="http://schemas.microsoft.com/office/drawing/2016/5/13/chartex" xmlns:cx8="http://schemas.microsoft.com/office/drawing/2016/5/14/chartex" xmlns:mc="http://schemas.openxmlformats.org/markup-compatibility/2006" xmlns:aink="http://schemas.microsoft.com/office/drawing/2016/ink" xmlns:am3d="http://schemas.microsoft.com/office/drawing/2017/model3d" xmlns:o="urn:schemas-microsoft-com:office:office" xmlns:r="http://schemas.openxmlformats.org/officeDocument/2006/relationships" xmlns:m="http://schemas.openxmlformats.org/officeDocument/2006/math" xmlns:v="urn:schemas-microsoft-com:vml" xmlns:wp14="http://schemas.microsoft.com/office/word/2010/wordprocessingDrawing" xmlns:wp="http://schemas.openxmlformats.org/drawingml/2006/wordprocessingDrawing" xmlns:w10="urn:schemas-microsoft-com:office:word" xmlns:w="http://schemas.openxmlformats.org/wordprocessingml/2006/main" xmlns:w14="http://schemas.microsoft.com/office/word/2010/wordml" xmlns:w15="http://schemas.microsoft.com/office/word/2012/wordml" xmlns:w16cex="http://schemas.microsoft.com/office/word/2018/wordml/cex" xmlns:w16cid="http://schemas.microsoft.com/office/word/2016/wordml/cid" xmlns:w16="http://schemas.microsoft.com/office/word/2018/wordml" xmlns:w16se="http://schemas.microsoft.com/office/word/2015/wordml/symex" xmlns:wpg="http://schemas.microsoft.com/office/word/2010/wordprocessingGroup" xmlns:wpi="http://schemas.microsoft.com/office/word/2010/wordprocessingInk" xmlns:wne="http://schemas.microsoft.com/office/word/2006/wordml" xmlns:wps="http://schemas.microsoft.com/office/word/2010/wordprocessingShape" mc:Ignorable="w14 w15 w16se w16cid w16 w16cex wp14">
+<w:document xmlns:wpc="http://schemas.microsoft.com/office/word/2010/wordprocessingCanvas" xmlns:cx="http://schemas.microsoft.com/office/drawing/2014/chartex" xmlns:cx1="http://schemas.microsoft.com/office/drawing/2015/9/8/chartex" xmlns:cx2="http://schemas.microsoft.com/office/drawing/2015/10/21/chartex" xmlns:cx3="http://schemas.microsoft.com/office/drawing/2016/5/9/chartex" xmlns:cx4="http://schemas.microsoft.com/office/drawing/2016/5/10/chartex" xmlns:cx5="http://schemas.microsoft.com/office/drawing/2016/5/11/chartex" xmlns:cx6="http://schemas.microsoft.com/office/drawing/2016/5/12/chartex" xmlns:cx7="http://schemas.microsoft.com/office/drawing/2016/5/13/chartex" xmlns:cx8="http://schemas.microsoft.com/office/drawing/2016/5/14/chartex" xmlns:mc="http://schemas.openxmlformats.org/markup-compatibility/2006" xmlns:aink="http://schemas.microsoft.com/office/drawing/2016/ink" xmlns:am3d="http://schemas.microsoft.com/office/drawing/2017/model3d" xmlns:o="urn:schemas-microsoft-com:office:office" xmlns:r="http://schemas.openxmlformats.org/officeDocument/2006/relationships" xmlns:m="http://schemas.openxmlformats.org/officeDocument/2006/math" xmlns:v="urn:schemas-microsoft-com:vml" xmlns:wp14="http://schemas.microsoft.com/office/word/2010/wordprocessingDrawing" xmlns:wp="http://schemas.openxmlformats.org/drawingml/2006/wordprocessingDrawing" xmlns:w10="urn:schemas-microsoft-com:office:word" xmlns:w="http://schemas.openxmlformats.org/wordprocessingml/2006/main" xmlns:w14="http://schemas.microsoft.com/office/word/2010/wordml" xmlns:w15="http://schemas.microsoft.com/office/word/2012/wordml" xmlns:w16cex="http://schemas.microsoft.com/office/word/2018/wordml/cex" xmlns:w16cid="http://schemas.microsoft.com/office/word/2016/wordml/cid" xmlns:w16="http://schemas.microsoft.com/office/word/2018/wordml" xmlns:w16sdtdh="http://schemas.microsoft.com/office/word/2020/wordml/sdtdatahash" xmlns:w16se="http://schemas.microsoft.com/office/word/2015/wordml/symex" xmlns:wpg="http://schemas.microsoft.com/office/word/2010/wordprocessingGroup" xmlns:wpi="http://schemas.microsoft.com/office/word/2010/wordprocessingInk" xmlns:wne="http://schemas.microsoft.com/office/word/2006/wordml" xmlns:wps="http://schemas.microsoft.com/office/word/2010/wordprocessingShape" mc:Ignorable="w14 w15 w16se w16cid w16 w16cex w16sdtdh wp14">
   <w:body>
     <w:p>
       <w:pPr>
@@ -821,47 +821,162 @@
           <w:sz w:val="22"/>
           <w:szCs w:val="22"/>
         </w:rPr>
-        <w:t>Dr. Paúl Dueñas Villacís</w:t>
-      </w:r>
-    </w:p>
-    <w:p>
-      <w:pPr>
-        <w:spacing w:line="276" w:lineRule="auto"/>
-        <w:jc w:val="both"/>
-        <w:rPr>
-          <w:rFonts w:ascii="Book Antiqua" w:hAnsi="Book Antiqua"/>
-          <w:b/>
-          <w:sz w:val="22"/>
-          <w:szCs w:val="22"/>
-        </w:rPr>
-      </w:pPr>
-      <w:r>
-        <w:rPr>
-          <w:rFonts w:ascii="Book Antiqua" w:hAnsi="Book Antiqua"/>
-          <w:b/>
-          <w:sz w:val="22"/>
-          <w:szCs w:val="22"/>
-        </w:rPr>
-        <w:t>OTORRINOLARINGÓLOGO</w:t>
-      </w:r>
-    </w:p>
-    <w:p>
-      <w:pPr>
-        <w:spacing w:line="276" w:lineRule="auto"/>
-        <w:jc w:val="both"/>
-        <w:rPr>
-          <w:rFonts w:ascii="Book Antiqua" w:hAnsi="Book Antiqua"/>
-          <w:sz w:val="22"/>
-          <w:szCs w:val="22"/>
-        </w:rPr>
-      </w:pPr>
-      <w:r>
-        <w:rPr>
-          <w:rFonts w:ascii="Book Antiqua" w:hAnsi="Book Antiqua"/>
-          <w:sz w:val="22"/>
-          <w:szCs w:val="22"/>
-        </w:rPr>
-        <w:t>Reg. Med.: L: I-I F: 17 No. 50</w:t>
+        <w:fldChar w:fldCharType="begin"/>
+      </w:r>
+      <w:r>
+        <w:rPr>
+          <w:rFonts w:ascii="Book Antiqua" w:hAnsi="Book Antiqua"/>
+          <w:sz w:val="22"/>
+          <w:szCs w:val="22"/>
+        </w:rPr>
+        <w:instrText xml:space="preserve"> MERGEFIELD =doctor.pretty_name \* MERGEFORMAT </w:instrText>
+      </w:r>
+      <w:r>
+        <w:rPr>
+          <w:rFonts w:ascii="Book Antiqua" w:hAnsi="Book Antiqua"/>
+          <w:sz w:val="22"/>
+          <w:szCs w:val="22"/>
+        </w:rPr>
+        <w:fldChar w:fldCharType="separate"/>
+      </w:r>
+      <w:r>
+        <w:rPr>
+          <w:rFonts w:ascii="Book Antiqua" w:hAnsi="Book Antiqua"/>
+          <w:sz w:val="22"/>
+          <w:szCs w:val="22"/>
+        </w:rPr>
+        <w:t>«=doctor.pretty_name»</w:t>
+      </w:r>
+      <w:r>
+        <w:rPr>
+          <w:rFonts w:ascii="Book Antiqua" w:hAnsi="Book Antiqua"/>
+          <w:sz w:val="22"/>
+          <w:szCs w:val="22"/>
+        </w:rPr>
+        <w:fldChar w:fldCharType="end"/>
+      </w:r>
+    </w:p>
+    <w:p>
+      <w:pPr>
+        <w:spacing w:line="276" w:lineRule="auto"/>
+        <w:jc w:val="both"/>
+        <w:rPr>
+          <w:rFonts w:ascii="Book Antiqua" w:hAnsi="Book Antiqua"/>
+          <w:b/>
+          <w:sz w:val="22"/>
+          <w:szCs w:val="22"/>
+        </w:rPr>
+      </w:pPr>
+      <w:r>
+        <w:rPr>
+          <w:rFonts w:ascii="Book Antiqua" w:hAnsi="Book Antiqua"/>
+          <w:b/>
+          <w:sz w:val="22"/>
+          <w:szCs w:val="22"/>
+        </w:rPr>
+        <w:fldChar w:fldCharType="begin"/>
+      </w:r>
+      <w:r>
+        <w:rPr>
+          <w:rFonts w:ascii="Book Antiqua" w:hAnsi="Book Antiqua"/>
+          <w:b/>
+          <w:sz w:val="22"/>
+          <w:szCs w:val="22"/>
+        </w:rPr>
+        <w:instrText xml:space="preserve"> MERGEFIELD =doctor.speciality \* MERGEFORMAT </w:instrText>
+      </w:r>
+      <w:r>
+        <w:rPr>
+          <w:rFonts w:ascii="Book Antiqua" w:hAnsi="Book Antiqua"/>
+          <w:b/>
+          <w:sz w:val="22"/>
+          <w:szCs w:val="22"/>
+        </w:rPr>
+        <w:fldChar w:fldCharType="separate"/>
+      </w:r>
+      <w:r>
+        <w:rPr>
+          <w:rFonts w:ascii="Book Antiqua" w:hAnsi="Book Antiqua"/>
+          <w:b/>
+          <w:sz w:val="22"/>
+          <w:szCs w:val="22"/>
+        </w:rPr>
+        <w:t>«=doctor.speciality»</w:t>
+      </w:r>
+      <w:r>
+        <w:rPr>
+          <w:rFonts w:ascii="Book Antiqua" w:hAnsi="Book Antiqua"/>
+          <w:b/>
+          <w:sz w:val="22"/>
+          <w:szCs w:val="22"/>
+        </w:rPr>
+        <w:fldChar w:fldCharType="end"/>
+      </w:r>
+    </w:p>
+    <w:p>
+      <w:pPr>
+        <w:spacing w:line="276" w:lineRule="auto"/>
+        <w:jc w:val="both"/>
+        <w:rPr>
+          <w:rFonts w:ascii="Book Antiqua" w:hAnsi="Book Antiqua"/>
+          <w:sz w:val="22"/>
+          <w:szCs w:val="22"/>
+          <w:lang w:val="en-US"/>
+        </w:rPr>
+      </w:pPr>
+      <w:r>
+        <w:rPr>
+          <w:rFonts w:ascii="Book Antiqua" w:hAnsi="Book Antiqua"/>
+          <w:sz w:val="22"/>
+          <w:szCs w:val="22"/>
+          <w:lang w:val="en-US"/>
+        </w:rPr>
+        <w:t xml:space="preserve">Reg. ACESS: </w:t>
+      </w:r>
+      <w:r>
+        <w:rPr>
+          <w:rFonts w:ascii="Book Antiqua" w:hAnsi="Book Antiqua"/>
+          <w:sz w:val="22"/>
+          <w:szCs w:val="22"/>
+          <w:lang w:val="en-US"/>
+        </w:rPr>
+        <w:fldChar w:fldCharType="begin"/>
+      </w:r>
+      <w:r>
+        <w:rPr>
+          <w:rFonts w:ascii="Book Antiqua" w:hAnsi="Book Antiqua"/>
+          <w:sz w:val="22"/>
+          <w:szCs w:val="22"/>
+          <w:lang w:val="en-US"/>
+        </w:rPr>
+        <w:instrText xml:space="preserve"> MERGEFIELD =doctor.registration_acess \* MERGEFORMAT </w:instrText>
+      </w:r>
+      <w:r>
+        <w:rPr>
+          <w:rFonts w:ascii="Book Antiqua" w:hAnsi="Book Antiqua"/>
+          <w:sz w:val="22"/>
+          <w:szCs w:val="22"/>
+          <w:lang w:val="en-US"/>
+        </w:rPr>
+        <w:fldChar w:fldCharType="separate"/>
+      </w:r>
+      <w:r>
+        <w:rPr>
+          <w:rFonts w:ascii="Book Antiqua" w:hAnsi="Book Antiqua"/>
+          <w:sz w:val="22"/>
+          <w:szCs w:val="22"/>
+          <w:lang w:val="en-US"/>
+        </w:rPr>
+        <w:t>«=doctor.registration_acess»</w:t>
+      </w:r>
+      <w:r>
+        <w:rPr>
+          <w:rFonts w:ascii="Book Antiqua" w:hAnsi="Book Antiqua"/>
+          <w:sz w:val="22"/>
+          <w:szCs w:val="22"/>
+          <w:lang w:val="en-US"/>
+        </w:rPr>
+        <w:fldChar w:fldCharType="end"/>
       </w:r>
     </w:p>
     <w:p>
@@ -887,17 +1002,50 @@
           <w:rFonts w:ascii="Book Antiqua" w:hAnsi="Book Antiqua"/>
           <w:sz w:val="22"/>
           <w:szCs w:val="22"/>
-        </w:rPr>
-        <w:t>0502141070</w:t>
+          <w:lang w:val="en-US"/>
+        </w:rPr>
+        <w:fldChar w:fldCharType="begin"/>
+      </w:r>
+      <w:r>
+        <w:rPr>
+          <w:rFonts w:ascii="Book Antiqua" w:hAnsi="Book Antiqua"/>
+          <w:sz w:val="22"/>
+          <w:szCs w:val="22"/>
+          <w:lang w:val="en-US"/>
+        </w:rPr>
+        <w:instrText xml:space="preserve"> MERGEFIELD =doctor.registration_acess \* MERGEFORMAT </w:instrText>
+      </w:r>
+      <w:r>
+        <w:rPr>
+          <w:rFonts w:ascii="Book Antiqua" w:hAnsi="Book Antiqua"/>
+          <w:sz w:val="22"/>
+          <w:szCs w:val="22"/>
+          <w:lang w:val="en-US"/>
+        </w:rPr>
+        <w:fldChar w:fldCharType="separate"/>
+      </w:r>
+      <w:r>
+        <w:rPr>
+          <w:rFonts w:ascii="Book Antiqua" w:hAnsi="Book Antiqua"/>
+          <w:sz w:val="22"/>
+          <w:szCs w:val="22"/>
+          <w:lang w:val="en-US"/>
+        </w:rPr>
+        <w:t>«=doctor.registration_acess»</w:t>
+      </w:r>
+      <w:r>
+        <w:rPr>
+          <w:rFonts w:ascii="Book Antiqua" w:hAnsi="Book Antiqua"/>
+          <w:sz w:val="22"/>
+          <w:szCs w:val="22"/>
+          <w:lang w:val="en-US"/>
+        </w:rPr>
+        <w:fldChar w:fldCharType="end"/>
       </w:r>
     </w:p>
     <w:sectPr>
-      <w:headerReference w:type="even" r:id="rId6"/>
-      <w:headerReference w:type="default" r:id="rId7"/>
-      <w:footerReference w:type="even" r:id="rId8"/>
-      <w:footerReference w:type="default" r:id="rId9"/>
-      <w:headerReference w:type="first" r:id="rId10"/>
-      <w:footerReference w:type="first" r:id="rId11"/>
+      <w:headerReference w:type="default" r:id="rId6"/>
+      <w:footerReference w:type="default" r:id="rId7"/>
       <w:pgSz w:w="11900" w:h="16840"/>
       <w:pgMar w:top="1440" w:right="1418" w:bottom="1440" w:left="1418" w:header="708" w:footer="708" w:gutter="0"/>
       <w:cols w:space="708"/>
@@ -908,7 +1056,7 @@
 </file>
 
 <file path=word/endnotes.xml><?xml version="1.0" encoding="utf-8"?>
-<w:endnotes xmlns:wpc="http://schemas.microsoft.com/office/word/2010/wordprocessingCanvas" xmlns:cx="http://schemas.microsoft.com/office/drawing/2014/chartex" xmlns:cx1="http://schemas.microsoft.com/office/drawing/2015/9/8/chartex" xmlns:cx2="http://schemas.microsoft.com/office/drawing/2015/10/21/chartex" xmlns:cx3="http://schemas.microsoft.com/office/drawing/2016/5/9/chartex" xmlns:cx4="http://schemas.microsoft.com/office/drawing/2016/5/10/chartex" xmlns:cx5="http://schemas.microsoft.com/office/drawing/2016/5/11/chartex" xmlns:cx6="http://schemas.microsoft.com/office/drawing/2016/5/12/chartex" xmlns:cx7="http://schemas.microsoft.com/office/drawing/2016/5/13/chartex" xmlns:cx8="http://schemas.microsoft.com/office/drawing/2016/5/14/chartex" xmlns:mc="http://schemas.openxmlformats.org/markup-compatibility/2006" xmlns:aink="http://schemas.microsoft.com/office/drawing/2016/ink" xmlns:am3d="http://schemas.microsoft.com/office/drawing/2017/model3d" xmlns:o="urn:schemas-microsoft-com:office:office" xmlns:r="http://schemas.openxmlformats.org/officeDocument/2006/relationships" xmlns:m="http://schemas.openxmlformats.org/officeDocument/2006/math" xmlns:v="urn:schemas-microsoft-com:vml" xmlns:wp14="http://schemas.microsoft.com/office/word/2010/wordprocessingDrawing" xmlns:wp="http://schemas.openxmlformats.org/drawingml/2006/wordprocessingDrawing" xmlns:w10="urn:schemas-microsoft-com:office:word" xmlns:w="http://schemas.openxmlformats.org/wordprocessingml/2006/main" xmlns:w14="http://schemas.microsoft.com/office/word/2010/wordml" xmlns:w15="http://schemas.microsoft.com/office/word/2012/wordml" xmlns:w16cex="http://schemas.microsoft.com/office/word/2018/wordml/cex" xmlns:w16cid="http://schemas.microsoft.com/office/word/2016/wordml/cid" xmlns:w16="http://schemas.microsoft.com/office/word/2018/wordml" xmlns:w16se="http://schemas.microsoft.com/office/word/2015/wordml/symex" xmlns:wpg="http://schemas.microsoft.com/office/word/2010/wordprocessingGroup" xmlns:wpi="http://schemas.microsoft.com/office/word/2010/wordprocessingInk" xmlns:wne="http://schemas.microsoft.com/office/word/2006/wordml" xmlns:wps="http://schemas.microsoft.com/office/word/2010/wordprocessingShape" mc:Ignorable="w14 w15 w16se w16cid w16 w16cex wp14">
+<w:endnotes xmlns:wpc="http://schemas.microsoft.com/office/word/2010/wordprocessingCanvas" xmlns:cx="http://schemas.microsoft.com/office/drawing/2014/chartex" xmlns:cx1="http://schemas.microsoft.com/office/drawing/2015/9/8/chartex" xmlns:cx2="http://schemas.microsoft.com/office/drawing/2015/10/21/chartex" xmlns:cx3="http://schemas.microsoft.com/office/drawing/2016/5/9/chartex" xmlns:cx4="http://schemas.microsoft.com/office/drawing/2016/5/10/chartex" xmlns:cx5="http://schemas.microsoft.com/office/drawing/2016/5/11/chartex" xmlns:cx6="http://schemas.microsoft.com/office/drawing/2016/5/12/chartex" xmlns:cx7="http://schemas.microsoft.com/office/drawing/2016/5/13/chartex" xmlns:cx8="http://schemas.microsoft.com/office/drawing/2016/5/14/chartex" xmlns:mc="http://schemas.openxmlformats.org/markup-compatibility/2006" xmlns:aink="http://schemas.microsoft.com/office/drawing/2016/ink" xmlns:am3d="http://schemas.microsoft.com/office/drawing/2017/model3d" xmlns:o="urn:schemas-microsoft-com:office:office" xmlns:r="http://schemas.openxmlformats.org/officeDocument/2006/relationships" xmlns:m="http://schemas.openxmlformats.org/officeDocument/2006/math" xmlns:v="urn:schemas-microsoft-com:vml" xmlns:wp14="http://schemas.microsoft.com/office/word/2010/wordprocessingDrawing" xmlns:wp="http://schemas.openxmlformats.org/drawingml/2006/wordprocessingDrawing" xmlns:w10="urn:schemas-microsoft-com:office:word" xmlns:w="http://schemas.openxmlformats.org/wordprocessingml/2006/main" xmlns:w14="http://schemas.microsoft.com/office/word/2010/wordml" xmlns:w15="http://schemas.microsoft.com/office/word/2012/wordml" xmlns:w16cex="http://schemas.microsoft.com/office/word/2018/wordml/cex" xmlns:w16cid="http://schemas.microsoft.com/office/word/2016/wordml/cid" xmlns:w16="http://schemas.microsoft.com/office/word/2018/wordml" xmlns:w16sdtdh="http://schemas.microsoft.com/office/word/2020/wordml/sdtdatahash" xmlns:w16se="http://schemas.microsoft.com/office/word/2015/wordml/symex" xmlns:wpg="http://schemas.microsoft.com/office/word/2010/wordprocessingGroup" xmlns:wpi="http://schemas.microsoft.com/office/word/2010/wordprocessingInk" xmlns:wne="http://schemas.microsoft.com/office/word/2006/wordml" xmlns:wps="http://schemas.microsoft.com/office/word/2010/wordprocessingShape" mc:Ignorable="w14 w15 w16se w16cid w16 w16cex w16sdtdh wp14">
   <w:endnote w:type="separator" w:id="-1">
     <w:p>
       <w:r>
@@ -927,17 +1075,7 @@
 </file>
 
 <file path=word/footer1.xml><?xml version="1.0" encoding="utf-8"?>
-<w:ftr xmlns:wpc="http://schemas.microsoft.com/office/word/2010/wordprocessingCanvas" xmlns:cx="http://schemas.microsoft.com/office/drawing/2014/chartex" xmlns:cx1="http://schemas.microsoft.com/office/drawing/2015/9/8/chartex" xmlns:cx2="http://schemas.microsoft.com/office/drawing/2015/10/21/chartex" xmlns:cx3="http://schemas.microsoft.com/office/drawing/2016/5/9/chartex" xmlns:cx4="http://schemas.microsoft.com/office/drawing/2016/5/10/chartex" xmlns:cx5="http://schemas.microsoft.com/office/drawing/2016/5/11/chartex" xmlns:cx6="http://schemas.microsoft.com/office/drawing/2016/5/12/chartex" xmlns:cx7="http://schemas.microsoft.com/office/drawing/2016/5/13/chartex" xmlns:cx8="http://schemas.microsoft.com/office/drawing/2016/5/14/chartex" xmlns:mc="http://schemas.openxmlformats.org/markup-compatibility/2006" xmlns:aink="http://schemas.microsoft.com/office/drawing/2016/ink" xmlns:am3d="http://schemas.microsoft.com/office/drawing/2017/model3d" xmlns:o="urn:schemas-microsoft-com:office:office" xmlns:r="http://schemas.openxmlformats.org/officeDocument/2006/relationships" xmlns:m="http://schemas.openxmlformats.org/officeDocument/2006/math" xmlns:v="urn:schemas-microsoft-com:vml" xmlns:wp14="http://schemas.microsoft.com/office/word/2010/wordprocessingDrawing" xmlns:wp="http://schemas.openxmlformats.org/drawingml/2006/wordprocessingDrawing" xmlns:w10="urn:schemas-microsoft-com:office:word" xmlns:w="http://schemas.openxmlformats.org/wordprocessingml/2006/main" xmlns:w14="http://schemas.microsoft.com/office/word/2010/wordml" xmlns:w15="http://schemas.microsoft.com/office/word/2012/wordml" xmlns:w16cex="http://schemas.microsoft.com/office/word/2018/wordml/cex" xmlns:w16cid="http://schemas.microsoft.com/office/word/2016/wordml/cid" xmlns:w16="http://schemas.microsoft.com/office/word/2018/wordml" xmlns:w16se="http://schemas.microsoft.com/office/word/2015/wordml/symex" xmlns:wpg="http://schemas.microsoft.com/office/word/2010/wordprocessingGroup" xmlns:wpi="http://schemas.microsoft.com/office/word/2010/wordprocessingInk" xmlns:wne="http://schemas.microsoft.com/office/word/2006/wordml" xmlns:wps="http://schemas.microsoft.com/office/word/2010/wordprocessingShape" mc:Ignorable="w14 w15 w16se w16cid w16 w16cex wp14">
-  <w:p>
-    <w:pPr>
-      <w:pStyle w:val="Footer"/>
-    </w:pPr>
-  </w:p>
-</w:ftr>
-</file>
-
-<file path=word/footer2.xml><?xml version="1.0" encoding="utf-8"?>
-<w:ftr xmlns:wpc="http://schemas.microsoft.com/office/word/2010/wordprocessingCanvas" xmlns:cx="http://schemas.microsoft.com/office/drawing/2014/chartex" xmlns:cx1="http://schemas.microsoft.com/office/drawing/2015/9/8/chartex" xmlns:cx2="http://schemas.microsoft.com/office/drawing/2015/10/21/chartex" xmlns:cx3="http://schemas.microsoft.com/office/drawing/2016/5/9/chartex" xmlns:cx4="http://schemas.microsoft.com/office/drawing/2016/5/10/chartex" xmlns:cx5="http://schemas.microsoft.com/office/drawing/2016/5/11/chartex" xmlns:cx6="http://schemas.microsoft.com/office/drawing/2016/5/12/chartex" xmlns:cx7="http://schemas.microsoft.com/office/drawing/2016/5/13/chartex" xmlns:cx8="http://schemas.microsoft.com/office/drawing/2016/5/14/chartex" xmlns:mc="http://schemas.openxmlformats.org/markup-compatibility/2006" xmlns:aink="http://schemas.microsoft.com/office/drawing/2016/ink" xmlns:am3d="http://schemas.microsoft.com/office/drawing/2017/model3d" xmlns:o="urn:schemas-microsoft-com:office:office" xmlns:r="http://schemas.openxmlformats.org/officeDocument/2006/relationships" xmlns:m="http://schemas.openxmlformats.org/officeDocument/2006/math" xmlns:v="urn:schemas-microsoft-com:vml" xmlns:wp14="http://schemas.microsoft.com/office/word/2010/wordprocessingDrawing" xmlns:wp="http://schemas.openxmlformats.org/drawingml/2006/wordprocessingDrawing" xmlns:w10="urn:schemas-microsoft-com:office:word" xmlns:w="http://schemas.openxmlformats.org/wordprocessingml/2006/main" xmlns:w14="http://schemas.microsoft.com/office/word/2010/wordml" xmlns:w15="http://schemas.microsoft.com/office/word/2012/wordml" xmlns:w16cex="http://schemas.microsoft.com/office/word/2018/wordml/cex" xmlns:w16cid="http://schemas.microsoft.com/office/word/2016/wordml/cid" xmlns:w16="http://schemas.microsoft.com/office/word/2018/wordml" xmlns:w16se="http://schemas.microsoft.com/office/word/2015/wordml/symex" xmlns:wpg="http://schemas.microsoft.com/office/word/2010/wordprocessingGroup" xmlns:wpi="http://schemas.microsoft.com/office/word/2010/wordprocessingInk" xmlns:wne="http://schemas.microsoft.com/office/word/2006/wordml" xmlns:wps="http://schemas.microsoft.com/office/word/2010/wordprocessingShape" mc:Ignorable="w14 w15 w16se w16cid w16 w16cex wp14">
+<w:ftr xmlns:wpc="http://schemas.microsoft.com/office/word/2010/wordprocessingCanvas" xmlns:cx="http://schemas.microsoft.com/office/drawing/2014/chartex" xmlns:cx1="http://schemas.microsoft.com/office/drawing/2015/9/8/chartex" xmlns:cx2="http://schemas.microsoft.com/office/drawing/2015/10/21/chartex" xmlns:cx3="http://schemas.microsoft.com/office/drawing/2016/5/9/chartex" xmlns:cx4="http://schemas.microsoft.com/office/drawing/2016/5/10/chartex" xmlns:cx5="http://schemas.microsoft.com/office/drawing/2016/5/11/chartex" xmlns:cx6="http://schemas.microsoft.com/office/drawing/2016/5/12/chartex" xmlns:cx7="http://schemas.microsoft.com/office/drawing/2016/5/13/chartex" xmlns:cx8="http://schemas.microsoft.com/office/drawing/2016/5/14/chartex" xmlns:mc="http://schemas.openxmlformats.org/markup-compatibility/2006" xmlns:aink="http://schemas.microsoft.com/office/drawing/2016/ink" xmlns:am3d="http://schemas.microsoft.com/office/drawing/2017/model3d" xmlns:o="urn:schemas-microsoft-com:office:office" xmlns:r="http://schemas.openxmlformats.org/officeDocument/2006/relationships" xmlns:m="http://schemas.openxmlformats.org/officeDocument/2006/math" xmlns:v="urn:schemas-microsoft-com:vml" xmlns:wp14="http://schemas.microsoft.com/office/word/2010/wordprocessingDrawing" xmlns:wp="http://schemas.openxmlformats.org/drawingml/2006/wordprocessingDrawing" xmlns:w10="urn:schemas-microsoft-com:office:word" xmlns:w="http://schemas.openxmlformats.org/wordprocessingml/2006/main" xmlns:w14="http://schemas.microsoft.com/office/word/2010/wordml" xmlns:w15="http://schemas.microsoft.com/office/word/2012/wordml" xmlns:w16cex="http://schemas.microsoft.com/office/word/2018/wordml/cex" xmlns:w16cid="http://schemas.microsoft.com/office/word/2016/wordml/cid" xmlns:w16="http://schemas.microsoft.com/office/word/2018/wordml" xmlns:w16sdtdh="http://schemas.microsoft.com/office/word/2020/wordml/sdtdatahash" xmlns:w16se="http://schemas.microsoft.com/office/word/2015/wordml/symex" xmlns:wpg="http://schemas.microsoft.com/office/word/2010/wordprocessingGroup" xmlns:wpi="http://schemas.microsoft.com/office/word/2010/wordprocessingInk" xmlns:wne="http://schemas.microsoft.com/office/word/2006/wordml" xmlns:wps="http://schemas.microsoft.com/office/word/2010/wordprocessingShape" mc:Ignorable="w14 w15 w16se w16cid w16 w16cex w16sdtdh wp14">
   <w:p>
     <w:pPr>
       <w:pStyle w:val="Footer"/>
@@ -1086,6 +1224,7 @@
       <w:jc w:val="center"/>
       <w:rPr>
         <w:rFonts w:ascii="Avenir Book" w:hAnsi="Avenir Book"/>
+        <w:b/>
         <w:sz w:val="20"/>
         <w:szCs w:val="20"/>
       </w:rPr>
@@ -1097,35 +1236,19 @@
         <w:sz w:val="20"/>
         <w:szCs w:val="20"/>
       </w:rPr>
-      <w:t>email:</w:t>
+      <w:t>www.drpaulduenas.com</w:t>
     </w:r>
-    <w:r>
+  </w:p>
+  <w:p>
+    <w:pPr>
+      <w:pStyle w:val="Footer"/>
+      <w:jc w:val="center"/>
       <w:rPr>
         <w:rFonts w:ascii="Avenir Book" w:hAnsi="Avenir Book"/>
         <w:sz w:val="20"/>
         <w:szCs w:val="20"/>
       </w:rPr>
-      <w:t xml:space="preserve"> </w:t>
-    </w:r>
-    <w:hyperlink r:id="rId2" w:history="1">
-      <w:r>
-        <w:rPr>
-          <w:rStyle w:val="Hyperlink"/>
-          <w:rFonts w:ascii="Avenir Book" w:hAnsi="Avenir Book"/>
-          <w:sz w:val="20"/>
-          <w:szCs w:val="20"/>
-        </w:rPr>
-        <w:t>pdv_1orl@yahoo.es</w:t>
-      </w:r>
-    </w:hyperlink>
-    <w:r>
-      <w:rPr>
-        <w:rFonts w:ascii="Avenir Book" w:hAnsi="Avenir Book"/>
-        <w:sz w:val="20"/>
-        <w:szCs w:val="20"/>
-      </w:rPr>
-      <w:t xml:space="preserve">      </w:t>
-    </w:r>
+    </w:pPr>
     <w:r>
       <w:rPr>
         <w:rFonts w:ascii="Avenir Book" w:hAnsi="Avenir Book"/>
@@ -1136,21 +1259,22 @@
       <w:t>Latacunga-Ecuador</w:t>
     </w:r>
   </w:p>
-</w:ftr>
-</file>
-
-<file path=word/footer3.xml><?xml version="1.0" encoding="utf-8"?>
-<w:ftr xmlns:wpc="http://schemas.microsoft.com/office/word/2010/wordprocessingCanvas" xmlns:cx="http://schemas.microsoft.com/office/drawing/2014/chartex" xmlns:cx1="http://schemas.microsoft.com/office/drawing/2015/9/8/chartex" xmlns:cx2="http://schemas.microsoft.com/office/drawing/2015/10/21/chartex" xmlns:cx3="http://schemas.microsoft.com/office/drawing/2016/5/9/chartex" xmlns:cx4="http://schemas.microsoft.com/office/drawing/2016/5/10/chartex" xmlns:cx5="http://schemas.microsoft.com/office/drawing/2016/5/11/chartex" xmlns:cx6="http://schemas.microsoft.com/office/drawing/2016/5/12/chartex" xmlns:cx7="http://schemas.microsoft.com/office/drawing/2016/5/13/chartex" xmlns:cx8="http://schemas.microsoft.com/office/drawing/2016/5/14/chartex" xmlns:mc="http://schemas.openxmlformats.org/markup-compatibility/2006" xmlns:aink="http://schemas.microsoft.com/office/drawing/2016/ink" xmlns:am3d="http://schemas.microsoft.com/office/drawing/2017/model3d" xmlns:o="urn:schemas-microsoft-com:office:office" xmlns:r="http://schemas.openxmlformats.org/officeDocument/2006/relationships" xmlns:m="http://schemas.openxmlformats.org/officeDocument/2006/math" xmlns:v="urn:schemas-microsoft-com:vml" xmlns:wp14="http://schemas.microsoft.com/office/word/2010/wordprocessingDrawing" xmlns:wp="http://schemas.openxmlformats.org/drawingml/2006/wordprocessingDrawing" xmlns:w10="urn:schemas-microsoft-com:office:word" xmlns:w="http://schemas.openxmlformats.org/wordprocessingml/2006/main" xmlns:w14="http://schemas.microsoft.com/office/word/2010/wordml" xmlns:w15="http://schemas.microsoft.com/office/word/2012/wordml" xmlns:w16cex="http://schemas.microsoft.com/office/word/2018/wordml/cex" xmlns:w16cid="http://schemas.microsoft.com/office/word/2016/wordml/cid" xmlns:w16="http://schemas.microsoft.com/office/word/2018/wordml" xmlns:w16se="http://schemas.microsoft.com/office/word/2015/wordml/symex" xmlns:wpg="http://schemas.microsoft.com/office/word/2010/wordprocessingGroup" xmlns:wpi="http://schemas.microsoft.com/office/word/2010/wordprocessingInk" xmlns:wne="http://schemas.microsoft.com/office/word/2006/wordml" xmlns:wps="http://schemas.microsoft.com/office/word/2010/wordprocessingShape" mc:Ignorable="w14 w15 w16se w16cid w16 w16cex wp14">
   <w:p>
     <w:pPr>
       <w:pStyle w:val="Footer"/>
+      <w:jc w:val="center"/>
+      <w:rPr>
+        <w:rFonts w:ascii="Avenir Book" w:hAnsi="Avenir Book"/>
+        <w:sz w:val="20"/>
+        <w:szCs w:val="20"/>
+      </w:rPr>
     </w:pPr>
   </w:p>
 </w:ftr>
 </file>
 
 <file path=word/footnotes.xml><?xml version="1.0" encoding="utf-8"?>
-<w:footnotes xmlns:wpc="http://schemas.microsoft.com/office/word/2010/wordprocessingCanvas" xmlns:cx="http://schemas.microsoft.com/office/drawing/2014/chartex" xmlns:cx1="http://schemas.microsoft.com/office/drawing/2015/9/8/chartex" xmlns:cx2="http://schemas.microsoft.com/office/drawing/2015/10/21/chartex" xmlns:cx3="http://schemas.microsoft.com/office/drawing/2016/5/9/chartex" xmlns:cx4="http://schemas.microsoft.com/office/drawing/2016/5/10/chartex" xmlns:cx5="http://schemas.microsoft.com/office/drawing/2016/5/11/chartex" xmlns:cx6="http://schemas.microsoft.com/office/drawing/2016/5/12/chartex" xmlns:cx7="http://schemas.microsoft.com/office/drawing/2016/5/13/chartex" xmlns:cx8="http://schemas.microsoft.com/office/drawing/2016/5/14/chartex" xmlns:mc="http://schemas.openxmlformats.org/markup-compatibility/2006" xmlns:aink="http://schemas.microsoft.com/office/drawing/2016/ink" xmlns:am3d="http://schemas.microsoft.com/office/drawing/2017/model3d" xmlns:o="urn:schemas-microsoft-com:office:office" xmlns:r="http://schemas.openxmlformats.org/officeDocument/2006/relationships" xmlns:m="http://schemas.openxmlformats.org/officeDocument/2006/math" xmlns:v="urn:schemas-microsoft-com:vml" xmlns:wp14="http://schemas.microsoft.com/office/word/2010/wordprocessingDrawing" xmlns:wp="http://schemas.openxmlformats.org/drawingml/2006/wordprocessingDrawing" xmlns:w10="urn:schemas-microsoft-com:office:word" xmlns:w="http://schemas.openxmlformats.org/wordprocessingml/2006/main" xmlns:w14="http://schemas.microsoft.com/office/word/2010/wordml" xmlns:w15="http://schemas.microsoft.com/office/word/2012/wordml" xmlns:w16cex="http://schemas.microsoft.com/office/word/2018/wordml/cex" xmlns:w16cid="http://schemas.microsoft.com/office/word/2016/wordml/cid" xmlns:w16="http://schemas.microsoft.com/office/word/2018/wordml" xmlns:w16se="http://schemas.microsoft.com/office/word/2015/wordml/symex" xmlns:wpg="http://schemas.microsoft.com/office/word/2010/wordprocessingGroup" xmlns:wpi="http://schemas.microsoft.com/office/word/2010/wordprocessingInk" xmlns:wne="http://schemas.microsoft.com/office/word/2006/wordml" xmlns:wps="http://schemas.microsoft.com/office/word/2010/wordprocessingShape" mc:Ignorable="w14 w15 w16se w16cid w16 w16cex wp14">
+<w:footnotes xmlns:wpc="http://schemas.microsoft.com/office/word/2010/wordprocessingCanvas" xmlns:cx="http://schemas.microsoft.com/office/drawing/2014/chartex" xmlns:cx1="http://schemas.microsoft.com/office/drawing/2015/9/8/chartex" xmlns:cx2="http://schemas.microsoft.com/office/drawing/2015/10/21/chartex" xmlns:cx3="http://schemas.microsoft.com/office/drawing/2016/5/9/chartex" xmlns:cx4="http://schemas.microsoft.com/office/drawing/2016/5/10/chartex" xmlns:cx5="http://schemas.microsoft.com/office/drawing/2016/5/11/chartex" xmlns:cx6="http://schemas.microsoft.com/office/drawing/2016/5/12/chartex" xmlns:cx7="http://schemas.microsoft.com/office/drawing/2016/5/13/chartex" xmlns:cx8="http://schemas.microsoft.com/office/drawing/2016/5/14/chartex" xmlns:mc="http://schemas.openxmlformats.org/markup-compatibility/2006" xmlns:aink="http://schemas.microsoft.com/office/drawing/2016/ink" xmlns:am3d="http://schemas.microsoft.com/office/drawing/2017/model3d" xmlns:o="urn:schemas-microsoft-com:office:office" xmlns:r="http://schemas.openxmlformats.org/officeDocument/2006/relationships" xmlns:m="http://schemas.openxmlformats.org/officeDocument/2006/math" xmlns:v="urn:schemas-microsoft-com:vml" xmlns:wp14="http://schemas.microsoft.com/office/word/2010/wordprocessingDrawing" xmlns:wp="http://schemas.openxmlformats.org/drawingml/2006/wordprocessingDrawing" xmlns:w10="urn:schemas-microsoft-com:office:word" xmlns:w="http://schemas.openxmlformats.org/wordprocessingml/2006/main" xmlns:w14="http://schemas.microsoft.com/office/word/2010/wordml" xmlns:w15="http://schemas.microsoft.com/office/word/2012/wordml" xmlns:w16cex="http://schemas.microsoft.com/office/word/2018/wordml/cex" xmlns:w16cid="http://schemas.microsoft.com/office/word/2016/wordml/cid" xmlns:w16="http://schemas.microsoft.com/office/word/2018/wordml" xmlns:w16sdtdh="http://schemas.microsoft.com/office/word/2020/wordml/sdtdatahash" xmlns:w16se="http://schemas.microsoft.com/office/word/2015/wordml/symex" xmlns:wpg="http://schemas.microsoft.com/office/word/2010/wordprocessingGroup" xmlns:wpi="http://schemas.microsoft.com/office/word/2010/wordprocessingInk" xmlns:wne="http://schemas.microsoft.com/office/word/2006/wordml" xmlns:wps="http://schemas.microsoft.com/office/word/2010/wordprocessingShape" mc:Ignorable="w14 w15 w16se w16cid w16 w16cex w16sdtdh wp14">
   <w:footnote w:type="separator" w:id="-1">
     <w:p>
       <w:r>
@@ -1169,17 +1293,7 @@
 </file>
 
 <file path=word/header1.xml><?xml version="1.0" encoding="utf-8"?>
-<w:hdr xmlns:wpc="http://schemas.microsoft.com/office/word/2010/wordprocessingCanvas" xmlns:cx="http://schemas.microsoft.com/office/drawing/2014/chartex" xmlns:cx1="http://schemas.microsoft.com/office/drawing/2015/9/8/chartex" xmlns:cx2="http://schemas.microsoft.com/office/drawing/2015/10/21/chartex" xmlns:cx3="http://schemas.microsoft.com/office/drawing/2016/5/9/chartex" xmlns:cx4="http://schemas.microsoft.com/office/drawing/2016/5/10/chartex" xmlns:cx5="http://schemas.microsoft.com/office/drawing/2016/5/11/chartex" xmlns:cx6="http://schemas.microsoft.com/office/drawing/2016/5/12/chartex" xmlns:cx7="http://schemas.microsoft.com/office/drawing/2016/5/13/chartex" xmlns:cx8="http://schemas.microsoft.com/office/drawing/2016/5/14/chartex" xmlns:mc="http://schemas.openxmlformats.org/markup-compatibility/2006" xmlns:aink="http://schemas.microsoft.com/office/drawing/2016/ink" xmlns:am3d="http://schemas.microsoft.com/office/drawing/2017/model3d" xmlns:o="urn:schemas-microsoft-com:office:office" xmlns:r="http://schemas.openxmlformats.org/officeDocument/2006/relationships" xmlns:m="http://schemas.openxmlformats.org/officeDocument/2006/math" xmlns:v="urn:schemas-microsoft-com:vml" xmlns:wp14="http://schemas.microsoft.com/office/word/2010/wordprocessingDrawing" xmlns:wp="http://schemas.openxmlformats.org/drawingml/2006/wordprocessingDrawing" xmlns:w10="urn:schemas-microsoft-com:office:word" xmlns:w="http://schemas.openxmlformats.org/wordprocessingml/2006/main" xmlns:w14="http://schemas.microsoft.com/office/word/2010/wordml" xmlns:w15="http://schemas.microsoft.com/office/word/2012/wordml" xmlns:w16cex="http://schemas.microsoft.com/office/word/2018/wordml/cex" xmlns:w16cid="http://schemas.microsoft.com/office/word/2016/wordml/cid" xmlns:w16="http://schemas.microsoft.com/office/word/2018/wordml" xmlns:w16se="http://schemas.microsoft.com/office/word/2015/wordml/symex" xmlns:wpg="http://schemas.microsoft.com/office/word/2010/wordprocessingGroup" xmlns:wpi="http://schemas.microsoft.com/office/word/2010/wordprocessingInk" xmlns:wne="http://schemas.microsoft.com/office/word/2006/wordml" xmlns:wps="http://schemas.microsoft.com/office/word/2010/wordprocessingShape" mc:Ignorable="w14 w15 w16se w16cid w16 w16cex wp14">
-  <w:p>
-    <w:pPr>
-      <w:pStyle w:val="Header"/>
-    </w:pPr>
-  </w:p>
-</w:hdr>
-</file>
-
-<file path=word/header2.xml><?xml version="1.0" encoding="utf-8"?>
-<w:hdr xmlns:wpc="http://schemas.microsoft.com/office/word/2010/wordprocessingCanvas" xmlns:cx="http://schemas.microsoft.com/office/drawing/2014/chartex" xmlns:cx1="http://schemas.microsoft.com/office/drawing/2015/9/8/chartex" xmlns:cx2="http://schemas.microsoft.com/office/drawing/2015/10/21/chartex" xmlns:cx3="http://schemas.microsoft.com/office/drawing/2016/5/9/chartex" xmlns:cx4="http://schemas.microsoft.com/office/drawing/2016/5/10/chartex" xmlns:cx5="http://schemas.microsoft.com/office/drawing/2016/5/11/chartex" xmlns:cx6="http://schemas.microsoft.com/office/drawing/2016/5/12/chartex" xmlns:cx7="http://schemas.microsoft.com/office/drawing/2016/5/13/chartex" xmlns:cx8="http://schemas.microsoft.com/office/drawing/2016/5/14/chartex" xmlns:mc="http://schemas.openxmlformats.org/markup-compatibility/2006" xmlns:aink="http://schemas.microsoft.com/office/drawing/2016/ink" xmlns:am3d="http://schemas.microsoft.com/office/drawing/2017/model3d" xmlns:o="urn:schemas-microsoft-com:office:office" xmlns:r="http://schemas.openxmlformats.org/officeDocument/2006/relationships" xmlns:m="http://schemas.openxmlformats.org/officeDocument/2006/math" xmlns:v="urn:schemas-microsoft-com:vml" xmlns:wp14="http://schemas.microsoft.com/office/word/2010/wordprocessingDrawing" xmlns:wp="http://schemas.openxmlformats.org/drawingml/2006/wordprocessingDrawing" xmlns:w10="urn:schemas-microsoft-com:office:word" xmlns:w="http://schemas.openxmlformats.org/wordprocessingml/2006/main" xmlns:w14="http://schemas.microsoft.com/office/word/2010/wordml" xmlns:w15="http://schemas.microsoft.com/office/word/2012/wordml" xmlns:w16cex="http://schemas.microsoft.com/office/word/2018/wordml/cex" xmlns:w16cid="http://schemas.microsoft.com/office/word/2016/wordml/cid" xmlns:w16="http://schemas.microsoft.com/office/word/2018/wordml" xmlns:w16se="http://schemas.microsoft.com/office/word/2015/wordml/symex" xmlns:wpg="http://schemas.microsoft.com/office/word/2010/wordprocessingGroup" xmlns:wpi="http://schemas.microsoft.com/office/word/2010/wordprocessingInk" xmlns:wne="http://schemas.microsoft.com/office/word/2006/wordml" xmlns:wps="http://schemas.microsoft.com/office/word/2010/wordprocessingShape" mc:Ignorable="w14 w15 w16se w16cid w16 w16cex wp14">
+<w:hdr xmlns:wpc="http://schemas.microsoft.com/office/word/2010/wordprocessingCanvas" xmlns:cx="http://schemas.microsoft.com/office/drawing/2014/chartex" xmlns:cx1="http://schemas.microsoft.com/office/drawing/2015/9/8/chartex" xmlns:cx2="http://schemas.microsoft.com/office/drawing/2015/10/21/chartex" xmlns:cx3="http://schemas.microsoft.com/office/drawing/2016/5/9/chartex" xmlns:cx4="http://schemas.microsoft.com/office/drawing/2016/5/10/chartex" xmlns:cx5="http://schemas.microsoft.com/office/drawing/2016/5/11/chartex" xmlns:cx6="http://schemas.microsoft.com/office/drawing/2016/5/12/chartex" xmlns:cx7="http://schemas.microsoft.com/office/drawing/2016/5/13/chartex" xmlns:cx8="http://schemas.microsoft.com/office/drawing/2016/5/14/chartex" xmlns:mc="http://schemas.openxmlformats.org/markup-compatibility/2006" xmlns:aink="http://schemas.microsoft.com/office/drawing/2016/ink" xmlns:am3d="http://schemas.microsoft.com/office/drawing/2017/model3d" xmlns:o="urn:schemas-microsoft-com:office:office" xmlns:r="http://schemas.openxmlformats.org/officeDocument/2006/relationships" xmlns:m="http://schemas.openxmlformats.org/officeDocument/2006/math" xmlns:v="urn:schemas-microsoft-com:vml" xmlns:wp14="http://schemas.microsoft.com/office/word/2010/wordprocessingDrawing" xmlns:wp="http://schemas.openxmlformats.org/drawingml/2006/wordprocessingDrawing" xmlns:w10="urn:schemas-microsoft-com:office:word" xmlns:w="http://schemas.openxmlformats.org/wordprocessingml/2006/main" xmlns:w14="http://schemas.microsoft.com/office/word/2010/wordml" xmlns:w15="http://schemas.microsoft.com/office/word/2012/wordml" xmlns:w16cex="http://schemas.microsoft.com/office/word/2018/wordml/cex" xmlns:w16cid="http://schemas.microsoft.com/office/word/2016/wordml/cid" xmlns:w16="http://schemas.microsoft.com/office/word/2018/wordml" xmlns:w16sdtdh="http://schemas.microsoft.com/office/word/2020/wordml/sdtdatahash" xmlns:w16se="http://schemas.microsoft.com/office/word/2015/wordml/symex" xmlns:wpg="http://schemas.microsoft.com/office/word/2010/wordprocessingGroup" xmlns:wpi="http://schemas.microsoft.com/office/word/2010/wordprocessingInk" xmlns:wne="http://schemas.microsoft.com/office/word/2006/wordml" xmlns:wps="http://schemas.microsoft.com/office/word/2010/wordprocessingShape" mc:Ignorable="w14 w15 w16se w16cid w16 w16cex w16sdtdh wp14">
   <w:tbl>
     <w:tblPr>
       <w:tblStyle w:val="TableGrid"/>
@@ -1213,10 +1327,10 @@
           </w:pPr>
           <w:r>
             <w:drawing>
-              <wp:inline distT="0" distB="0" distL="0" distR="0" wp14:anchorId="5A515518" wp14:editId="7D3A58A6">
-                <wp:extent cx="923544" cy="923544"/>
-                <wp:effectExtent l="0" t="0" r="3810" b="3810"/>
-                <wp:docPr id="3" name="Imagen 3"/>
+              <wp:inline distT="0" distB="0" distL="0" distR="0" wp14:anchorId="708E2FBC" wp14:editId="19CA24FA">
+                <wp:extent cx="1011555" cy="1014095"/>
+                <wp:effectExtent l="0" t="0" r="4445" b="1905"/>
+                <wp:docPr id="2" name="Picture 2"/>
                 <wp:cNvGraphicFramePr>
                   <a:graphicFrameLocks xmlns:a="http://schemas.openxmlformats.org/drawingml/2006/main" noChangeAspect="1"/>
                 </wp:cNvGraphicFramePr>
@@ -1224,7 +1338,7 @@
                   <a:graphicData uri="http://schemas.openxmlformats.org/drawingml/2006/picture">
                     <pic:pic xmlns:pic="http://schemas.openxmlformats.org/drawingml/2006/picture">
                       <pic:nvPicPr>
-                        <pic:cNvPr id="3" name="Imagen 3"/>
+                        <pic:cNvPr id="1" name=""/>
                         <pic:cNvPicPr/>
                       </pic:nvPicPr>
                       <pic:blipFill>
@@ -1236,7 +1350,7 @@
                       <pic:spPr>
                         <a:xfrm>
                           <a:off x="0" y="0"/>
-                          <a:ext cx="923544" cy="923544"/>
+                          <a:ext cx="1011555" cy="1014095"/>
                         </a:xfrm>
                         <a:prstGeom prst="rect">
                           <a:avLst/>
@@ -1270,7 +1384,31 @@
               <w:sz w:val="36"/>
               <w:szCs w:val="36"/>
             </w:rPr>
-            <w:t>Centro de Otorrinolaringología</w:t>
+            <w:t xml:space="preserve">Centro de </w:t>
+          </w:r>
+          <w:r>
+            <w:rPr>
+              <w:rFonts w:ascii="Avenir Next Demi Bold" w:hAnsi="Avenir Next Demi Bold"/>
+              <w:sz w:val="36"/>
+              <w:szCs w:val="36"/>
+            </w:rPr>
+            <w:t>especialidad en</w:t>
+          </w:r>
+          <w:r>
+            <w:rPr>
+              <w:rFonts w:ascii="Avenir Next Demi Bold" w:hAnsi="Avenir Next Demi Bold"/>
+              <w:sz w:val="36"/>
+              <w:szCs w:val="36"/>
+            </w:rPr>
+            <w:br/>
+          </w:r>
+          <w:r>
+            <w:rPr>
+              <w:rFonts w:ascii="Avenir Next Demi Bold" w:hAnsi="Avenir Next Demi Bold"/>
+              <w:sz w:val="36"/>
+              <w:szCs w:val="36"/>
+            </w:rPr>
+            <w:t>OTORRINOLARINGOLOGÍA</w:t>
           </w:r>
         </w:p>
         <w:p>
@@ -1279,38 +1417,17 @@
             <w:jc w:val="center"/>
             <w:rPr>
               <w:rFonts w:ascii="Avenir Medium" w:hAnsi="Avenir Medium"/>
-              <w:i/>
-              <w:sz w:val="28"/>
-              <w:szCs w:val="28"/>
+              <w:sz w:val="21"/>
+              <w:szCs w:val="21"/>
             </w:rPr>
           </w:pPr>
           <w:r>
             <w:rPr>
               <w:rFonts w:ascii="Avenir Medium" w:hAnsi="Avenir Medium"/>
-              <w:i/>
-              <w:sz w:val="28"/>
-              <w:szCs w:val="28"/>
+              <w:sz w:val="21"/>
+              <w:szCs w:val="21"/>
             </w:rPr>
-            <w:t>Dr. Paúl Dueñas Villacís</w:t>
-          </w:r>
-        </w:p>
-        <w:p>
-          <w:pPr>
-            <w:pStyle w:val="Header"/>
-            <w:jc w:val="center"/>
-            <w:rPr>
-              <w:rFonts w:ascii="Avenir Medium" w:hAnsi="Avenir Medium"/>
-              <w:sz w:val="22"/>
-              <w:szCs w:val="22"/>
-            </w:rPr>
-          </w:pPr>
-          <w:r>
-            <w:rPr>
-              <w:rFonts w:ascii="Avenir Medium" w:hAnsi="Avenir Medium"/>
-              <w:sz w:val="22"/>
-              <w:szCs w:val="22"/>
-            </w:rPr>
-            <w:t>Tratamiento Clínico y Quirúrgico de oído, nariz, garganta y cuello</w:t>
+            <w:t>Tratamiento Clínico y Quirúrgico de oído, nariz, garganta, cabeza y cuello</w:t>
           </w:r>
         </w:p>
         <w:p>
@@ -1325,6 +1442,8 @@
             <w:rPr>
               <w:rFonts w:ascii="Avenir Next Demi Bold" w:hAnsi="Avenir Next Demi Bold" w:cs="Arial"/>
               <w:b/>
+              <w:sz w:val="22"/>
+              <w:szCs w:val="22"/>
             </w:rPr>
             <w:t>Atención: Niños y Adultos</w:t>
           </w:r>
@@ -1340,18 +1459,8 @@
 </w:hdr>
 </file>
 
-<file path=word/header3.xml><?xml version="1.0" encoding="utf-8"?>
-<w:hdr xmlns:wpc="http://schemas.microsoft.com/office/word/2010/wordprocessingCanvas" xmlns:cx="http://schemas.microsoft.com/office/drawing/2014/chartex" xmlns:cx1="http://schemas.microsoft.com/office/drawing/2015/9/8/chartex" xmlns:cx2="http://schemas.microsoft.com/office/drawing/2015/10/21/chartex" xmlns:cx3="http://schemas.microsoft.com/office/drawing/2016/5/9/chartex" xmlns:cx4="http://schemas.microsoft.com/office/drawing/2016/5/10/chartex" xmlns:cx5="http://schemas.microsoft.com/office/drawing/2016/5/11/chartex" xmlns:cx6="http://schemas.microsoft.com/office/drawing/2016/5/12/chartex" xmlns:cx7="http://schemas.microsoft.com/office/drawing/2016/5/13/chartex" xmlns:cx8="http://schemas.microsoft.com/office/drawing/2016/5/14/chartex" xmlns:mc="http://schemas.openxmlformats.org/markup-compatibility/2006" xmlns:aink="http://schemas.microsoft.com/office/drawing/2016/ink" xmlns:am3d="http://schemas.microsoft.com/office/drawing/2017/model3d" xmlns:o="urn:schemas-microsoft-com:office:office" xmlns:r="http://schemas.openxmlformats.org/officeDocument/2006/relationships" xmlns:m="http://schemas.openxmlformats.org/officeDocument/2006/math" xmlns:v="urn:schemas-microsoft-com:vml" xmlns:wp14="http://schemas.microsoft.com/office/word/2010/wordprocessingDrawing" xmlns:wp="http://schemas.openxmlformats.org/drawingml/2006/wordprocessingDrawing" xmlns:w10="urn:schemas-microsoft-com:office:word" xmlns:w="http://schemas.openxmlformats.org/wordprocessingml/2006/main" xmlns:w14="http://schemas.microsoft.com/office/word/2010/wordml" xmlns:w15="http://schemas.microsoft.com/office/word/2012/wordml" xmlns:w16cex="http://schemas.microsoft.com/office/word/2018/wordml/cex" xmlns:w16cid="http://schemas.microsoft.com/office/word/2016/wordml/cid" xmlns:w16="http://schemas.microsoft.com/office/word/2018/wordml" xmlns:w16se="http://schemas.microsoft.com/office/word/2015/wordml/symex" xmlns:wpg="http://schemas.microsoft.com/office/word/2010/wordprocessingGroup" xmlns:wpi="http://schemas.microsoft.com/office/word/2010/wordprocessingInk" xmlns:wne="http://schemas.microsoft.com/office/word/2006/wordml" xmlns:wps="http://schemas.microsoft.com/office/word/2010/wordprocessingShape" mc:Ignorable="w14 w15 w16se w16cid w16 w16cex wp14">
-  <w:p>
-    <w:pPr>
-      <w:pStyle w:val="Header"/>
-    </w:pPr>
-  </w:p>
-</w:hdr>
-</file>
-
 <file path=word/styles.xml><?xml version="1.0" encoding="utf-8"?>
-<w:styles xmlns:mc="http://schemas.openxmlformats.org/markup-compatibility/2006" xmlns:r="http://schemas.openxmlformats.org/officeDocument/2006/relationships" xmlns:w="http://schemas.openxmlformats.org/wordprocessingml/2006/main" xmlns:w14="http://schemas.microsoft.com/office/word/2010/wordml" xmlns:w15="http://schemas.microsoft.com/office/word/2012/wordml" xmlns:w16cex="http://schemas.microsoft.com/office/word/2018/wordml/cex" xmlns:w16cid="http://schemas.microsoft.com/office/word/2016/wordml/cid" xmlns:w16="http://schemas.microsoft.com/office/word/2018/wordml" xmlns:w16se="http://schemas.microsoft.com/office/word/2015/wordml/symex" mc:Ignorable="w14 w15 w16se w16cid w16 w16cex">
+<w:styles xmlns:mc="http://schemas.openxmlformats.org/markup-compatibility/2006" xmlns:r="http://schemas.openxmlformats.org/officeDocument/2006/relationships" xmlns:w="http://schemas.openxmlformats.org/wordprocessingml/2006/main" xmlns:w14="http://schemas.microsoft.com/office/word/2010/wordml" xmlns:w15="http://schemas.microsoft.com/office/word/2012/wordml" xmlns:w16cex="http://schemas.microsoft.com/office/word/2018/wordml/cex" xmlns:w16cid="http://schemas.microsoft.com/office/word/2016/wordml/cid" xmlns:w16="http://schemas.microsoft.com/office/word/2018/wordml" xmlns:w16sdtdh="http://schemas.microsoft.com/office/word/2020/wordml/sdtdatahash" xmlns:w16se="http://schemas.microsoft.com/office/word/2015/wordml/symex" mc:Ignorable="w14 w15 w16se w16cid w16 w16cex w16sdtdh">
   <w:docDefaults>
     <w:rPrDefault>
       <w:rPr>

</xml_diff>

<commit_message>
Add users management and update prescriptions (#71)
</commit_message>
<xml_diff>
--- a/public/templates/certificates/attendance.docx
+++ b/public/templates/certificates/attendance.docx
@@ -1,6 +1,6 @@
 
 <file path=word/document.xml><?xml version="1.0" encoding="utf-8"?>
-<w:document xmlns:wpc="http://schemas.microsoft.com/office/word/2010/wordprocessingCanvas" xmlns:cx="http://schemas.microsoft.com/office/drawing/2014/chartex" xmlns:cx1="http://schemas.microsoft.com/office/drawing/2015/9/8/chartex" xmlns:cx2="http://schemas.microsoft.com/office/drawing/2015/10/21/chartex" xmlns:cx3="http://schemas.microsoft.com/office/drawing/2016/5/9/chartex" xmlns:cx4="http://schemas.microsoft.com/office/drawing/2016/5/10/chartex" xmlns:cx5="http://schemas.microsoft.com/office/drawing/2016/5/11/chartex" xmlns:cx6="http://schemas.microsoft.com/office/drawing/2016/5/12/chartex" xmlns:cx7="http://schemas.microsoft.com/office/drawing/2016/5/13/chartex" xmlns:cx8="http://schemas.microsoft.com/office/drawing/2016/5/14/chartex" xmlns:mc="http://schemas.openxmlformats.org/markup-compatibility/2006" xmlns:aink="http://schemas.microsoft.com/office/drawing/2016/ink" xmlns:am3d="http://schemas.microsoft.com/office/drawing/2017/model3d" xmlns:o="urn:schemas-microsoft-com:office:office" xmlns:r="http://schemas.openxmlformats.org/officeDocument/2006/relationships" xmlns:m="http://schemas.openxmlformats.org/officeDocument/2006/math" xmlns:v="urn:schemas-microsoft-com:vml" xmlns:wp14="http://schemas.microsoft.com/office/word/2010/wordprocessingDrawing" xmlns:wp="http://schemas.openxmlformats.org/drawingml/2006/wordprocessingDrawing" xmlns:w10="urn:schemas-microsoft-com:office:word" xmlns:w="http://schemas.openxmlformats.org/wordprocessingml/2006/main" xmlns:w14="http://schemas.microsoft.com/office/word/2010/wordml" xmlns:w15="http://schemas.microsoft.com/office/word/2012/wordml" xmlns:w16cex="http://schemas.microsoft.com/office/word/2018/wordml/cex" xmlns:w16cid="http://schemas.microsoft.com/office/word/2016/wordml/cid" xmlns:w16="http://schemas.microsoft.com/office/word/2018/wordml" xmlns:w16se="http://schemas.microsoft.com/office/word/2015/wordml/symex" xmlns:wpg="http://schemas.microsoft.com/office/word/2010/wordprocessingGroup" xmlns:wpi="http://schemas.microsoft.com/office/word/2010/wordprocessingInk" xmlns:wne="http://schemas.microsoft.com/office/word/2006/wordml" xmlns:wps="http://schemas.microsoft.com/office/word/2010/wordprocessingShape" mc:Ignorable="w14 w15 w16se w16cid w16 w16cex wp14">
+<w:document xmlns:wpc="http://schemas.microsoft.com/office/word/2010/wordprocessingCanvas" xmlns:cx="http://schemas.microsoft.com/office/drawing/2014/chartex" xmlns:cx1="http://schemas.microsoft.com/office/drawing/2015/9/8/chartex" xmlns:cx2="http://schemas.microsoft.com/office/drawing/2015/10/21/chartex" xmlns:cx3="http://schemas.microsoft.com/office/drawing/2016/5/9/chartex" xmlns:cx4="http://schemas.microsoft.com/office/drawing/2016/5/10/chartex" xmlns:cx5="http://schemas.microsoft.com/office/drawing/2016/5/11/chartex" xmlns:cx6="http://schemas.microsoft.com/office/drawing/2016/5/12/chartex" xmlns:cx7="http://schemas.microsoft.com/office/drawing/2016/5/13/chartex" xmlns:cx8="http://schemas.microsoft.com/office/drawing/2016/5/14/chartex" xmlns:mc="http://schemas.openxmlformats.org/markup-compatibility/2006" xmlns:aink="http://schemas.microsoft.com/office/drawing/2016/ink" xmlns:am3d="http://schemas.microsoft.com/office/drawing/2017/model3d" xmlns:o="urn:schemas-microsoft-com:office:office" xmlns:r="http://schemas.openxmlformats.org/officeDocument/2006/relationships" xmlns:m="http://schemas.openxmlformats.org/officeDocument/2006/math" xmlns:v="urn:schemas-microsoft-com:vml" xmlns:wp14="http://schemas.microsoft.com/office/word/2010/wordprocessingDrawing" xmlns:wp="http://schemas.openxmlformats.org/drawingml/2006/wordprocessingDrawing" xmlns:w10="urn:schemas-microsoft-com:office:word" xmlns:w="http://schemas.openxmlformats.org/wordprocessingml/2006/main" xmlns:w14="http://schemas.microsoft.com/office/word/2010/wordml" xmlns:w15="http://schemas.microsoft.com/office/word/2012/wordml" xmlns:w16cex="http://schemas.microsoft.com/office/word/2018/wordml/cex" xmlns:w16cid="http://schemas.microsoft.com/office/word/2016/wordml/cid" xmlns:w16="http://schemas.microsoft.com/office/word/2018/wordml" xmlns:w16sdtdh="http://schemas.microsoft.com/office/word/2020/wordml/sdtdatahash" xmlns:w16se="http://schemas.microsoft.com/office/word/2015/wordml/symex" xmlns:wpg="http://schemas.microsoft.com/office/word/2010/wordprocessingGroup" xmlns:wpi="http://schemas.microsoft.com/office/word/2010/wordprocessingInk" xmlns:wne="http://schemas.microsoft.com/office/word/2006/wordml" xmlns:wps="http://schemas.microsoft.com/office/word/2010/wordprocessingShape" mc:Ignorable="w14 w15 w16se w16cid w16 w16cex w16sdtdh wp14">
   <w:body>
     <w:p>
       <w:pPr>
@@ -821,47 +821,162 @@
           <w:sz w:val="22"/>
           <w:szCs w:val="22"/>
         </w:rPr>
-        <w:t>Dr. Paúl Dueñas Villacís</w:t>
-      </w:r>
-    </w:p>
-    <w:p>
-      <w:pPr>
-        <w:spacing w:line="276" w:lineRule="auto"/>
-        <w:jc w:val="both"/>
-        <w:rPr>
-          <w:rFonts w:ascii="Book Antiqua" w:hAnsi="Book Antiqua"/>
-          <w:b/>
-          <w:sz w:val="22"/>
-          <w:szCs w:val="22"/>
-        </w:rPr>
-      </w:pPr>
-      <w:r>
-        <w:rPr>
-          <w:rFonts w:ascii="Book Antiqua" w:hAnsi="Book Antiqua"/>
-          <w:b/>
-          <w:sz w:val="22"/>
-          <w:szCs w:val="22"/>
-        </w:rPr>
-        <w:t>OTORRINOLARINGÓLOGO</w:t>
-      </w:r>
-    </w:p>
-    <w:p>
-      <w:pPr>
-        <w:spacing w:line="276" w:lineRule="auto"/>
-        <w:jc w:val="both"/>
-        <w:rPr>
-          <w:rFonts w:ascii="Book Antiqua" w:hAnsi="Book Antiqua"/>
-          <w:sz w:val="22"/>
-          <w:szCs w:val="22"/>
-        </w:rPr>
-      </w:pPr>
-      <w:r>
-        <w:rPr>
-          <w:rFonts w:ascii="Book Antiqua" w:hAnsi="Book Antiqua"/>
-          <w:sz w:val="22"/>
-          <w:szCs w:val="22"/>
-        </w:rPr>
-        <w:t>Reg. Med.: L: I-I F: 17 No. 50</w:t>
+        <w:fldChar w:fldCharType="begin"/>
+      </w:r>
+      <w:r>
+        <w:rPr>
+          <w:rFonts w:ascii="Book Antiqua" w:hAnsi="Book Antiqua"/>
+          <w:sz w:val="22"/>
+          <w:szCs w:val="22"/>
+        </w:rPr>
+        <w:instrText xml:space="preserve"> MERGEFIELD =doctor.pretty_name \* MERGEFORMAT </w:instrText>
+      </w:r>
+      <w:r>
+        <w:rPr>
+          <w:rFonts w:ascii="Book Antiqua" w:hAnsi="Book Antiqua"/>
+          <w:sz w:val="22"/>
+          <w:szCs w:val="22"/>
+        </w:rPr>
+        <w:fldChar w:fldCharType="separate"/>
+      </w:r>
+      <w:r>
+        <w:rPr>
+          <w:rFonts w:ascii="Book Antiqua" w:hAnsi="Book Antiqua"/>
+          <w:sz w:val="22"/>
+          <w:szCs w:val="22"/>
+        </w:rPr>
+        <w:t>«=doctor.pretty_name»</w:t>
+      </w:r>
+      <w:r>
+        <w:rPr>
+          <w:rFonts w:ascii="Book Antiqua" w:hAnsi="Book Antiqua"/>
+          <w:sz w:val="22"/>
+          <w:szCs w:val="22"/>
+        </w:rPr>
+        <w:fldChar w:fldCharType="end"/>
+      </w:r>
+    </w:p>
+    <w:p>
+      <w:pPr>
+        <w:spacing w:line="276" w:lineRule="auto"/>
+        <w:jc w:val="both"/>
+        <w:rPr>
+          <w:rFonts w:ascii="Book Antiqua" w:hAnsi="Book Antiqua"/>
+          <w:b/>
+          <w:sz w:val="22"/>
+          <w:szCs w:val="22"/>
+        </w:rPr>
+      </w:pPr>
+      <w:r>
+        <w:rPr>
+          <w:rFonts w:ascii="Book Antiqua" w:hAnsi="Book Antiqua"/>
+          <w:b/>
+          <w:sz w:val="22"/>
+          <w:szCs w:val="22"/>
+        </w:rPr>
+        <w:fldChar w:fldCharType="begin"/>
+      </w:r>
+      <w:r>
+        <w:rPr>
+          <w:rFonts w:ascii="Book Antiqua" w:hAnsi="Book Antiqua"/>
+          <w:b/>
+          <w:sz w:val="22"/>
+          <w:szCs w:val="22"/>
+        </w:rPr>
+        <w:instrText xml:space="preserve"> MERGEFIELD =doctor.speciality \* MERGEFORMAT </w:instrText>
+      </w:r>
+      <w:r>
+        <w:rPr>
+          <w:rFonts w:ascii="Book Antiqua" w:hAnsi="Book Antiqua"/>
+          <w:b/>
+          <w:sz w:val="22"/>
+          <w:szCs w:val="22"/>
+        </w:rPr>
+        <w:fldChar w:fldCharType="separate"/>
+      </w:r>
+      <w:r>
+        <w:rPr>
+          <w:rFonts w:ascii="Book Antiqua" w:hAnsi="Book Antiqua"/>
+          <w:b/>
+          <w:sz w:val="22"/>
+          <w:szCs w:val="22"/>
+        </w:rPr>
+        <w:t>«=doctor.speciality»</w:t>
+      </w:r>
+      <w:r>
+        <w:rPr>
+          <w:rFonts w:ascii="Book Antiqua" w:hAnsi="Book Antiqua"/>
+          <w:b/>
+          <w:sz w:val="22"/>
+          <w:szCs w:val="22"/>
+        </w:rPr>
+        <w:fldChar w:fldCharType="end"/>
+      </w:r>
+    </w:p>
+    <w:p>
+      <w:pPr>
+        <w:spacing w:line="276" w:lineRule="auto"/>
+        <w:jc w:val="both"/>
+        <w:rPr>
+          <w:rFonts w:ascii="Book Antiqua" w:hAnsi="Book Antiqua"/>
+          <w:sz w:val="22"/>
+          <w:szCs w:val="22"/>
+          <w:lang w:val="en-US"/>
+        </w:rPr>
+      </w:pPr>
+      <w:r>
+        <w:rPr>
+          <w:rFonts w:ascii="Book Antiqua" w:hAnsi="Book Antiqua"/>
+          <w:sz w:val="22"/>
+          <w:szCs w:val="22"/>
+          <w:lang w:val="en-US"/>
+        </w:rPr>
+        <w:t xml:space="preserve">Reg. ACESS: </w:t>
+      </w:r>
+      <w:r>
+        <w:rPr>
+          <w:rFonts w:ascii="Book Antiqua" w:hAnsi="Book Antiqua"/>
+          <w:sz w:val="22"/>
+          <w:szCs w:val="22"/>
+          <w:lang w:val="en-US"/>
+        </w:rPr>
+        <w:fldChar w:fldCharType="begin"/>
+      </w:r>
+      <w:r>
+        <w:rPr>
+          <w:rFonts w:ascii="Book Antiqua" w:hAnsi="Book Antiqua"/>
+          <w:sz w:val="22"/>
+          <w:szCs w:val="22"/>
+          <w:lang w:val="en-US"/>
+        </w:rPr>
+        <w:instrText xml:space="preserve"> MERGEFIELD =doctor.registration_acess \* MERGEFORMAT </w:instrText>
+      </w:r>
+      <w:r>
+        <w:rPr>
+          <w:rFonts w:ascii="Book Antiqua" w:hAnsi="Book Antiqua"/>
+          <w:sz w:val="22"/>
+          <w:szCs w:val="22"/>
+          <w:lang w:val="en-US"/>
+        </w:rPr>
+        <w:fldChar w:fldCharType="separate"/>
+      </w:r>
+      <w:r>
+        <w:rPr>
+          <w:rFonts w:ascii="Book Antiqua" w:hAnsi="Book Antiqua"/>
+          <w:sz w:val="22"/>
+          <w:szCs w:val="22"/>
+          <w:lang w:val="en-US"/>
+        </w:rPr>
+        <w:t>«=doctor.registration_acess»</w:t>
+      </w:r>
+      <w:r>
+        <w:rPr>
+          <w:rFonts w:ascii="Book Antiqua" w:hAnsi="Book Antiqua"/>
+          <w:sz w:val="22"/>
+          <w:szCs w:val="22"/>
+          <w:lang w:val="en-US"/>
+        </w:rPr>
+        <w:fldChar w:fldCharType="end"/>
       </w:r>
     </w:p>
     <w:p>
@@ -887,17 +1002,50 @@
           <w:rFonts w:ascii="Book Antiqua" w:hAnsi="Book Antiqua"/>
           <w:sz w:val="22"/>
           <w:szCs w:val="22"/>
-        </w:rPr>
-        <w:t>0502141070</w:t>
+          <w:lang w:val="en-US"/>
+        </w:rPr>
+        <w:fldChar w:fldCharType="begin"/>
+      </w:r>
+      <w:r>
+        <w:rPr>
+          <w:rFonts w:ascii="Book Antiqua" w:hAnsi="Book Antiqua"/>
+          <w:sz w:val="22"/>
+          <w:szCs w:val="22"/>
+          <w:lang w:val="en-US"/>
+        </w:rPr>
+        <w:instrText xml:space="preserve"> MERGEFIELD =doctor.registration_acess \* MERGEFORMAT </w:instrText>
+      </w:r>
+      <w:r>
+        <w:rPr>
+          <w:rFonts w:ascii="Book Antiqua" w:hAnsi="Book Antiqua"/>
+          <w:sz w:val="22"/>
+          <w:szCs w:val="22"/>
+          <w:lang w:val="en-US"/>
+        </w:rPr>
+        <w:fldChar w:fldCharType="separate"/>
+      </w:r>
+      <w:r>
+        <w:rPr>
+          <w:rFonts w:ascii="Book Antiqua" w:hAnsi="Book Antiqua"/>
+          <w:sz w:val="22"/>
+          <w:szCs w:val="22"/>
+          <w:lang w:val="en-US"/>
+        </w:rPr>
+        <w:t>«=doctor.registration_acess»</w:t>
+      </w:r>
+      <w:r>
+        <w:rPr>
+          <w:rFonts w:ascii="Book Antiqua" w:hAnsi="Book Antiqua"/>
+          <w:sz w:val="22"/>
+          <w:szCs w:val="22"/>
+          <w:lang w:val="en-US"/>
+        </w:rPr>
+        <w:fldChar w:fldCharType="end"/>
       </w:r>
     </w:p>
     <w:sectPr>
-      <w:headerReference w:type="even" r:id="rId6"/>
-      <w:headerReference w:type="default" r:id="rId7"/>
-      <w:footerReference w:type="even" r:id="rId8"/>
-      <w:footerReference w:type="default" r:id="rId9"/>
-      <w:headerReference w:type="first" r:id="rId10"/>
-      <w:footerReference w:type="first" r:id="rId11"/>
+      <w:headerReference w:type="default" r:id="rId6"/>
+      <w:footerReference w:type="default" r:id="rId7"/>
       <w:pgSz w:w="11900" w:h="16840"/>
       <w:pgMar w:top="1440" w:right="1418" w:bottom="1440" w:left="1418" w:header="708" w:footer="708" w:gutter="0"/>
       <w:cols w:space="708"/>
@@ -908,7 +1056,7 @@
 </file>
 
 <file path=word/endnotes.xml><?xml version="1.0" encoding="utf-8"?>
-<w:endnotes xmlns:wpc="http://schemas.microsoft.com/office/word/2010/wordprocessingCanvas" xmlns:cx="http://schemas.microsoft.com/office/drawing/2014/chartex" xmlns:cx1="http://schemas.microsoft.com/office/drawing/2015/9/8/chartex" xmlns:cx2="http://schemas.microsoft.com/office/drawing/2015/10/21/chartex" xmlns:cx3="http://schemas.microsoft.com/office/drawing/2016/5/9/chartex" xmlns:cx4="http://schemas.microsoft.com/office/drawing/2016/5/10/chartex" xmlns:cx5="http://schemas.microsoft.com/office/drawing/2016/5/11/chartex" xmlns:cx6="http://schemas.microsoft.com/office/drawing/2016/5/12/chartex" xmlns:cx7="http://schemas.microsoft.com/office/drawing/2016/5/13/chartex" xmlns:cx8="http://schemas.microsoft.com/office/drawing/2016/5/14/chartex" xmlns:mc="http://schemas.openxmlformats.org/markup-compatibility/2006" xmlns:aink="http://schemas.microsoft.com/office/drawing/2016/ink" xmlns:am3d="http://schemas.microsoft.com/office/drawing/2017/model3d" xmlns:o="urn:schemas-microsoft-com:office:office" xmlns:r="http://schemas.openxmlformats.org/officeDocument/2006/relationships" xmlns:m="http://schemas.openxmlformats.org/officeDocument/2006/math" xmlns:v="urn:schemas-microsoft-com:vml" xmlns:wp14="http://schemas.microsoft.com/office/word/2010/wordprocessingDrawing" xmlns:wp="http://schemas.openxmlformats.org/drawingml/2006/wordprocessingDrawing" xmlns:w10="urn:schemas-microsoft-com:office:word" xmlns:w="http://schemas.openxmlformats.org/wordprocessingml/2006/main" xmlns:w14="http://schemas.microsoft.com/office/word/2010/wordml" xmlns:w15="http://schemas.microsoft.com/office/word/2012/wordml" xmlns:w16cex="http://schemas.microsoft.com/office/word/2018/wordml/cex" xmlns:w16cid="http://schemas.microsoft.com/office/word/2016/wordml/cid" xmlns:w16="http://schemas.microsoft.com/office/word/2018/wordml" xmlns:w16se="http://schemas.microsoft.com/office/word/2015/wordml/symex" xmlns:wpg="http://schemas.microsoft.com/office/word/2010/wordprocessingGroup" xmlns:wpi="http://schemas.microsoft.com/office/word/2010/wordprocessingInk" xmlns:wne="http://schemas.microsoft.com/office/word/2006/wordml" xmlns:wps="http://schemas.microsoft.com/office/word/2010/wordprocessingShape" mc:Ignorable="w14 w15 w16se w16cid w16 w16cex wp14">
+<w:endnotes xmlns:wpc="http://schemas.microsoft.com/office/word/2010/wordprocessingCanvas" xmlns:cx="http://schemas.microsoft.com/office/drawing/2014/chartex" xmlns:cx1="http://schemas.microsoft.com/office/drawing/2015/9/8/chartex" xmlns:cx2="http://schemas.microsoft.com/office/drawing/2015/10/21/chartex" xmlns:cx3="http://schemas.microsoft.com/office/drawing/2016/5/9/chartex" xmlns:cx4="http://schemas.microsoft.com/office/drawing/2016/5/10/chartex" xmlns:cx5="http://schemas.microsoft.com/office/drawing/2016/5/11/chartex" xmlns:cx6="http://schemas.microsoft.com/office/drawing/2016/5/12/chartex" xmlns:cx7="http://schemas.microsoft.com/office/drawing/2016/5/13/chartex" xmlns:cx8="http://schemas.microsoft.com/office/drawing/2016/5/14/chartex" xmlns:mc="http://schemas.openxmlformats.org/markup-compatibility/2006" xmlns:aink="http://schemas.microsoft.com/office/drawing/2016/ink" xmlns:am3d="http://schemas.microsoft.com/office/drawing/2017/model3d" xmlns:o="urn:schemas-microsoft-com:office:office" xmlns:r="http://schemas.openxmlformats.org/officeDocument/2006/relationships" xmlns:m="http://schemas.openxmlformats.org/officeDocument/2006/math" xmlns:v="urn:schemas-microsoft-com:vml" xmlns:wp14="http://schemas.microsoft.com/office/word/2010/wordprocessingDrawing" xmlns:wp="http://schemas.openxmlformats.org/drawingml/2006/wordprocessingDrawing" xmlns:w10="urn:schemas-microsoft-com:office:word" xmlns:w="http://schemas.openxmlformats.org/wordprocessingml/2006/main" xmlns:w14="http://schemas.microsoft.com/office/word/2010/wordml" xmlns:w15="http://schemas.microsoft.com/office/word/2012/wordml" xmlns:w16cex="http://schemas.microsoft.com/office/word/2018/wordml/cex" xmlns:w16cid="http://schemas.microsoft.com/office/word/2016/wordml/cid" xmlns:w16="http://schemas.microsoft.com/office/word/2018/wordml" xmlns:w16sdtdh="http://schemas.microsoft.com/office/word/2020/wordml/sdtdatahash" xmlns:w16se="http://schemas.microsoft.com/office/word/2015/wordml/symex" xmlns:wpg="http://schemas.microsoft.com/office/word/2010/wordprocessingGroup" xmlns:wpi="http://schemas.microsoft.com/office/word/2010/wordprocessingInk" xmlns:wne="http://schemas.microsoft.com/office/word/2006/wordml" xmlns:wps="http://schemas.microsoft.com/office/word/2010/wordprocessingShape" mc:Ignorable="w14 w15 w16se w16cid w16 w16cex w16sdtdh wp14">
   <w:endnote w:type="separator" w:id="-1">
     <w:p>
       <w:r>
@@ -927,17 +1075,7 @@
 </file>
 
 <file path=word/footer1.xml><?xml version="1.0" encoding="utf-8"?>
-<w:ftr xmlns:wpc="http://schemas.microsoft.com/office/word/2010/wordprocessingCanvas" xmlns:cx="http://schemas.microsoft.com/office/drawing/2014/chartex" xmlns:cx1="http://schemas.microsoft.com/office/drawing/2015/9/8/chartex" xmlns:cx2="http://schemas.microsoft.com/office/drawing/2015/10/21/chartex" xmlns:cx3="http://schemas.microsoft.com/office/drawing/2016/5/9/chartex" xmlns:cx4="http://schemas.microsoft.com/office/drawing/2016/5/10/chartex" xmlns:cx5="http://schemas.microsoft.com/office/drawing/2016/5/11/chartex" xmlns:cx6="http://schemas.microsoft.com/office/drawing/2016/5/12/chartex" xmlns:cx7="http://schemas.microsoft.com/office/drawing/2016/5/13/chartex" xmlns:cx8="http://schemas.microsoft.com/office/drawing/2016/5/14/chartex" xmlns:mc="http://schemas.openxmlformats.org/markup-compatibility/2006" xmlns:aink="http://schemas.microsoft.com/office/drawing/2016/ink" xmlns:am3d="http://schemas.microsoft.com/office/drawing/2017/model3d" xmlns:o="urn:schemas-microsoft-com:office:office" xmlns:r="http://schemas.openxmlformats.org/officeDocument/2006/relationships" xmlns:m="http://schemas.openxmlformats.org/officeDocument/2006/math" xmlns:v="urn:schemas-microsoft-com:vml" xmlns:wp14="http://schemas.microsoft.com/office/word/2010/wordprocessingDrawing" xmlns:wp="http://schemas.openxmlformats.org/drawingml/2006/wordprocessingDrawing" xmlns:w10="urn:schemas-microsoft-com:office:word" xmlns:w="http://schemas.openxmlformats.org/wordprocessingml/2006/main" xmlns:w14="http://schemas.microsoft.com/office/word/2010/wordml" xmlns:w15="http://schemas.microsoft.com/office/word/2012/wordml" xmlns:w16cex="http://schemas.microsoft.com/office/word/2018/wordml/cex" xmlns:w16cid="http://schemas.microsoft.com/office/word/2016/wordml/cid" xmlns:w16="http://schemas.microsoft.com/office/word/2018/wordml" xmlns:w16se="http://schemas.microsoft.com/office/word/2015/wordml/symex" xmlns:wpg="http://schemas.microsoft.com/office/word/2010/wordprocessingGroup" xmlns:wpi="http://schemas.microsoft.com/office/word/2010/wordprocessingInk" xmlns:wne="http://schemas.microsoft.com/office/word/2006/wordml" xmlns:wps="http://schemas.microsoft.com/office/word/2010/wordprocessingShape" mc:Ignorable="w14 w15 w16se w16cid w16 w16cex wp14">
-  <w:p>
-    <w:pPr>
-      <w:pStyle w:val="Footer"/>
-    </w:pPr>
-  </w:p>
-</w:ftr>
-</file>
-
-<file path=word/footer2.xml><?xml version="1.0" encoding="utf-8"?>
-<w:ftr xmlns:wpc="http://schemas.microsoft.com/office/word/2010/wordprocessingCanvas" xmlns:cx="http://schemas.microsoft.com/office/drawing/2014/chartex" xmlns:cx1="http://schemas.microsoft.com/office/drawing/2015/9/8/chartex" xmlns:cx2="http://schemas.microsoft.com/office/drawing/2015/10/21/chartex" xmlns:cx3="http://schemas.microsoft.com/office/drawing/2016/5/9/chartex" xmlns:cx4="http://schemas.microsoft.com/office/drawing/2016/5/10/chartex" xmlns:cx5="http://schemas.microsoft.com/office/drawing/2016/5/11/chartex" xmlns:cx6="http://schemas.microsoft.com/office/drawing/2016/5/12/chartex" xmlns:cx7="http://schemas.microsoft.com/office/drawing/2016/5/13/chartex" xmlns:cx8="http://schemas.microsoft.com/office/drawing/2016/5/14/chartex" xmlns:mc="http://schemas.openxmlformats.org/markup-compatibility/2006" xmlns:aink="http://schemas.microsoft.com/office/drawing/2016/ink" xmlns:am3d="http://schemas.microsoft.com/office/drawing/2017/model3d" xmlns:o="urn:schemas-microsoft-com:office:office" xmlns:r="http://schemas.openxmlformats.org/officeDocument/2006/relationships" xmlns:m="http://schemas.openxmlformats.org/officeDocument/2006/math" xmlns:v="urn:schemas-microsoft-com:vml" xmlns:wp14="http://schemas.microsoft.com/office/word/2010/wordprocessingDrawing" xmlns:wp="http://schemas.openxmlformats.org/drawingml/2006/wordprocessingDrawing" xmlns:w10="urn:schemas-microsoft-com:office:word" xmlns:w="http://schemas.openxmlformats.org/wordprocessingml/2006/main" xmlns:w14="http://schemas.microsoft.com/office/word/2010/wordml" xmlns:w15="http://schemas.microsoft.com/office/word/2012/wordml" xmlns:w16cex="http://schemas.microsoft.com/office/word/2018/wordml/cex" xmlns:w16cid="http://schemas.microsoft.com/office/word/2016/wordml/cid" xmlns:w16="http://schemas.microsoft.com/office/word/2018/wordml" xmlns:w16se="http://schemas.microsoft.com/office/word/2015/wordml/symex" xmlns:wpg="http://schemas.microsoft.com/office/word/2010/wordprocessingGroup" xmlns:wpi="http://schemas.microsoft.com/office/word/2010/wordprocessingInk" xmlns:wne="http://schemas.microsoft.com/office/word/2006/wordml" xmlns:wps="http://schemas.microsoft.com/office/word/2010/wordprocessingShape" mc:Ignorable="w14 w15 w16se w16cid w16 w16cex wp14">
+<w:ftr xmlns:wpc="http://schemas.microsoft.com/office/word/2010/wordprocessingCanvas" xmlns:cx="http://schemas.microsoft.com/office/drawing/2014/chartex" xmlns:cx1="http://schemas.microsoft.com/office/drawing/2015/9/8/chartex" xmlns:cx2="http://schemas.microsoft.com/office/drawing/2015/10/21/chartex" xmlns:cx3="http://schemas.microsoft.com/office/drawing/2016/5/9/chartex" xmlns:cx4="http://schemas.microsoft.com/office/drawing/2016/5/10/chartex" xmlns:cx5="http://schemas.microsoft.com/office/drawing/2016/5/11/chartex" xmlns:cx6="http://schemas.microsoft.com/office/drawing/2016/5/12/chartex" xmlns:cx7="http://schemas.microsoft.com/office/drawing/2016/5/13/chartex" xmlns:cx8="http://schemas.microsoft.com/office/drawing/2016/5/14/chartex" xmlns:mc="http://schemas.openxmlformats.org/markup-compatibility/2006" xmlns:aink="http://schemas.microsoft.com/office/drawing/2016/ink" xmlns:am3d="http://schemas.microsoft.com/office/drawing/2017/model3d" xmlns:o="urn:schemas-microsoft-com:office:office" xmlns:r="http://schemas.openxmlformats.org/officeDocument/2006/relationships" xmlns:m="http://schemas.openxmlformats.org/officeDocument/2006/math" xmlns:v="urn:schemas-microsoft-com:vml" xmlns:wp14="http://schemas.microsoft.com/office/word/2010/wordprocessingDrawing" xmlns:wp="http://schemas.openxmlformats.org/drawingml/2006/wordprocessingDrawing" xmlns:w10="urn:schemas-microsoft-com:office:word" xmlns:w="http://schemas.openxmlformats.org/wordprocessingml/2006/main" xmlns:w14="http://schemas.microsoft.com/office/word/2010/wordml" xmlns:w15="http://schemas.microsoft.com/office/word/2012/wordml" xmlns:w16cex="http://schemas.microsoft.com/office/word/2018/wordml/cex" xmlns:w16cid="http://schemas.microsoft.com/office/word/2016/wordml/cid" xmlns:w16="http://schemas.microsoft.com/office/word/2018/wordml" xmlns:w16sdtdh="http://schemas.microsoft.com/office/word/2020/wordml/sdtdatahash" xmlns:w16se="http://schemas.microsoft.com/office/word/2015/wordml/symex" xmlns:wpg="http://schemas.microsoft.com/office/word/2010/wordprocessingGroup" xmlns:wpi="http://schemas.microsoft.com/office/word/2010/wordprocessingInk" xmlns:wne="http://schemas.microsoft.com/office/word/2006/wordml" xmlns:wps="http://schemas.microsoft.com/office/word/2010/wordprocessingShape" mc:Ignorable="w14 w15 w16se w16cid w16 w16cex w16sdtdh wp14">
   <w:p>
     <w:pPr>
       <w:pStyle w:val="Footer"/>
@@ -1086,6 +1224,7 @@
       <w:jc w:val="center"/>
       <w:rPr>
         <w:rFonts w:ascii="Avenir Book" w:hAnsi="Avenir Book"/>
+        <w:b/>
         <w:sz w:val="20"/>
         <w:szCs w:val="20"/>
       </w:rPr>
@@ -1097,35 +1236,19 @@
         <w:sz w:val="20"/>
         <w:szCs w:val="20"/>
       </w:rPr>
-      <w:t>email:</w:t>
+      <w:t>www.drpaulduenas.com</w:t>
     </w:r>
-    <w:r>
+  </w:p>
+  <w:p>
+    <w:pPr>
+      <w:pStyle w:val="Footer"/>
+      <w:jc w:val="center"/>
       <w:rPr>
         <w:rFonts w:ascii="Avenir Book" w:hAnsi="Avenir Book"/>
         <w:sz w:val="20"/>
         <w:szCs w:val="20"/>
       </w:rPr>
-      <w:t xml:space="preserve"> </w:t>
-    </w:r>
-    <w:hyperlink r:id="rId2" w:history="1">
-      <w:r>
-        <w:rPr>
-          <w:rStyle w:val="Hyperlink"/>
-          <w:rFonts w:ascii="Avenir Book" w:hAnsi="Avenir Book"/>
-          <w:sz w:val="20"/>
-          <w:szCs w:val="20"/>
-        </w:rPr>
-        <w:t>pdv_1orl@yahoo.es</w:t>
-      </w:r>
-    </w:hyperlink>
-    <w:r>
-      <w:rPr>
-        <w:rFonts w:ascii="Avenir Book" w:hAnsi="Avenir Book"/>
-        <w:sz w:val="20"/>
-        <w:szCs w:val="20"/>
-      </w:rPr>
-      <w:t xml:space="preserve">      </w:t>
-    </w:r>
+    </w:pPr>
     <w:r>
       <w:rPr>
         <w:rFonts w:ascii="Avenir Book" w:hAnsi="Avenir Book"/>
@@ -1136,21 +1259,22 @@
       <w:t>Latacunga-Ecuador</w:t>
     </w:r>
   </w:p>
-</w:ftr>
-</file>
-
-<file path=word/footer3.xml><?xml version="1.0" encoding="utf-8"?>
-<w:ftr xmlns:wpc="http://schemas.microsoft.com/office/word/2010/wordprocessingCanvas" xmlns:cx="http://schemas.microsoft.com/office/drawing/2014/chartex" xmlns:cx1="http://schemas.microsoft.com/office/drawing/2015/9/8/chartex" xmlns:cx2="http://schemas.microsoft.com/office/drawing/2015/10/21/chartex" xmlns:cx3="http://schemas.microsoft.com/office/drawing/2016/5/9/chartex" xmlns:cx4="http://schemas.microsoft.com/office/drawing/2016/5/10/chartex" xmlns:cx5="http://schemas.microsoft.com/office/drawing/2016/5/11/chartex" xmlns:cx6="http://schemas.microsoft.com/office/drawing/2016/5/12/chartex" xmlns:cx7="http://schemas.microsoft.com/office/drawing/2016/5/13/chartex" xmlns:cx8="http://schemas.microsoft.com/office/drawing/2016/5/14/chartex" xmlns:mc="http://schemas.openxmlformats.org/markup-compatibility/2006" xmlns:aink="http://schemas.microsoft.com/office/drawing/2016/ink" xmlns:am3d="http://schemas.microsoft.com/office/drawing/2017/model3d" xmlns:o="urn:schemas-microsoft-com:office:office" xmlns:r="http://schemas.openxmlformats.org/officeDocument/2006/relationships" xmlns:m="http://schemas.openxmlformats.org/officeDocument/2006/math" xmlns:v="urn:schemas-microsoft-com:vml" xmlns:wp14="http://schemas.microsoft.com/office/word/2010/wordprocessingDrawing" xmlns:wp="http://schemas.openxmlformats.org/drawingml/2006/wordprocessingDrawing" xmlns:w10="urn:schemas-microsoft-com:office:word" xmlns:w="http://schemas.openxmlformats.org/wordprocessingml/2006/main" xmlns:w14="http://schemas.microsoft.com/office/word/2010/wordml" xmlns:w15="http://schemas.microsoft.com/office/word/2012/wordml" xmlns:w16cex="http://schemas.microsoft.com/office/word/2018/wordml/cex" xmlns:w16cid="http://schemas.microsoft.com/office/word/2016/wordml/cid" xmlns:w16="http://schemas.microsoft.com/office/word/2018/wordml" xmlns:w16se="http://schemas.microsoft.com/office/word/2015/wordml/symex" xmlns:wpg="http://schemas.microsoft.com/office/word/2010/wordprocessingGroup" xmlns:wpi="http://schemas.microsoft.com/office/word/2010/wordprocessingInk" xmlns:wne="http://schemas.microsoft.com/office/word/2006/wordml" xmlns:wps="http://schemas.microsoft.com/office/word/2010/wordprocessingShape" mc:Ignorable="w14 w15 w16se w16cid w16 w16cex wp14">
   <w:p>
     <w:pPr>
       <w:pStyle w:val="Footer"/>
+      <w:jc w:val="center"/>
+      <w:rPr>
+        <w:rFonts w:ascii="Avenir Book" w:hAnsi="Avenir Book"/>
+        <w:sz w:val="20"/>
+        <w:szCs w:val="20"/>
+      </w:rPr>
     </w:pPr>
   </w:p>
 </w:ftr>
 </file>
 
 <file path=word/footnotes.xml><?xml version="1.0" encoding="utf-8"?>
-<w:footnotes xmlns:wpc="http://schemas.microsoft.com/office/word/2010/wordprocessingCanvas" xmlns:cx="http://schemas.microsoft.com/office/drawing/2014/chartex" xmlns:cx1="http://schemas.microsoft.com/office/drawing/2015/9/8/chartex" xmlns:cx2="http://schemas.microsoft.com/office/drawing/2015/10/21/chartex" xmlns:cx3="http://schemas.microsoft.com/office/drawing/2016/5/9/chartex" xmlns:cx4="http://schemas.microsoft.com/office/drawing/2016/5/10/chartex" xmlns:cx5="http://schemas.microsoft.com/office/drawing/2016/5/11/chartex" xmlns:cx6="http://schemas.microsoft.com/office/drawing/2016/5/12/chartex" xmlns:cx7="http://schemas.microsoft.com/office/drawing/2016/5/13/chartex" xmlns:cx8="http://schemas.microsoft.com/office/drawing/2016/5/14/chartex" xmlns:mc="http://schemas.openxmlformats.org/markup-compatibility/2006" xmlns:aink="http://schemas.microsoft.com/office/drawing/2016/ink" xmlns:am3d="http://schemas.microsoft.com/office/drawing/2017/model3d" xmlns:o="urn:schemas-microsoft-com:office:office" xmlns:r="http://schemas.openxmlformats.org/officeDocument/2006/relationships" xmlns:m="http://schemas.openxmlformats.org/officeDocument/2006/math" xmlns:v="urn:schemas-microsoft-com:vml" xmlns:wp14="http://schemas.microsoft.com/office/word/2010/wordprocessingDrawing" xmlns:wp="http://schemas.openxmlformats.org/drawingml/2006/wordprocessingDrawing" xmlns:w10="urn:schemas-microsoft-com:office:word" xmlns:w="http://schemas.openxmlformats.org/wordprocessingml/2006/main" xmlns:w14="http://schemas.microsoft.com/office/word/2010/wordml" xmlns:w15="http://schemas.microsoft.com/office/word/2012/wordml" xmlns:w16cex="http://schemas.microsoft.com/office/word/2018/wordml/cex" xmlns:w16cid="http://schemas.microsoft.com/office/word/2016/wordml/cid" xmlns:w16="http://schemas.microsoft.com/office/word/2018/wordml" xmlns:w16se="http://schemas.microsoft.com/office/word/2015/wordml/symex" xmlns:wpg="http://schemas.microsoft.com/office/word/2010/wordprocessingGroup" xmlns:wpi="http://schemas.microsoft.com/office/word/2010/wordprocessingInk" xmlns:wne="http://schemas.microsoft.com/office/word/2006/wordml" xmlns:wps="http://schemas.microsoft.com/office/word/2010/wordprocessingShape" mc:Ignorable="w14 w15 w16se w16cid w16 w16cex wp14">
+<w:footnotes xmlns:wpc="http://schemas.microsoft.com/office/word/2010/wordprocessingCanvas" xmlns:cx="http://schemas.microsoft.com/office/drawing/2014/chartex" xmlns:cx1="http://schemas.microsoft.com/office/drawing/2015/9/8/chartex" xmlns:cx2="http://schemas.microsoft.com/office/drawing/2015/10/21/chartex" xmlns:cx3="http://schemas.microsoft.com/office/drawing/2016/5/9/chartex" xmlns:cx4="http://schemas.microsoft.com/office/drawing/2016/5/10/chartex" xmlns:cx5="http://schemas.microsoft.com/office/drawing/2016/5/11/chartex" xmlns:cx6="http://schemas.microsoft.com/office/drawing/2016/5/12/chartex" xmlns:cx7="http://schemas.microsoft.com/office/drawing/2016/5/13/chartex" xmlns:cx8="http://schemas.microsoft.com/office/drawing/2016/5/14/chartex" xmlns:mc="http://schemas.openxmlformats.org/markup-compatibility/2006" xmlns:aink="http://schemas.microsoft.com/office/drawing/2016/ink" xmlns:am3d="http://schemas.microsoft.com/office/drawing/2017/model3d" xmlns:o="urn:schemas-microsoft-com:office:office" xmlns:r="http://schemas.openxmlformats.org/officeDocument/2006/relationships" xmlns:m="http://schemas.openxmlformats.org/officeDocument/2006/math" xmlns:v="urn:schemas-microsoft-com:vml" xmlns:wp14="http://schemas.microsoft.com/office/word/2010/wordprocessingDrawing" xmlns:wp="http://schemas.openxmlformats.org/drawingml/2006/wordprocessingDrawing" xmlns:w10="urn:schemas-microsoft-com:office:word" xmlns:w="http://schemas.openxmlformats.org/wordprocessingml/2006/main" xmlns:w14="http://schemas.microsoft.com/office/word/2010/wordml" xmlns:w15="http://schemas.microsoft.com/office/word/2012/wordml" xmlns:w16cex="http://schemas.microsoft.com/office/word/2018/wordml/cex" xmlns:w16cid="http://schemas.microsoft.com/office/word/2016/wordml/cid" xmlns:w16="http://schemas.microsoft.com/office/word/2018/wordml" xmlns:w16sdtdh="http://schemas.microsoft.com/office/word/2020/wordml/sdtdatahash" xmlns:w16se="http://schemas.microsoft.com/office/word/2015/wordml/symex" xmlns:wpg="http://schemas.microsoft.com/office/word/2010/wordprocessingGroup" xmlns:wpi="http://schemas.microsoft.com/office/word/2010/wordprocessingInk" xmlns:wne="http://schemas.microsoft.com/office/word/2006/wordml" xmlns:wps="http://schemas.microsoft.com/office/word/2010/wordprocessingShape" mc:Ignorable="w14 w15 w16se w16cid w16 w16cex w16sdtdh wp14">
   <w:footnote w:type="separator" w:id="-1">
     <w:p>
       <w:r>
@@ -1169,17 +1293,7 @@
 </file>
 
 <file path=word/header1.xml><?xml version="1.0" encoding="utf-8"?>
-<w:hdr xmlns:wpc="http://schemas.microsoft.com/office/word/2010/wordprocessingCanvas" xmlns:cx="http://schemas.microsoft.com/office/drawing/2014/chartex" xmlns:cx1="http://schemas.microsoft.com/office/drawing/2015/9/8/chartex" xmlns:cx2="http://schemas.microsoft.com/office/drawing/2015/10/21/chartex" xmlns:cx3="http://schemas.microsoft.com/office/drawing/2016/5/9/chartex" xmlns:cx4="http://schemas.microsoft.com/office/drawing/2016/5/10/chartex" xmlns:cx5="http://schemas.microsoft.com/office/drawing/2016/5/11/chartex" xmlns:cx6="http://schemas.microsoft.com/office/drawing/2016/5/12/chartex" xmlns:cx7="http://schemas.microsoft.com/office/drawing/2016/5/13/chartex" xmlns:cx8="http://schemas.microsoft.com/office/drawing/2016/5/14/chartex" xmlns:mc="http://schemas.openxmlformats.org/markup-compatibility/2006" xmlns:aink="http://schemas.microsoft.com/office/drawing/2016/ink" xmlns:am3d="http://schemas.microsoft.com/office/drawing/2017/model3d" xmlns:o="urn:schemas-microsoft-com:office:office" xmlns:r="http://schemas.openxmlformats.org/officeDocument/2006/relationships" xmlns:m="http://schemas.openxmlformats.org/officeDocument/2006/math" xmlns:v="urn:schemas-microsoft-com:vml" xmlns:wp14="http://schemas.microsoft.com/office/word/2010/wordprocessingDrawing" xmlns:wp="http://schemas.openxmlformats.org/drawingml/2006/wordprocessingDrawing" xmlns:w10="urn:schemas-microsoft-com:office:word" xmlns:w="http://schemas.openxmlformats.org/wordprocessingml/2006/main" xmlns:w14="http://schemas.microsoft.com/office/word/2010/wordml" xmlns:w15="http://schemas.microsoft.com/office/word/2012/wordml" xmlns:w16cex="http://schemas.microsoft.com/office/word/2018/wordml/cex" xmlns:w16cid="http://schemas.microsoft.com/office/word/2016/wordml/cid" xmlns:w16="http://schemas.microsoft.com/office/word/2018/wordml" xmlns:w16se="http://schemas.microsoft.com/office/word/2015/wordml/symex" xmlns:wpg="http://schemas.microsoft.com/office/word/2010/wordprocessingGroup" xmlns:wpi="http://schemas.microsoft.com/office/word/2010/wordprocessingInk" xmlns:wne="http://schemas.microsoft.com/office/word/2006/wordml" xmlns:wps="http://schemas.microsoft.com/office/word/2010/wordprocessingShape" mc:Ignorable="w14 w15 w16se w16cid w16 w16cex wp14">
-  <w:p>
-    <w:pPr>
-      <w:pStyle w:val="Header"/>
-    </w:pPr>
-  </w:p>
-</w:hdr>
-</file>
-
-<file path=word/header2.xml><?xml version="1.0" encoding="utf-8"?>
-<w:hdr xmlns:wpc="http://schemas.microsoft.com/office/word/2010/wordprocessingCanvas" xmlns:cx="http://schemas.microsoft.com/office/drawing/2014/chartex" xmlns:cx1="http://schemas.microsoft.com/office/drawing/2015/9/8/chartex" xmlns:cx2="http://schemas.microsoft.com/office/drawing/2015/10/21/chartex" xmlns:cx3="http://schemas.microsoft.com/office/drawing/2016/5/9/chartex" xmlns:cx4="http://schemas.microsoft.com/office/drawing/2016/5/10/chartex" xmlns:cx5="http://schemas.microsoft.com/office/drawing/2016/5/11/chartex" xmlns:cx6="http://schemas.microsoft.com/office/drawing/2016/5/12/chartex" xmlns:cx7="http://schemas.microsoft.com/office/drawing/2016/5/13/chartex" xmlns:cx8="http://schemas.microsoft.com/office/drawing/2016/5/14/chartex" xmlns:mc="http://schemas.openxmlformats.org/markup-compatibility/2006" xmlns:aink="http://schemas.microsoft.com/office/drawing/2016/ink" xmlns:am3d="http://schemas.microsoft.com/office/drawing/2017/model3d" xmlns:o="urn:schemas-microsoft-com:office:office" xmlns:r="http://schemas.openxmlformats.org/officeDocument/2006/relationships" xmlns:m="http://schemas.openxmlformats.org/officeDocument/2006/math" xmlns:v="urn:schemas-microsoft-com:vml" xmlns:wp14="http://schemas.microsoft.com/office/word/2010/wordprocessingDrawing" xmlns:wp="http://schemas.openxmlformats.org/drawingml/2006/wordprocessingDrawing" xmlns:w10="urn:schemas-microsoft-com:office:word" xmlns:w="http://schemas.openxmlformats.org/wordprocessingml/2006/main" xmlns:w14="http://schemas.microsoft.com/office/word/2010/wordml" xmlns:w15="http://schemas.microsoft.com/office/word/2012/wordml" xmlns:w16cex="http://schemas.microsoft.com/office/word/2018/wordml/cex" xmlns:w16cid="http://schemas.microsoft.com/office/word/2016/wordml/cid" xmlns:w16="http://schemas.microsoft.com/office/word/2018/wordml" xmlns:w16se="http://schemas.microsoft.com/office/word/2015/wordml/symex" xmlns:wpg="http://schemas.microsoft.com/office/word/2010/wordprocessingGroup" xmlns:wpi="http://schemas.microsoft.com/office/word/2010/wordprocessingInk" xmlns:wne="http://schemas.microsoft.com/office/word/2006/wordml" xmlns:wps="http://schemas.microsoft.com/office/word/2010/wordprocessingShape" mc:Ignorable="w14 w15 w16se w16cid w16 w16cex wp14">
+<w:hdr xmlns:wpc="http://schemas.microsoft.com/office/word/2010/wordprocessingCanvas" xmlns:cx="http://schemas.microsoft.com/office/drawing/2014/chartex" xmlns:cx1="http://schemas.microsoft.com/office/drawing/2015/9/8/chartex" xmlns:cx2="http://schemas.microsoft.com/office/drawing/2015/10/21/chartex" xmlns:cx3="http://schemas.microsoft.com/office/drawing/2016/5/9/chartex" xmlns:cx4="http://schemas.microsoft.com/office/drawing/2016/5/10/chartex" xmlns:cx5="http://schemas.microsoft.com/office/drawing/2016/5/11/chartex" xmlns:cx6="http://schemas.microsoft.com/office/drawing/2016/5/12/chartex" xmlns:cx7="http://schemas.microsoft.com/office/drawing/2016/5/13/chartex" xmlns:cx8="http://schemas.microsoft.com/office/drawing/2016/5/14/chartex" xmlns:mc="http://schemas.openxmlformats.org/markup-compatibility/2006" xmlns:aink="http://schemas.microsoft.com/office/drawing/2016/ink" xmlns:am3d="http://schemas.microsoft.com/office/drawing/2017/model3d" xmlns:o="urn:schemas-microsoft-com:office:office" xmlns:r="http://schemas.openxmlformats.org/officeDocument/2006/relationships" xmlns:m="http://schemas.openxmlformats.org/officeDocument/2006/math" xmlns:v="urn:schemas-microsoft-com:vml" xmlns:wp14="http://schemas.microsoft.com/office/word/2010/wordprocessingDrawing" xmlns:wp="http://schemas.openxmlformats.org/drawingml/2006/wordprocessingDrawing" xmlns:w10="urn:schemas-microsoft-com:office:word" xmlns:w="http://schemas.openxmlformats.org/wordprocessingml/2006/main" xmlns:w14="http://schemas.microsoft.com/office/word/2010/wordml" xmlns:w15="http://schemas.microsoft.com/office/word/2012/wordml" xmlns:w16cex="http://schemas.microsoft.com/office/word/2018/wordml/cex" xmlns:w16cid="http://schemas.microsoft.com/office/word/2016/wordml/cid" xmlns:w16="http://schemas.microsoft.com/office/word/2018/wordml" xmlns:w16sdtdh="http://schemas.microsoft.com/office/word/2020/wordml/sdtdatahash" xmlns:w16se="http://schemas.microsoft.com/office/word/2015/wordml/symex" xmlns:wpg="http://schemas.microsoft.com/office/word/2010/wordprocessingGroup" xmlns:wpi="http://schemas.microsoft.com/office/word/2010/wordprocessingInk" xmlns:wne="http://schemas.microsoft.com/office/word/2006/wordml" xmlns:wps="http://schemas.microsoft.com/office/word/2010/wordprocessingShape" mc:Ignorable="w14 w15 w16se w16cid w16 w16cex w16sdtdh wp14">
   <w:tbl>
     <w:tblPr>
       <w:tblStyle w:val="TableGrid"/>
@@ -1213,10 +1327,10 @@
           </w:pPr>
           <w:r>
             <w:drawing>
-              <wp:inline distT="0" distB="0" distL="0" distR="0" wp14:anchorId="5A515518" wp14:editId="7D3A58A6">
-                <wp:extent cx="923544" cy="923544"/>
-                <wp:effectExtent l="0" t="0" r="3810" b="3810"/>
-                <wp:docPr id="3" name="Imagen 3"/>
+              <wp:inline distT="0" distB="0" distL="0" distR="0" wp14:anchorId="708E2FBC" wp14:editId="19CA24FA">
+                <wp:extent cx="1011555" cy="1014095"/>
+                <wp:effectExtent l="0" t="0" r="4445" b="1905"/>
+                <wp:docPr id="2" name="Picture 2"/>
                 <wp:cNvGraphicFramePr>
                   <a:graphicFrameLocks xmlns:a="http://schemas.openxmlformats.org/drawingml/2006/main" noChangeAspect="1"/>
                 </wp:cNvGraphicFramePr>
@@ -1224,7 +1338,7 @@
                   <a:graphicData uri="http://schemas.openxmlformats.org/drawingml/2006/picture">
                     <pic:pic xmlns:pic="http://schemas.openxmlformats.org/drawingml/2006/picture">
                       <pic:nvPicPr>
-                        <pic:cNvPr id="3" name="Imagen 3"/>
+                        <pic:cNvPr id="1" name=""/>
                         <pic:cNvPicPr/>
                       </pic:nvPicPr>
                       <pic:blipFill>
@@ -1236,7 +1350,7 @@
                       <pic:spPr>
                         <a:xfrm>
                           <a:off x="0" y="0"/>
-                          <a:ext cx="923544" cy="923544"/>
+                          <a:ext cx="1011555" cy="1014095"/>
                         </a:xfrm>
                         <a:prstGeom prst="rect">
                           <a:avLst/>
@@ -1270,7 +1384,31 @@
               <w:sz w:val="36"/>
               <w:szCs w:val="36"/>
             </w:rPr>
-            <w:t>Centro de Otorrinolaringología</w:t>
+            <w:t xml:space="preserve">Centro de </w:t>
+          </w:r>
+          <w:r>
+            <w:rPr>
+              <w:rFonts w:ascii="Avenir Next Demi Bold" w:hAnsi="Avenir Next Demi Bold"/>
+              <w:sz w:val="36"/>
+              <w:szCs w:val="36"/>
+            </w:rPr>
+            <w:t>especialidad en</w:t>
+          </w:r>
+          <w:r>
+            <w:rPr>
+              <w:rFonts w:ascii="Avenir Next Demi Bold" w:hAnsi="Avenir Next Demi Bold"/>
+              <w:sz w:val="36"/>
+              <w:szCs w:val="36"/>
+            </w:rPr>
+            <w:br/>
+          </w:r>
+          <w:r>
+            <w:rPr>
+              <w:rFonts w:ascii="Avenir Next Demi Bold" w:hAnsi="Avenir Next Demi Bold"/>
+              <w:sz w:val="36"/>
+              <w:szCs w:val="36"/>
+            </w:rPr>
+            <w:t>OTORRINOLARINGOLOGÍA</w:t>
           </w:r>
         </w:p>
         <w:p>
@@ -1279,38 +1417,17 @@
             <w:jc w:val="center"/>
             <w:rPr>
               <w:rFonts w:ascii="Avenir Medium" w:hAnsi="Avenir Medium"/>
-              <w:i/>
-              <w:sz w:val="28"/>
-              <w:szCs w:val="28"/>
+              <w:sz w:val="21"/>
+              <w:szCs w:val="21"/>
             </w:rPr>
           </w:pPr>
           <w:r>
             <w:rPr>
               <w:rFonts w:ascii="Avenir Medium" w:hAnsi="Avenir Medium"/>
-              <w:i/>
-              <w:sz w:val="28"/>
-              <w:szCs w:val="28"/>
+              <w:sz w:val="21"/>
+              <w:szCs w:val="21"/>
             </w:rPr>
-            <w:t>Dr. Paúl Dueñas Villacís</w:t>
-          </w:r>
-        </w:p>
-        <w:p>
-          <w:pPr>
-            <w:pStyle w:val="Header"/>
-            <w:jc w:val="center"/>
-            <w:rPr>
-              <w:rFonts w:ascii="Avenir Medium" w:hAnsi="Avenir Medium"/>
-              <w:sz w:val="22"/>
-              <w:szCs w:val="22"/>
-            </w:rPr>
-          </w:pPr>
-          <w:r>
-            <w:rPr>
-              <w:rFonts w:ascii="Avenir Medium" w:hAnsi="Avenir Medium"/>
-              <w:sz w:val="22"/>
-              <w:szCs w:val="22"/>
-            </w:rPr>
-            <w:t>Tratamiento Clínico y Quirúrgico de oído, nariz, garganta y cuello</w:t>
+            <w:t>Tratamiento Clínico y Quirúrgico de oído, nariz, garganta, cabeza y cuello</w:t>
           </w:r>
         </w:p>
         <w:p>
@@ -1325,6 +1442,8 @@
             <w:rPr>
               <w:rFonts w:ascii="Avenir Next Demi Bold" w:hAnsi="Avenir Next Demi Bold" w:cs="Arial"/>
               <w:b/>
+              <w:sz w:val="22"/>
+              <w:szCs w:val="22"/>
             </w:rPr>
             <w:t>Atención: Niños y Adultos</w:t>
           </w:r>
@@ -1340,18 +1459,8 @@
 </w:hdr>
 </file>
 
-<file path=word/header3.xml><?xml version="1.0" encoding="utf-8"?>
-<w:hdr xmlns:wpc="http://schemas.microsoft.com/office/word/2010/wordprocessingCanvas" xmlns:cx="http://schemas.microsoft.com/office/drawing/2014/chartex" xmlns:cx1="http://schemas.microsoft.com/office/drawing/2015/9/8/chartex" xmlns:cx2="http://schemas.microsoft.com/office/drawing/2015/10/21/chartex" xmlns:cx3="http://schemas.microsoft.com/office/drawing/2016/5/9/chartex" xmlns:cx4="http://schemas.microsoft.com/office/drawing/2016/5/10/chartex" xmlns:cx5="http://schemas.microsoft.com/office/drawing/2016/5/11/chartex" xmlns:cx6="http://schemas.microsoft.com/office/drawing/2016/5/12/chartex" xmlns:cx7="http://schemas.microsoft.com/office/drawing/2016/5/13/chartex" xmlns:cx8="http://schemas.microsoft.com/office/drawing/2016/5/14/chartex" xmlns:mc="http://schemas.openxmlformats.org/markup-compatibility/2006" xmlns:aink="http://schemas.microsoft.com/office/drawing/2016/ink" xmlns:am3d="http://schemas.microsoft.com/office/drawing/2017/model3d" xmlns:o="urn:schemas-microsoft-com:office:office" xmlns:r="http://schemas.openxmlformats.org/officeDocument/2006/relationships" xmlns:m="http://schemas.openxmlformats.org/officeDocument/2006/math" xmlns:v="urn:schemas-microsoft-com:vml" xmlns:wp14="http://schemas.microsoft.com/office/word/2010/wordprocessingDrawing" xmlns:wp="http://schemas.openxmlformats.org/drawingml/2006/wordprocessingDrawing" xmlns:w10="urn:schemas-microsoft-com:office:word" xmlns:w="http://schemas.openxmlformats.org/wordprocessingml/2006/main" xmlns:w14="http://schemas.microsoft.com/office/word/2010/wordml" xmlns:w15="http://schemas.microsoft.com/office/word/2012/wordml" xmlns:w16cex="http://schemas.microsoft.com/office/word/2018/wordml/cex" xmlns:w16cid="http://schemas.microsoft.com/office/word/2016/wordml/cid" xmlns:w16="http://schemas.microsoft.com/office/word/2018/wordml" xmlns:w16se="http://schemas.microsoft.com/office/word/2015/wordml/symex" xmlns:wpg="http://schemas.microsoft.com/office/word/2010/wordprocessingGroup" xmlns:wpi="http://schemas.microsoft.com/office/word/2010/wordprocessingInk" xmlns:wne="http://schemas.microsoft.com/office/word/2006/wordml" xmlns:wps="http://schemas.microsoft.com/office/word/2010/wordprocessingShape" mc:Ignorable="w14 w15 w16se w16cid w16 w16cex wp14">
-  <w:p>
-    <w:pPr>
-      <w:pStyle w:val="Header"/>
-    </w:pPr>
-  </w:p>
-</w:hdr>
-</file>
-
 <file path=word/styles.xml><?xml version="1.0" encoding="utf-8"?>
-<w:styles xmlns:mc="http://schemas.openxmlformats.org/markup-compatibility/2006" xmlns:r="http://schemas.openxmlformats.org/officeDocument/2006/relationships" xmlns:w="http://schemas.openxmlformats.org/wordprocessingml/2006/main" xmlns:w14="http://schemas.microsoft.com/office/word/2010/wordml" xmlns:w15="http://schemas.microsoft.com/office/word/2012/wordml" xmlns:w16cex="http://schemas.microsoft.com/office/word/2018/wordml/cex" xmlns:w16cid="http://schemas.microsoft.com/office/word/2016/wordml/cid" xmlns:w16="http://schemas.microsoft.com/office/word/2018/wordml" xmlns:w16se="http://schemas.microsoft.com/office/word/2015/wordml/symex" mc:Ignorable="w14 w15 w16se w16cid w16 w16cex">
+<w:styles xmlns:mc="http://schemas.openxmlformats.org/markup-compatibility/2006" xmlns:r="http://schemas.openxmlformats.org/officeDocument/2006/relationships" xmlns:w="http://schemas.openxmlformats.org/wordprocessingml/2006/main" xmlns:w14="http://schemas.microsoft.com/office/word/2010/wordml" xmlns:w15="http://schemas.microsoft.com/office/word/2012/wordml" xmlns:w16cex="http://schemas.microsoft.com/office/word/2018/wordml/cex" xmlns:w16cid="http://schemas.microsoft.com/office/word/2016/wordml/cid" xmlns:w16="http://schemas.microsoft.com/office/word/2018/wordml" xmlns:w16sdtdh="http://schemas.microsoft.com/office/word/2020/wordml/sdtdatahash" xmlns:w16se="http://schemas.microsoft.com/office/word/2015/wordml/symex" mc:Ignorable="w14 w15 w16se w16cid w16 w16cex w16sdtdh">
   <w:docDefaults>
     <w:rPrDefault>
       <w:rPr>

</xml_diff>

<commit_message>
Make certificates and consents dependent on branch office
</commit_message>
<xml_diff>
--- a/public/templates/certificates/attendance.docx
+++ b/public/templates/certificates/attendance.docx
@@ -1,6 +1,6 @@
 
 <file path=word/document.xml><?xml version="1.0" encoding="utf-8"?>
-<w:document xmlns:wpc="http://schemas.microsoft.com/office/word/2010/wordprocessingCanvas" xmlns:cx="http://schemas.microsoft.com/office/drawing/2014/chartex" xmlns:cx1="http://schemas.microsoft.com/office/drawing/2015/9/8/chartex" xmlns:cx2="http://schemas.microsoft.com/office/drawing/2015/10/21/chartex" xmlns:cx3="http://schemas.microsoft.com/office/drawing/2016/5/9/chartex" xmlns:cx4="http://schemas.microsoft.com/office/drawing/2016/5/10/chartex" xmlns:cx5="http://schemas.microsoft.com/office/drawing/2016/5/11/chartex" xmlns:cx6="http://schemas.microsoft.com/office/drawing/2016/5/12/chartex" xmlns:cx7="http://schemas.microsoft.com/office/drawing/2016/5/13/chartex" xmlns:cx8="http://schemas.microsoft.com/office/drawing/2016/5/14/chartex" xmlns:mc="http://schemas.openxmlformats.org/markup-compatibility/2006" xmlns:aink="http://schemas.microsoft.com/office/drawing/2016/ink" xmlns:am3d="http://schemas.microsoft.com/office/drawing/2017/model3d" xmlns:o="urn:schemas-microsoft-com:office:office" xmlns:r="http://schemas.openxmlformats.org/officeDocument/2006/relationships" xmlns:m="http://schemas.openxmlformats.org/officeDocument/2006/math" xmlns:v="urn:schemas-microsoft-com:vml" xmlns:wp14="http://schemas.microsoft.com/office/word/2010/wordprocessingDrawing" xmlns:wp="http://schemas.openxmlformats.org/drawingml/2006/wordprocessingDrawing" xmlns:w10="urn:schemas-microsoft-com:office:word" xmlns:w="http://schemas.openxmlformats.org/wordprocessingml/2006/main" xmlns:w14="http://schemas.microsoft.com/office/word/2010/wordml" xmlns:w15="http://schemas.microsoft.com/office/word/2012/wordml" xmlns:w16cex="http://schemas.microsoft.com/office/word/2018/wordml/cex" xmlns:w16cid="http://schemas.microsoft.com/office/word/2016/wordml/cid" xmlns:w16="http://schemas.microsoft.com/office/word/2018/wordml" xmlns:w16sdtdh="http://schemas.microsoft.com/office/word/2020/wordml/sdtdatahash" xmlns:w16se="http://schemas.microsoft.com/office/word/2015/wordml/symex" xmlns:wpg="http://schemas.microsoft.com/office/word/2010/wordprocessingGroup" xmlns:wpi="http://schemas.microsoft.com/office/word/2010/wordprocessingInk" xmlns:wne="http://schemas.microsoft.com/office/word/2006/wordml" xmlns:wps="http://schemas.microsoft.com/office/word/2010/wordprocessingShape" mc:Ignorable="w14 w15 w16se w16cid w16 w16cex w16sdtdh wp14">
+<w:document xmlns:wpc="http://schemas.microsoft.com/office/word/2010/wordprocessingCanvas" xmlns:cx="http://schemas.microsoft.com/office/drawing/2014/chartex" xmlns:cx1="http://schemas.microsoft.com/office/drawing/2015/9/8/chartex" xmlns:cx2="http://schemas.microsoft.com/office/drawing/2015/10/21/chartex" xmlns:cx3="http://schemas.microsoft.com/office/drawing/2016/5/9/chartex" xmlns:cx4="http://schemas.microsoft.com/office/drawing/2016/5/10/chartex" xmlns:cx5="http://schemas.microsoft.com/office/drawing/2016/5/11/chartex" xmlns:cx6="http://schemas.microsoft.com/office/drawing/2016/5/12/chartex" xmlns:cx7="http://schemas.microsoft.com/office/drawing/2016/5/13/chartex" xmlns:cx8="http://schemas.microsoft.com/office/drawing/2016/5/14/chartex" xmlns:mc="http://schemas.openxmlformats.org/markup-compatibility/2006" xmlns:aink="http://schemas.microsoft.com/office/drawing/2016/ink" xmlns:am3d="http://schemas.microsoft.com/office/drawing/2017/model3d" xmlns:o="urn:schemas-microsoft-com:office:office" xmlns:oel="http://schemas.microsoft.com/office/2019/extlst" xmlns:r="http://schemas.openxmlformats.org/officeDocument/2006/relationships" xmlns:m="http://schemas.openxmlformats.org/officeDocument/2006/math" xmlns:v="urn:schemas-microsoft-com:vml" xmlns:wp14="http://schemas.microsoft.com/office/word/2010/wordprocessingDrawing" xmlns:wp="http://schemas.openxmlformats.org/drawingml/2006/wordprocessingDrawing" xmlns:w10="urn:schemas-microsoft-com:office:word" xmlns:w="http://schemas.openxmlformats.org/wordprocessingml/2006/main" xmlns:w14="http://schemas.microsoft.com/office/word/2010/wordml" xmlns:w15="http://schemas.microsoft.com/office/word/2012/wordml" xmlns:w16cex="http://schemas.microsoft.com/office/word/2018/wordml/cex" xmlns:w16cid="http://schemas.microsoft.com/office/word/2016/wordml/cid" xmlns:w16="http://schemas.microsoft.com/office/word/2018/wordml" xmlns:w16sdtdh="http://schemas.microsoft.com/office/word/2020/wordml/sdtdatahash" xmlns:w16se="http://schemas.microsoft.com/office/word/2015/wordml/symex" xmlns:wpg="http://schemas.microsoft.com/office/word/2010/wordprocessingGroup" xmlns:wpi="http://schemas.microsoft.com/office/word/2010/wordprocessingInk" xmlns:wne="http://schemas.microsoft.com/office/word/2006/wordml" xmlns:wps="http://schemas.microsoft.com/office/word/2010/wordprocessingShape" mc:Ignorable="w14 w15 w16se w16cid w16 w16cex w16sdtdh wp14">
   <w:body>
     <w:p>
       <w:pPr>
@@ -1044,8 +1044,12 @@
       </w:r>
     </w:p>
     <w:sectPr>
-      <w:headerReference w:type="default" r:id="rId6"/>
-      <w:footerReference w:type="default" r:id="rId7"/>
+      <w:headerReference w:type="even" r:id="rId6"/>
+      <w:headerReference w:type="default" r:id="rId7"/>
+      <w:footerReference w:type="even" r:id="rId8"/>
+      <w:footerReference w:type="default" r:id="rId9"/>
+      <w:headerReference w:type="first" r:id="rId10"/>
+      <w:footerReference w:type="first" r:id="rId11"/>
       <w:pgSz w:w="11900" w:h="16840"/>
       <w:pgMar w:top="1440" w:right="1418" w:bottom="1440" w:left="1418" w:header="708" w:footer="708" w:gutter="0"/>
       <w:cols w:space="708"/>
@@ -1056,7 +1060,7 @@
 </file>
 
 <file path=word/endnotes.xml><?xml version="1.0" encoding="utf-8"?>
-<w:endnotes xmlns:wpc="http://schemas.microsoft.com/office/word/2010/wordprocessingCanvas" xmlns:cx="http://schemas.microsoft.com/office/drawing/2014/chartex" xmlns:cx1="http://schemas.microsoft.com/office/drawing/2015/9/8/chartex" xmlns:cx2="http://schemas.microsoft.com/office/drawing/2015/10/21/chartex" xmlns:cx3="http://schemas.microsoft.com/office/drawing/2016/5/9/chartex" xmlns:cx4="http://schemas.microsoft.com/office/drawing/2016/5/10/chartex" xmlns:cx5="http://schemas.microsoft.com/office/drawing/2016/5/11/chartex" xmlns:cx6="http://schemas.microsoft.com/office/drawing/2016/5/12/chartex" xmlns:cx7="http://schemas.microsoft.com/office/drawing/2016/5/13/chartex" xmlns:cx8="http://schemas.microsoft.com/office/drawing/2016/5/14/chartex" xmlns:mc="http://schemas.openxmlformats.org/markup-compatibility/2006" xmlns:aink="http://schemas.microsoft.com/office/drawing/2016/ink" xmlns:am3d="http://schemas.microsoft.com/office/drawing/2017/model3d" xmlns:o="urn:schemas-microsoft-com:office:office" xmlns:r="http://schemas.openxmlformats.org/officeDocument/2006/relationships" xmlns:m="http://schemas.openxmlformats.org/officeDocument/2006/math" xmlns:v="urn:schemas-microsoft-com:vml" xmlns:wp14="http://schemas.microsoft.com/office/word/2010/wordprocessingDrawing" xmlns:wp="http://schemas.openxmlformats.org/drawingml/2006/wordprocessingDrawing" xmlns:w10="urn:schemas-microsoft-com:office:word" xmlns:w="http://schemas.openxmlformats.org/wordprocessingml/2006/main" xmlns:w14="http://schemas.microsoft.com/office/word/2010/wordml" xmlns:w15="http://schemas.microsoft.com/office/word/2012/wordml" xmlns:w16cex="http://schemas.microsoft.com/office/word/2018/wordml/cex" xmlns:w16cid="http://schemas.microsoft.com/office/word/2016/wordml/cid" xmlns:w16="http://schemas.microsoft.com/office/word/2018/wordml" xmlns:w16sdtdh="http://schemas.microsoft.com/office/word/2020/wordml/sdtdatahash" xmlns:w16se="http://schemas.microsoft.com/office/word/2015/wordml/symex" xmlns:wpg="http://schemas.microsoft.com/office/word/2010/wordprocessingGroup" xmlns:wpi="http://schemas.microsoft.com/office/word/2010/wordprocessingInk" xmlns:wne="http://schemas.microsoft.com/office/word/2006/wordml" xmlns:wps="http://schemas.microsoft.com/office/word/2010/wordprocessingShape" mc:Ignorable="w14 w15 w16se w16cid w16 w16cex w16sdtdh wp14">
+<w:endnotes xmlns:wpc="http://schemas.microsoft.com/office/word/2010/wordprocessingCanvas" xmlns:cx="http://schemas.microsoft.com/office/drawing/2014/chartex" xmlns:cx1="http://schemas.microsoft.com/office/drawing/2015/9/8/chartex" xmlns:cx2="http://schemas.microsoft.com/office/drawing/2015/10/21/chartex" xmlns:cx3="http://schemas.microsoft.com/office/drawing/2016/5/9/chartex" xmlns:cx4="http://schemas.microsoft.com/office/drawing/2016/5/10/chartex" xmlns:cx5="http://schemas.microsoft.com/office/drawing/2016/5/11/chartex" xmlns:cx6="http://schemas.microsoft.com/office/drawing/2016/5/12/chartex" xmlns:cx7="http://schemas.microsoft.com/office/drawing/2016/5/13/chartex" xmlns:cx8="http://schemas.microsoft.com/office/drawing/2016/5/14/chartex" xmlns:mc="http://schemas.openxmlformats.org/markup-compatibility/2006" xmlns:aink="http://schemas.microsoft.com/office/drawing/2016/ink" xmlns:am3d="http://schemas.microsoft.com/office/drawing/2017/model3d" xmlns:o="urn:schemas-microsoft-com:office:office" xmlns:oel="http://schemas.microsoft.com/office/2019/extlst" xmlns:r="http://schemas.openxmlformats.org/officeDocument/2006/relationships" xmlns:m="http://schemas.openxmlformats.org/officeDocument/2006/math" xmlns:v="urn:schemas-microsoft-com:vml" xmlns:wp14="http://schemas.microsoft.com/office/word/2010/wordprocessingDrawing" xmlns:wp="http://schemas.openxmlformats.org/drawingml/2006/wordprocessingDrawing" xmlns:w10="urn:schemas-microsoft-com:office:word" xmlns:w="http://schemas.openxmlformats.org/wordprocessingml/2006/main" xmlns:w14="http://schemas.microsoft.com/office/word/2010/wordml" xmlns:w15="http://schemas.microsoft.com/office/word/2012/wordml" xmlns:w16cex="http://schemas.microsoft.com/office/word/2018/wordml/cex" xmlns:w16cid="http://schemas.microsoft.com/office/word/2016/wordml/cid" xmlns:w16="http://schemas.microsoft.com/office/word/2018/wordml" xmlns:w16sdtdh="http://schemas.microsoft.com/office/word/2020/wordml/sdtdatahash" xmlns:w16se="http://schemas.microsoft.com/office/word/2015/wordml/symex" xmlns:wpg="http://schemas.microsoft.com/office/word/2010/wordprocessingGroup" xmlns:wpi="http://schemas.microsoft.com/office/word/2010/wordprocessingInk" xmlns:wne="http://schemas.microsoft.com/office/word/2006/wordml" xmlns:wps="http://schemas.microsoft.com/office/word/2010/wordprocessingShape" mc:Ignorable="w14 w15 w16se w16cid w16 w16cex w16sdtdh wp14">
   <w:endnote w:type="separator" w:id="-1">
     <w:p>
       <w:r>
@@ -1075,7 +1079,17 @@
 </file>
 
 <file path=word/footer1.xml><?xml version="1.0" encoding="utf-8"?>
-<w:ftr xmlns:wpc="http://schemas.microsoft.com/office/word/2010/wordprocessingCanvas" xmlns:cx="http://schemas.microsoft.com/office/drawing/2014/chartex" xmlns:cx1="http://schemas.microsoft.com/office/drawing/2015/9/8/chartex" xmlns:cx2="http://schemas.microsoft.com/office/drawing/2015/10/21/chartex" xmlns:cx3="http://schemas.microsoft.com/office/drawing/2016/5/9/chartex" xmlns:cx4="http://schemas.microsoft.com/office/drawing/2016/5/10/chartex" xmlns:cx5="http://schemas.microsoft.com/office/drawing/2016/5/11/chartex" xmlns:cx6="http://schemas.microsoft.com/office/drawing/2016/5/12/chartex" xmlns:cx7="http://schemas.microsoft.com/office/drawing/2016/5/13/chartex" xmlns:cx8="http://schemas.microsoft.com/office/drawing/2016/5/14/chartex" xmlns:mc="http://schemas.openxmlformats.org/markup-compatibility/2006" xmlns:aink="http://schemas.microsoft.com/office/drawing/2016/ink" xmlns:am3d="http://schemas.microsoft.com/office/drawing/2017/model3d" xmlns:o="urn:schemas-microsoft-com:office:office" xmlns:r="http://schemas.openxmlformats.org/officeDocument/2006/relationships" xmlns:m="http://schemas.openxmlformats.org/officeDocument/2006/math" xmlns:v="urn:schemas-microsoft-com:vml" xmlns:wp14="http://schemas.microsoft.com/office/word/2010/wordprocessingDrawing" xmlns:wp="http://schemas.openxmlformats.org/drawingml/2006/wordprocessingDrawing" xmlns:w10="urn:schemas-microsoft-com:office:word" xmlns:w="http://schemas.openxmlformats.org/wordprocessingml/2006/main" xmlns:w14="http://schemas.microsoft.com/office/word/2010/wordml" xmlns:w15="http://schemas.microsoft.com/office/word/2012/wordml" xmlns:w16cex="http://schemas.microsoft.com/office/word/2018/wordml/cex" xmlns:w16cid="http://schemas.microsoft.com/office/word/2016/wordml/cid" xmlns:w16="http://schemas.microsoft.com/office/word/2018/wordml" xmlns:w16sdtdh="http://schemas.microsoft.com/office/word/2020/wordml/sdtdatahash" xmlns:w16se="http://schemas.microsoft.com/office/word/2015/wordml/symex" xmlns:wpg="http://schemas.microsoft.com/office/word/2010/wordprocessingGroup" xmlns:wpi="http://schemas.microsoft.com/office/word/2010/wordprocessingInk" xmlns:wne="http://schemas.microsoft.com/office/word/2006/wordml" xmlns:wps="http://schemas.microsoft.com/office/word/2010/wordprocessingShape" mc:Ignorable="w14 w15 w16se w16cid w16 w16cex w16sdtdh wp14">
+<w:ftr xmlns:wpc="http://schemas.microsoft.com/office/word/2010/wordprocessingCanvas" xmlns:cx="http://schemas.microsoft.com/office/drawing/2014/chartex" xmlns:cx1="http://schemas.microsoft.com/office/drawing/2015/9/8/chartex" xmlns:cx2="http://schemas.microsoft.com/office/drawing/2015/10/21/chartex" xmlns:cx3="http://schemas.microsoft.com/office/drawing/2016/5/9/chartex" xmlns:cx4="http://schemas.microsoft.com/office/drawing/2016/5/10/chartex" xmlns:cx5="http://schemas.microsoft.com/office/drawing/2016/5/11/chartex" xmlns:cx6="http://schemas.microsoft.com/office/drawing/2016/5/12/chartex" xmlns:cx7="http://schemas.microsoft.com/office/drawing/2016/5/13/chartex" xmlns:cx8="http://schemas.microsoft.com/office/drawing/2016/5/14/chartex" xmlns:mc="http://schemas.openxmlformats.org/markup-compatibility/2006" xmlns:aink="http://schemas.microsoft.com/office/drawing/2016/ink" xmlns:am3d="http://schemas.microsoft.com/office/drawing/2017/model3d" xmlns:o="urn:schemas-microsoft-com:office:office" xmlns:oel="http://schemas.microsoft.com/office/2019/extlst" xmlns:r="http://schemas.openxmlformats.org/officeDocument/2006/relationships" xmlns:m="http://schemas.openxmlformats.org/officeDocument/2006/math" xmlns:v="urn:schemas-microsoft-com:vml" xmlns:wp14="http://schemas.microsoft.com/office/word/2010/wordprocessingDrawing" xmlns:wp="http://schemas.openxmlformats.org/drawingml/2006/wordprocessingDrawing" xmlns:w10="urn:schemas-microsoft-com:office:word" xmlns:w="http://schemas.openxmlformats.org/wordprocessingml/2006/main" xmlns:w14="http://schemas.microsoft.com/office/word/2010/wordml" xmlns:w15="http://schemas.microsoft.com/office/word/2012/wordml" xmlns:w16cex="http://schemas.microsoft.com/office/word/2018/wordml/cex" xmlns:w16cid="http://schemas.microsoft.com/office/word/2016/wordml/cid" xmlns:w16="http://schemas.microsoft.com/office/word/2018/wordml" xmlns:w16sdtdh="http://schemas.microsoft.com/office/word/2020/wordml/sdtdatahash" xmlns:w16se="http://schemas.microsoft.com/office/word/2015/wordml/symex" xmlns:wpg="http://schemas.microsoft.com/office/word/2010/wordprocessingGroup" xmlns:wpi="http://schemas.microsoft.com/office/word/2010/wordprocessingInk" xmlns:wne="http://schemas.microsoft.com/office/word/2006/wordml" xmlns:wps="http://schemas.microsoft.com/office/word/2010/wordprocessingShape" mc:Ignorable="w14 w15 w16se w16cid w16 w16cex w16sdtdh wp14">
+  <w:p>
+    <w:pPr>
+      <w:pStyle w:val="Footer"/>
+    </w:pPr>
+  </w:p>
+</w:ftr>
+</file>
+
+<file path=word/footer2.xml><?xml version="1.0" encoding="utf-8"?>
+<w:ftr xmlns:wpc="http://schemas.microsoft.com/office/word/2010/wordprocessingCanvas" xmlns:cx="http://schemas.microsoft.com/office/drawing/2014/chartex" xmlns:cx1="http://schemas.microsoft.com/office/drawing/2015/9/8/chartex" xmlns:cx2="http://schemas.microsoft.com/office/drawing/2015/10/21/chartex" xmlns:cx3="http://schemas.microsoft.com/office/drawing/2016/5/9/chartex" xmlns:cx4="http://schemas.microsoft.com/office/drawing/2016/5/10/chartex" xmlns:cx5="http://schemas.microsoft.com/office/drawing/2016/5/11/chartex" xmlns:cx6="http://schemas.microsoft.com/office/drawing/2016/5/12/chartex" xmlns:cx7="http://schemas.microsoft.com/office/drawing/2016/5/13/chartex" xmlns:cx8="http://schemas.microsoft.com/office/drawing/2016/5/14/chartex" xmlns:mc="http://schemas.openxmlformats.org/markup-compatibility/2006" xmlns:aink="http://schemas.microsoft.com/office/drawing/2016/ink" xmlns:am3d="http://schemas.microsoft.com/office/drawing/2017/model3d" xmlns:o="urn:schemas-microsoft-com:office:office" xmlns:oel="http://schemas.microsoft.com/office/2019/extlst" xmlns:r="http://schemas.openxmlformats.org/officeDocument/2006/relationships" xmlns:m="http://schemas.openxmlformats.org/officeDocument/2006/math" xmlns:v="urn:schemas-microsoft-com:vml" xmlns:wp14="http://schemas.microsoft.com/office/word/2010/wordprocessingDrawing" xmlns:wp="http://schemas.openxmlformats.org/drawingml/2006/wordprocessingDrawing" xmlns:w10="urn:schemas-microsoft-com:office:word" xmlns:w="http://schemas.openxmlformats.org/wordprocessingml/2006/main" xmlns:w14="http://schemas.microsoft.com/office/word/2010/wordml" xmlns:w15="http://schemas.microsoft.com/office/word/2012/wordml" xmlns:w16cex="http://schemas.microsoft.com/office/word/2018/wordml/cex" xmlns:w16cid="http://schemas.microsoft.com/office/word/2016/wordml/cid" xmlns:w16="http://schemas.microsoft.com/office/word/2018/wordml" xmlns:w16sdtdh="http://schemas.microsoft.com/office/word/2020/wordml/sdtdatahash" xmlns:w16se="http://schemas.microsoft.com/office/word/2015/wordml/symex" xmlns:wpg="http://schemas.microsoft.com/office/word/2010/wordprocessingGroup" xmlns:wpi="http://schemas.microsoft.com/office/word/2010/wordprocessingInk" xmlns:wne="http://schemas.microsoft.com/office/word/2006/wordml" xmlns:wps="http://schemas.microsoft.com/office/word/2010/wordprocessingShape" mc:Ignorable="w14 w15 w16se w16cid w16 w16cex w16sdtdh wp14">
   <w:p>
     <w:pPr>
       <w:pStyle w:val="Footer"/>
@@ -1170,7 +1184,47 @@
         <w:sz w:val="20"/>
         <w:szCs w:val="20"/>
       </w:rPr>
-      <w:t xml:space="preserve"> Av. Rumiñahui 3656 y Roosvelt</w:t>
+      <w:t xml:space="preserve"> </w:t>
+    </w:r>
+    <w:r>
+      <w:rPr>
+        <w:rFonts w:ascii="Avenir Book" w:hAnsi="Avenir Book"/>
+        <w:sz w:val="20"/>
+        <w:szCs w:val="20"/>
+      </w:rPr>
+      <w:fldChar w:fldCharType="begin"/>
+    </w:r>
+    <w:r>
+      <w:rPr>
+        <w:rFonts w:ascii="Avenir Book" w:hAnsi="Avenir Book"/>
+        <w:sz w:val="20"/>
+        <w:szCs w:val="20"/>
+      </w:rPr>
+      <w:instrText xml:space="preserve"> MERGEFIELD =consultation.branch_office.address \* MERGEFORMAT </w:instrText>
+    </w:r>
+    <w:r>
+      <w:rPr>
+        <w:rFonts w:ascii="Avenir Book" w:hAnsi="Avenir Book"/>
+        <w:sz w:val="20"/>
+        <w:szCs w:val="20"/>
+      </w:rPr>
+      <w:fldChar w:fldCharType="separate"/>
+    </w:r>
+    <w:r>
+      <w:rPr>
+        <w:rFonts w:ascii="Avenir Book" w:hAnsi="Avenir Book"/>
+        <w:sz w:val="20"/>
+        <w:szCs w:val="20"/>
+      </w:rPr>
+      <w:t>«=consultation.branch_office.address»</w:t>
+    </w:r>
+    <w:r>
+      <w:rPr>
+        <w:rFonts w:ascii="Avenir Book" w:hAnsi="Avenir Book"/>
+        <w:sz w:val="20"/>
+        <w:szCs w:val="20"/>
+      </w:rPr>
+      <w:fldChar w:fldCharType="end"/>
     </w:r>
   </w:p>
   <w:p>
@@ -1198,7 +1252,55 @@
         <w:sz w:val="20"/>
         <w:szCs w:val="20"/>
       </w:rPr>
-      <w:t xml:space="preserve"> (03) 280 0336 – (03) 281 4219 / </w:t>
+      <w:t xml:space="preserve"> </w:t>
+    </w:r>
+    <w:r>
+      <w:rPr>
+        <w:rFonts w:ascii="Avenir Book" w:hAnsi="Avenir Book"/>
+        <w:sz w:val="20"/>
+        <w:szCs w:val="20"/>
+      </w:rPr>
+      <w:fldChar w:fldCharType="begin"/>
+    </w:r>
+    <w:r>
+      <w:rPr>
+        <w:rFonts w:ascii="Avenir Book" w:hAnsi="Avenir Book"/>
+        <w:sz w:val="20"/>
+        <w:szCs w:val="20"/>
+      </w:rPr>
+      <w:instrText xml:space="preserve"> MERGEFIELD =consultation.branch_office.phone_numbers \* MERGEFORMAT </w:instrText>
+    </w:r>
+    <w:r>
+      <w:rPr>
+        <w:rFonts w:ascii="Avenir Book" w:hAnsi="Avenir Book"/>
+        <w:sz w:val="20"/>
+        <w:szCs w:val="20"/>
+      </w:rPr>
+      <w:fldChar w:fldCharType="separate"/>
+    </w:r>
+    <w:r>
+      <w:rPr>
+        <w:rFonts w:ascii="Avenir Book" w:hAnsi="Avenir Book"/>
+        <w:sz w:val="20"/>
+        <w:szCs w:val="20"/>
+      </w:rPr>
+      <w:t>«=consultation.branch_office.phone_number»</w:t>
+    </w:r>
+    <w:r>
+      <w:rPr>
+        <w:rFonts w:ascii="Avenir Book" w:hAnsi="Avenir Book"/>
+        <w:sz w:val="20"/>
+        <w:szCs w:val="20"/>
+      </w:rPr>
+      <w:fldChar w:fldCharType="end"/>
+    </w:r>
+    <w:r>
+      <w:rPr>
+        <w:rFonts w:ascii="Avenir Book" w:hAnsi="Avenir Book"/>
+        <w:sz w:val="20"/>
+        <w:szCs w:val="20"/>
+      </w:rPr>
+      <w:t xml:space="preserve"> / </w:t>
     </w:r>
     <w:r>
       <w:rPr>
@@ -1215,7 +1317,47 @@
         <w:sz w:val="20"/>
         <w:szCs w:val="20"/>
       </w:rPr>
-      <w:t xml:space="preserve"> 098 458 4566</w:t>
+      <w:t xml:space="preserve"> </w:t>
+    </w:r>
+    <w:r>
+      <w:rPr>
+        <w:rFonts w:ascii="Avenir Book" w:hAnsi="Avenir Book"/>
+        <w:sz w:val="20"/>
+        <w:szCs w:val="20"/>
+      </w:rPr>
+      <w:fldChar w:fldCharType="begin"/>
+    </w:r>
+    <w:r>
+      <w:rPr>
+        <w:rFonts w:ascii="Avenir Book" w:hAnsi="Avenir Book"/>
+        <w:sz w:val="20"/>
+        <w:szCs w:val="20"/>
+      </w:rPr>
+      <w:instrText xml:space="preserve"> MERGEFIELD =emergency_number \* MERGEFORMAT </w:instrText>
+    </w:r>
+    <w:r>
+      <w:rPr>
+        <w:rFonts w:ascii="Avenir Book" w:hAnsi="Avenir Book"/>
+        <w:sz w:val="20"/>
+        <w:szCs w:val="20"/>
+      </w:rPr>
+      <w:fldChar w:fldCharType="separate"/>
+    </w:r>
+    <w:r>
+      <w:rPr>
+        <w:rFonts w:ascii="Avenir Book" w:hAnsi="Avenir Book"/>
+        <w:sz w:val="20"/>
+        <w:szCs w:val="20"/>
+      </w:rPr>
+      <w:t>«=emergency_number»</w:t>
+    </w:r>
+    <w:r>
+      <w:rPr>
+        <w:rFonts w:ascii="Avenir Book" w:hAnsi="Avenir Book"/>
+        <w:sz w:val="20"/>
+        <w:szCs w:val="20"/>
+      </w:rPr>
+      <w:fldChar w:fldCharType="end"/>
     </w:r>
   </w:p>
   <w:p>
@@ -1256,7 +1398,52 @@
         <w:sz w:val="20"/>
         <w:szCs w:val="20"/>
       </w:rPr>
-      <w:t>Latacunga-Ecuador</w:t>
+      <w:fldChar w:fldCharType="begin"/>
+    </w:r>
+    <w:r>
+      <w:rPr>
+        <w:rFonts w:ascii="Avenir Book" w:hAnsi="Avenir Book"/>
+        <w:b/>
+        <w:sz w:val="20"/>
+        <w:szCs w:val="20"/>
+      </w:rPr>
+      <w:instrText xml:space="preserve"> MERGEFIELD =consultation.branch_office.city \* MERGEFORMAT </w:instrText>
+    </w:r>
+    <w:r>
+      <w:rPr>
+        <w:rFonts w:ascii="Avenir Book" w:hAnsi="Avenir Book"/>
+        <w:b/>
+        <w:sz w:val="20"/>
+        <w:szCs w:val="20"/>
+      </w:rPr>
+      <w:fldChar w:fldCharType="separate"/>
+    </w:r>
+    <w:r>
+      <w:rPr>
+        <w:rFonts w:ascii="Avenir Book" w:hAnsi="Avenir Book"/>
+        <w:b/>
+        <w:sz w:val="20"/>
+        <w:szCs w:val="20"/>
+      </w:rPr>
+      <w:t>«=consultation.branch_office.city»</w:t>
+    </w:r>
+    <w:r>
+      <w:rPr>
+        <w:rFonts w:ascii="Avenir Book" w:hAnsi="Avenir Book"/>
+        <w:b/>
+        <w:sz w:val="20"/>
+        <w:szCs w:val="20"/>
+      </w:rPr>
+      <w:fldChar w:fldCharType="end"/>
+    </w:r>
+    <w:r>
+      <w:rPr>
+        <w:rFonts w:ascii="Avenir Book" w:hAnsi="Avenir Book"/>
+        <w:b/>
+        <w:sz w:val="20"/>
+        <w:szCs w:val="20"/>
+      </w:rPr>
+      <w:t>-Ecuador</w:t>
     </w:r>
   </w:p>
   <w:p>
@@ -1268,13 +1455,23 @@
         <w:sz w:val="20"/>
         <w:szCs w:val="20"/>
       </w:rPr>
+    </w:pPr>
+  </w:p>
+</w:ftr>
+</file>
+
+<file path=word/footer3.xml><?xml version="1.0" encoding="utf-8"?>
+<w:ftr xmlns:wpc="http://schemas.microsoft.com/office/word/2010/wordprocessingCanvas" xmlns:cx="http://schemas.microsoft.com/office/drawing/2014/chartex" xmlns:cx1="http://schemas.microsoft.com/office/drawing/2015/9/8/chartex" xmlns:cx2="http://schemas.microsoft.com/office/drawing/2015/10/21/chartex" xmlns:cx3="http://schemas.microsoft.com/office/drawing/2016/5/9/chartex" xmlns:cx4="http://schemas.microsoft.com/office/drawing/2016/5/10/chartex" xmlns:cx5="http://schemas.microsoft.com/office/drawing/2016/5/11/chartex" xmlns:cx6="http://schemas.microsoft.com/office/drawing/2016/5/12/chartex" xmlns:cx7="http://schemas.microsoft.com/office/drawing/2016/5/13/chartex" xmlns:cx8="http://schemas.microsoft.com/office/drawing/2016/5/14/chartex" xmlns:mc="http://schemas.openxmlformats.org/markup-compatibility/2006" xmlns:aink="http://schemas.microsoft.com/office/drawing/2016/ink" xmlns:am3d="http://schemas.microsoft.com/office/drawing/2017/model3d" xmlns:o="urn:schemas-microsoft-com:office:office" xmlns:oel="http://schemas.microsoft.com/office/2019/extlst" xmlns:r="http://schemas.openxmlformats.org/officeDocument/2006/relationships" xmlns:m="http://schemas.openxmlformats.org/officeDocument/2006/math" xmlns:v="urn:schemas-microsoft-com:vml" xmlns:wp14="http://schemas.microsoft.com/office/word/2010/wordprocessingDrawing" xmlns:wp="http://schemas.openxmlformats.org/drawingml/2006/wordprocessingDrawing" xmlns:w10="urn:schemas-microsoft-com:office:word" xmlns:w="http://schemas.openxmlformats.org/wordprocessingml/2006/main" xmlns:w14="http://schemas.microsoft.com/office/word/2010/wordml" xmlns:w15="http://schemas.microsoft.com/office/word/2012/wordml" xmlns:w16cex="http://schemas.microsoft.com/office/word/2018/wordml/cex" xmlns:w16cid="http://schemas.microsoft.com/office/word/2016/wordml/cid" xmlns:w16="http://schemas.microsoft.com/office/word/2018/wordml" xmlns:w16sdtdh="http://schemas.microsoft.com/office/word/2020/wordml/sdtdatahash" xmlns:w16se="http://schemas.microsoft.com/office/word/2015/wordml/symex" xmlns:wpg="http://schemas.microsoft.com/office/word/2010/wordprocessingGroup" xmlns:wpi="http://schemas.microsoft.com/office/word/2010/wordprocessingInk" xmlns:wne="http://schemas.microsoft.com/office/word/2006/wordml" xmlns:wps="http://schemas.microsoft.com/office/word/2010/wordprocessingShape" mc:Ignorable="w14 w15 w16se w16cid w16 w16cex w16sdtdh wp14">
+  <w:p>
+    <w:pPr>
+      <w:pStyle w:val="Footer"/>
     </w:pPr>
   </w:p>
 </w:ftr>
 </file>
 
 <file path=word/footnotes.xml><?xml version="1.0" encoding="utf-8"?>
-<w:footnotes xmlns:wpc="http://schemas.microsoft.com/office/word/2010/wordprocessingCanvas" xmlns:cx="http://schemas.microsoft.com/office/drawing/2014/chartex" xmlns:cx1="http://schemas.microsoft.com/office/drawing/2015/9/8/chartex" xmlns:cx2="http://schemas.microsoft.com/office/drawing/2015/10/21/chartex" xmlns:cx3="http://schemas.microsoft.com/office/drawing/2016/5/9/chartex" xmlns:cx4="http://schemas.microsoft.com/office/drawing/2016/5/10/chartex" xmlns:cx5="http://schemas.microsoft.com/office/drawing/2016/5/11/chartex" xmlns:cx6="http://schemas.microsoft.com/office/drawing/2016/5/12/chartex" xmlns:cx7="http://schemas.microsoft.com/office/drawing/2016/5/13/chartex" xmlns:cx8="http://schemas.microsoft.com/office/drawing/2016/5/14/chartex" xmlns:mc="http://schemas.openxmlformats.org/markup-compatibility/2006" xmlns:aink="http://schemas.microsoft.com/office/drawing/2016/ink" xmlns:am3d="http://schemas.microsoft.com/office/drawing/2017/model3d" xmlns:o="urn:schemas-microsoft-com:office:office" xmlns:r="http://schemas.openxmlformats.org/officeDocument/2006/relationships" xmlns:m="http://schemas.openxmlformats.org/officeDocument/2006/math" xmlns:v="urn:schemas-microsoft-com:vml" xmlns:wp14="http://schemas.microsoft.com/office/word/2010/wordprocessingDrawing" xmlns:wp="http://schemas.openxmlformats.org/drawingml/2006/wordprocessingDrawing" xmlns:w10="urn:schemas-microsoft-com:office:word" xmlns:w="http://schemas.openxmlformats.org/wordprocessingml/2006/main" xmlns:w14="http://schemas.microsoft.com/office/word/2010/wordml" xmlns:w15="http://schemas.microsoft.com/office/word/2012/wordml" xmlns:w16cex="http://schemas.microsoft.com/office/word/2018/wordml/cex" xmlns:w16cid="http://schemas.microsoft.com/office/word/2016/wordml/cid" xmlns:w16="http://schemas.microsoft.com/office/word/2018/wordml" xmlns:w16sdtdh="http://schemas.microsoft.com/office/word/2020/wordml/sdtdatahash" xmlns:w16se="http://schemas.microsoft.com/office/word/2015/wordml/symex" xmlns:wpg="http://schemas.microsoft.com/office/word/2010/wordprocessingGroup" xmlns:wpi="http://schemas.microsoft.com/office/word/2010/wordprocessingInk" xmlns:wne="http://schemas.microsoft.com/office/word/2006/wordml" xmlns:wps="http://schemas.microsoft.com/office/word/2010/wordprocessingShape" mc:Ignorable="w14 w15 w16se w16cid w16 w16cex w16sdtdh wp14">
+<w:footnotes xmlns:wpc="http://schemas.microsoft.com/office/word/2010/wordprocessingCanvas" xmlns:cx="http://schemas.microsoft.com/office/drawing/2014/chartex" xmlns:cx1="http://schemas.microsoft.com/office/drawing/2015/9/8/chartex" xmlns:cx2="http://schemas.microsoft.com/office/drawing/2015/10/21/chartex" xmlns:cx3="http://schemas.microsoft.com/office/drawing/2016/5/9/chartex" xmlns:cx4="http://schemas.microsoft.com/office/drawing/2016/5/10/chartex" xmlns:cx5="http://schemas.microsoft.com/office/drawing/2016/5/11/chartex" xmlns:cx6="http://schemas.microsoft.com/office/drawing/2016/5/12/chartex" xmlns:cx7="http://schemas.microsoft.com/office/drawing/2016/5/13/chartex" xmlns:cx8="http://schemas.microsoft.com/office/drawing/2016/5/14/chartex" xmlns:mc="http://schemas.openxmlformats.org/markup-compatibility/2006" xmlns:aink="http://schemas.microsoft.com/office/drawing/2016/ink" xmlns:am3d="http://schemas.microsoft.com/office/drawing/2017/model3d" xmlns:o="urn:schemas-microsoft-com:office:office" xmlns:oel="http://schemas.microsoft.com/office/2019/extlst" xmlns:r="http://schemas.openxmlformats.org/officeDocument/2006/relationships" xmlns:m="http://schemas.openxmlformats.org/officeDocument/2006/math" xmlns:v="urn:schemas-microsoft-com:vml" xmlns:wp14="http://schemas.microsoft.com/office/word/2010/wordprocessingDrawing" xmlns:wp="http://schemas.openxmlformats.org/drawingml/2006/wordprocessingDrawing" xmlns:w10="urn:schemas-microsoft-com:office:word" xmlns:w="http://schemas.openxmlformats.org/wordprocessingml/2006/main" xmlns:w14="http://schemas.microsoft.com/office/word/2010/wordml" xmlns:w15="http://schemas.microsoft.com/office/word/2012/wordml" xmlns:w16cex="http://schemas.microsoft.com/office/word/2018/wordml/cex" xmlns:w16cid="http://schemas.microsoft.com/office/word/2016/wordml/cid" xmlns:w16="http://schemas.microsoft.com/office/word/2018/wordml" xmlns:w16sdtdh="http://schemas.microsoft.com/office/word/2020/wordml/sdtdatahash" xmlns:w16se="http://schemas.microsoft.com/office/word/2015/wordml/symex" xmlns:wpg="http://schemas.microsoft.com/office/word/2010/wordprocessingGroup" xmlns:wpi="http://schemas.microsoft.com/office/word/2010/wordprocessingInk" xmlns:wne="http://schemas.microsoft.com/office/word/2006/wordml" xmlns:wps="http://schemas.microsoft.com/office/word/2010/wordprocessingShape" mc:Ignorable="w14 w15 w16se w16cid w16 w16cex w16sdtdh wp14">
   <w:footnote w:type="separator" w:id="-1">
     <w:p>
       <w:r>
@@ -1293,7 +1490,17 @@
 </file>
 
 <file path=word/header1.xml><?xml version="1.0" encoding="utf-8"?>
-<w:hdr xmlns:wpc="http://schemas.microsoft.com/office/word/2010/wordprocessingCanvas" xmlns:cx="http://schemas.microsoft.com/office/drawing/2014/chartex" xmlns:cx1="http://schemas.microsoft.com/office/drawing/2015/9/8/chartex" xmlns:cx2="http://schemas.microsoft.com/office/drawing/2015/10/21/chartex" xmlns:cx3="http://schemas.microsoft.com/office/drawing/2016/5/9/chartex" xmlns:cx4="http://schemas.microsoft.com/office/drawing/2016/5/10/chartex" xmlns:cx5="http://schemas.microsoft.com/office/drawing/2016/5/11/chartex" xmlns:cx6="http://schemas.microsoft.com/office/drawing/2016/5/12/chartex" xmlns:cx7="http://schemas.microsoft.com/office/drawing/2016/5/13/chartex" xmlns:cx8="http://schemas.microsoft.com/office/drawing/2016/5/14/chartex" xmlns:mc="http://schemas.openxmlformats.org/markup-compatibility/2006" xmlns:aink="http://schemas.microsoft.com/office/drawing/2016/ink" xmlns:am3d="http://schemas.microsoft.com/office/drawing/2017/model3d" xmlns:o="urn:schemas-microsoft-com:office:office" xmlns:r="http://schemas.openxmlformats.org/officeDocument/2006/relationships" xmlns:m="http://schemas.openxmlformats.org/officeDocument/2006/math" xmlns:v="urn:schemas-microsoft-com:vml" xmlns:wp14="http://schemas.microsoft.com/office/word/2010/wordprocessingDrawing" xmlns:wp="http://schemas.openxmlformats.org/drawingml/2006/wordprocessingDrawing" xmlns:w10="urn:schemas-microsoft-com:office:word" xmlns:w="http://schemas.openxmlformats.org/wordprocessingml/2006/main" xmlns:w14="http://schemas.microsoft.com/office/word/2010/wordml" xmlns:w15="http://schemas.microsoft.com/office/word/2012/wordml" xmlns:w16cex="http://schemas.microsoft.com/office/word/2018/wordml/cex" xmlns:w16cid="http://schemas.microsoft.com/office/word/2016/wordml/cid" xmlns:w16="http://schemas.microsoft.com/office/word/2018/wordml" xmlns:w16sdtdh="http://schemas.microsoft.com/office/word/2020/wordml/sdtdatahash" xmlns:w16se="http://schemas.microsoft.com/office/word/2015/wordml/symex" xmlns:wpg="http://schemas.microsoft.com/office/word/2010/wordprocessingGroup" xmlns:wpi="http://schemas.microsoft.com/office/word/2010/wordprocessingInk" xmlns:wne="http://schemas.microsoft.com/office/word/2006/wordml" xmlns:wps="http://schemas.microsoft.com/office/word/2010/wordprocessingShape" mc:Ignorable="w14 w15 w16se w16cid w16 w16cex w16sdtdh wp14">
+<w:hdr xmlns:wpc="http://schemas.microsoft.com/office/word/2010/wordprocessingCanvas" xmlns:cx="http://schemas.microsoft.com/office/drawing/2014/chartex" xmlns:cx1="http://schemas.microsoft.com/office/drawing/2015/9/8/chartex" xmlns:cx2="http://schemas.microsoft.com/office/drawing/2015/10/21/chartex" xmlns:cx3="http://schemas.microsoft.com/office/drawing/2016/5/9/chartex" xmlns:cx4="http://schemas.microsoft.com/office/drawing/2016/5/10/chartex" xmlns:cx5="http://schemas.microsoft.com/office/drawing/2016/5/11/chartex" xmlns:cx6="http://schemas.microsoft.com/office/drawing/2016/5/12/chartex" xmlns:cx7="http://schemas.microsoft.com/office/drawing/2016/5/13/chartex" xmlns:cx8="http://schemas.microsoft.com/office/drawing/2016/5/14/chartex" xmlns:mc="http://schemas.openxmlformats.org/markup-compatibility/2006" xmlns:aink="http://schemas.microsoft.com/office/drawing/2016/ink" xmlns:am3d="http://schemas.microsoft.com/office/drawing/2017/model3d" xmlns:o="urn:schemas-microsoft-com:office:office" xmlns:oel="http://schemas.microsoft.com/office/2019/extlst" xmlns:r="http://schemas.openxmlformats.org/officeDocument/2006/relationships" xmlns:m="http://schemas.openxmlformats.org/officeDocument/2006/math" xmlns:v="urn:schemas-microsoft-com:vml" xmlns:wp14="http://schemas.microsoft.com/office/word/2010/wordprocessingDrawing" xmlns:wp="http://schemas.openxmlformats.org/drawingml/2006/wordprocessingDrawing" xmlns:w10="urn:schemas-microsoft-com:office:word" xmlns:w="http://schemas.openxmlformats.org/wordprocessingml/2006/main" xmlns:w14="http://schemas.microsoft.com/office/word/2010/wordml" xmlns:w15="http://schemas.microsoft.com/office/word/2012/wordml" xmlns:w16cex="http://schemas.microsoft.com/office/word/2018/wordml/cex" xmlns:w16cid="http://schemas.microsoft.com/office/word/2016/wordml/cid" xmlns:w16="http://schemas.microsoft.com/office/word/2018/wordml" xmlns:w16sdtdh="http://schemas.microsoft.com/office/word/2020/wordml/sdtdatahash" xmlns:w16se="http://schemas.microsoft.com/office/word/2015/wordml/symex" xmlns:wpg="http://schemas.microsoft.com/office/word/2010/wordprocessingGroup" xmlns:wpi="http://schemas.microsoft.com/office/word/2010/wordprocessingInk" xmlns:wne="http://schemas.microsoft.com/office/word/2006/wordml" xmlns:wps="http://schemas.microsoft.com/office/word/2010/wordprocessingShape" mc:Ignorable="w14 w15 w16se w16cid w16 w16cex w16sdtdh wp14">
+  <w:p>
+    <w:pPr>
+      <w:pStyle w:val="Header"/>
+    </w:pPr>
+  </w:p>
+</w:hdr>
+</file>
+
+<file path=word/header2.xml><?xml version="1.0" encoding="utf-8"?>
+<w:hdr xmlns:wpc="http://schemas.microsoft.com/office/word/2010/wordprocessingCanvas" xmlns:cx="http://schemas.microsoft.com/office/drawing/2014/chartex" xmlns:cx1="http://schemas.microsoft.com/office/drawing/2015/9/8/chartex" xmlns:cx2="http://schemas.microsoft.com/office/drawing/2015/10/21/chartex" xmlns:cx3="http://schemas.microsoft.com/office/drawing/2016/5/9/chartex" xmlns:cx4="http://schemas.microsoft.com/office/drawing/2016/5/10/chartex" xmlns:cx5="http://schemas.microsoft.com/office/drawing/2016/5/11/chartex" xmlns:cx6="http://schemas.microsoft.com/office/drawing/2016/5/12/chartex" xmlns:cx7="http://schemas.microsoft.com/office/drawing/2016/5/13/chartex" xmlns:cx8="http://schemas.microsoft.com/office/drawing/2016/5/14/chartex" xmlns:mc="http://schemas.openxmlformats.org/markup-compatibility/2006" xmlns:aink="http://schemas.microsoft.com/office/drawing/2016/ink" xmlns:am3d="http://schemas.microsoft.com/office/drawing/2017/model3d" xmlns:o="urn:schemas-microsoft-com:office:office" xmlns:oel="http://schemas.microsoft.com/office/2019/extlst" xmlns:r="http://schemas.openxmlformats.org/officeDocument/2006/relationships" xmlns:m="http://schemas.openxmlformats.org/officeDocument/2006/math" xmlns:v="urn:schemas-microsoft-com:vml" xmlns:wp14="http://schemas.microsoft.com/office/word/2010/wordprocessingDrawing" xmlns:wp="http://schemas.openxmlformats.org/drawingml/2006/wordprocessingDrawing" xmlns:w10="urn:schemas-microsoft-com:office:word" xmlns:w="http://schemas.openxmlformats.org/wordprocessingml/2006/main" xmlns:w14="http://schemas.microsoft.com/office/word/2010/wordml" xmlns:w15="http://schemas.microsoft.com/office/word/2012/wordml" xmlns:w16cex="http://schemas.microsoft.com/office/word/2018/wordml/cex" xmlns:w16cid="http://schemas.microsoft.com/office/word/2016/wordml/cid" xmlns:w16="http://schemas.microsoft.com/office/word/2018/wordml" xmlns:w16sdtdh="http://schemas.microsoft.com/office/word/2020/wordml/sdtdatahash" xmlns:w16se="http://schemas.microsoft.com/office/word/2015/wordml/symex" xmlns:wpg="http://schemas.microsoft.com/office/word/2010/wordprocessingGroup" xmlns:wpi="http://schemas.microsoft.com/office/word/2010/wordprocessingInk" xmlns:wne="http://schemas.microsoft.com/office/word/2006/wordml" xmlns:wps="http://schemas.microsoft.com/office/word/2010/wordprocessingShape" mc:Ignorable="w14 w15 w16se w16cid w16 w16cex w16sdtdh wp14">
   <w:tbl>
     <w:tblPr>
       <w:tblStyle w:val="TableGrid"/>
@@ -1451,6 +1658,16 @@
       </w:tc>
     </w:tr>
   </w:tbl>
+  <w:p>
+    <w:pPr>
+      <w:pStyle w:val="Header"/>
+    </w:pPr>
+  </w:p>
+</w:hdr>
+</file>
+
+<file path=word/header3.xml><?xml version="1.0" encoding="utf-8"?>
+<w:hdr xmlns:wpc="http://schemas.microsoft.com/office/word/2010/wordprocessingCanvas" xmlns:cx="http://schemas.microsoft.com/office/drawing/2014/chartex" xmlns:cx1="http://schemas.microsoft.com/office/drawing/2015/9/8/chartex" xmlns:cx2="http://schemas.microsoft.com/office/drawing/2015/10/21/chartex" xmlns:cx3="http://schemas.microsoft.com/office/drawing/2016/5/9/chartex" xmlns:cx4="http://schemas.microsoft.com/office/drawing/2016/5/10/chartex" xmlns:cx5="http://schemas.microsoft.com/office/drawing/2016/5/11/chartex" xmlns:cx6="http://schemas.microsoft.com/office/drawing/2016/5/12/chartex" xmlns:cx7="http://schemas.microsoft.com/office/drawing/2016/5/13/chartex" xmlns:cx8="http://schemas.microsoft.com/office/drawing/2016/5/14/chartex" xmlns:mc="http://schemas.openxmlformats.org/markup-compatibility/2006" xmlns:aink="http://schemas.microsoft.com/office/drawing/2016/ink" xmlns:am3d="http://schemas.microsoft.com/office/drawing/2017/model3d" xmlns:o="urn:schemas-microsoft-com:office:office" xmlns:oel="http://schemas.microsoft.com/office/2019/extlst" xmlns:r="http://schemas.openxmlformats.org/officeDocument/2006/relationships" xmlns:m="http://schemas.openxmlformats.org/officeDocument/2006/math" xmlns:v="urn:schemas-microsoft-com:vml" xmlns:wp14="http://schemas.microsoft.com/office/word/2010/wordprocessingDrawing" xmlns:wp="http://schemas.openxmlformats.org/drawingml/2006/wordprocessingDrawing" xmlns:w10="urn:schemas-microsoft-com:office:word" xmlns:w="http://schemas.openxmlformats.org/wordprocessingml/2006/main" xmlns:w14="http://schemas.microsoft.com/office/word/2010/wordml" xmlns:w15="http://schemas.microsoft.com/office/word/2012/wordml" xmlns:w16cex="http://schemas.microsoft.com/office/word/2018/wordml/cex" xmlns:w16cid="http://schemas.microsoft.com/office/word/2016/wordml/cid" xmlns:w16="http://schemas.microsoft.com/office/word/2018/wordml" xmlns:w16sdtdh="http://schemas.microsoft.com/office/word/2020/wordml/sdtdatahash" xmlns:w16se="http://schemas.microsoft.com/office/word/2015/wordml/symex" xmlns:wpg="http://schemas.microsoft.com/office/word/2010/wordprocessingGroup" xmlns:wpi="http://schemas.microsoft.com/office/word/2010/wordprocessingInk" xmlns:wne="http://schemas.microsoft.com/office/word/2006/wordml" xmlns:wps="http://schemas.microsoft.com/office/word/2010/wordprocessingShape" mc:Ignorable="w14 w15 w16se w16cid w16 w16cex w16sdtdh wp14">
   <w:p>
     <w:pPr>
       <w:pStyle w:val="Header"/>

</xml_diff>

<commit_message>
Update consents and certificates to use configurable website
</commit_message>
<xml_diff>
--- a/public/templates/certificates/attendance.docx
+++ b/public/templates/certificates/attendance.docx
@@ -1378,7 +1378,43 @@
         <w:sz w:val="20"/>
         <w:szCs w:val="20"/>
       </w:rPr>
-      <w:t>www.drpaulduenas.com</w:t>
+      <w:fldChar w:fldCharType="begin"/>
+    </w:r>
+    <w:r>
+      <w:rPr>
+        <w:rFonts w:ascii="Avenir Book" w:hAnsi="Avenir Book"/>
+        <w:b/>
+        <w:sz w:val="20"/>
+        <w:szCs w:val="20"/>
+      </w:rPr>
+      <w:instrText xml:space="preserve"> MERGEFIELD =website \* MERGEFORMAT </w:instrText>
+    </w:r>
+    <w:r>
+      <w:rPr>
+        <w:rFonts w:ascii="Avenir Book" w:hAnsi="Avenir Book"/>
+        <w:b/>
+        <w:sz w:val="20"/>
+        <w:szCs w:val="20"/>
+      </w:rPr>
+      <w:fldChar w:fldCharType="separate"/>
+    </w:r>
+    <w:r>
+      <w:rPr>
+        <w:rFonts w:ascii="Avenir Book" w:hAnsi="Avenir Book"/>
+        <w:b/>
+        <w:sz w:val="20"/>
+        <w:szCs w:val="20"/>
+      </w:rPr>
+      <w:t>«=website»</w:t>
+    </w:r>
+    <w:r>
+      <w:rPr>
+        <w:rFonts w:ascii="Avenir Book" w:hAnsi="Avenir Book"/>
+        <w:b/>
+        <w:sz w:val="20"/>
+        <w:szCs w:val="20"/>
+      </w:rPr>
+      <w:fldChar w:fldCharType="end"/>
     </w:r>
   </w:p>
   <w:p>

</xml_diff>

<commit_message>
Parametrize city on certificates
</commit_message>
<xml_diff>
--- a/public/templates/certificates/attendance.docx
+++ b/public/templates/certificates/attendance.docx
@@ -1,6 +1,6 @@
 
 <file path=word/document.xml><?xml version="1.0" encoding="utf-8"?>
-<w:document xmlns:wpc="http://schemas.microsoft.com/office/word/2010/wordprocessingCanvas" xmlns:cx="http://schemas.microsoft.com/office/drawing/2014/chartex" xmlns:cx1="http://schemas.microsoft.com/office/drawing/2015/9/8/chartex" xmlns:cx2="http://schemas.microsoft.com/office/drawing/2015/10/21/chartex" xmlns:cx3="http://schemas.microsoft.com/office/drawing/2016/5/9/chartex" xmlns:cx4="http://schemas.microsoft.com/office/drawing/2016/5/10/chartex" xmlns:cx5="http://schemas.microsoft.com/office/drawing/2016/5/11/chartex" xmlns:cx6="http://schemas.microsoft.com/office/drawing/2016/5/12/chartex" xmlns:cx7="http://schemas.microsoft.com/office/drawing/2016/5/13/chartex" xmlns:cx8="http://schemas.microsoft.com/office/drawing/2016/5/14/chartex" xmlns:mc="http://schemas.openxmlformats.org/markup-compatibility/2006" xmlns:aink="http://schemas.microsoft.com/office/drawing/2016/ink" xmlns:am3d="http://schemas.microsoft.com/office/drawing/2017/model3d" xmlns:o="urn:schemas-microsoft-com:office:office" xmlns:oel="http://schemas.microsoft.com/office/2019/extlst" xmlns:r="http://schemas.openxmlformats.org/officeDocument/2006/relationships" xmlns:m="http://schemas.openxmlformats.org/officeDocument/2006/math" xmlns:v="urn:schemas-microsoft-com:vml" xmlns:wp14="http://schemas.microsoft.com/office/word/2010/wordprocessingDrawing" xmlns:wp="http://schemas.openxmlformats.org/drawingml/2006/wordprocessingDrawing" xmlns:w10="urn:schemas-microsoft-com:office:word" xmlns:w="http://schemas.openxmlformats.org/wordprocessingml/2006/main" xmlns:w14="http://schemas.microsoft.com/office/word/2010/wordml" xmlns:w15="http://schemas.microsoft.com/office/word/2012/wordml" xmlns:w16cex="http://schemas.microsoft.com/office/word/2018/wordml/cex" xmlns:w16cid="http://schemas.microsoft.com/office/word/2016/wordml/cid" xmlns:w16="http://schemas.microsoft.com/office/word/2018/wordml" xmlns:w16sdtdh="http://schemas.microsoft.com/office/word/2020/wordml/sdtdatahash" xmlns:w16se="http://schemas.microsoft.com/office/word/2015/wordml/symex" xmlns:wpg="http://schemas.microsoft.com/office/word/2010/wordprocessingGroup" xmlns:wpi="http://schemas.microsoft.com/office/word/2010/wordprocessingInk" xmlns:wne="http://schemas.microsoft.com/office/word/2006/wordml" xmlns:wps="http://schemas.microsoft.com/office/word/2010/wordprocessingShape" mc:Ignorable="w14 w15 w16se w16cid w16 w16cex w16sdtdh wp14">
+<w:document xmlns:wpc="http://schemas.microsoft.com/office/word/2010/wordprocessingCanvas" xmlns:cx="http://schemas.microsoft.com/office/drawing/2014/chartex" xmlns:cx1="http://schemas.microsoft.com/office/drawing/2015/9/8/chartex" xmlns:cx2="http://schemas.microsoft.com/office/drawing/2015/10/21/chartex" xmlns:cx3="http://schemas.microsoft.com/office/drawing/2016/5/9/chartex" xmlns:cx4="http://schemas.microsoft.com/office/drawing/2016/5/10/chartex" xmlns:cx5="http://schemas.microsoft.com/office/drawing/2016/5/11/chartex" xmlns:cx6="http://schemas.microsoft.com/office/drawing/2016/5/12/chartex" xmlns:cx7="http://schemas.microsoft.com/office/drawing/2016/5/13/chartex" xmlns:cx8="http://schemas.microsoft.com/office/drawing/2016/5/14/chartex" xmlns:mc="http://schemas.openxmlformats.org/markup-compatibility/2006" xmlns:aink="http://schemas.microsoft.com/office/drawing/2016/ink" xmlns:am3d="http://schemas.microsoft.com/office/drawing/2017/model3d" xmlns:o="urn:schemas-microsoft-com:office:office" xmlns:oel="http://schemas.microsoft.com/office/2019/extlst" xmlns:r="http://schemas.openxmlformats.org/officeDocument/2006/relationships" xmlns:m="http://schemas.openxmlformats.org/officeDocument/2006/math" xmlns:v="urn:schemas-microsoft-com:vml" xmlns:wp14="http://schemas.microsoft.com/office/word/2010/wordprocessingDrawing" xmlns:wp="http://schemas.openxmlformats.org/drawingml/2006/wordprocessingDrawing" xmlns:w10="urn:schemas-microsoft-com:office:word" xmlns:w="http://schemas.openxmlformats.org/wordprocessingml/2006/main" xmlns:w14="http://schemas.microsoft.com/office/word/2010/wordml" xmlns:w15="http://schemas.microsoft.com/office/word/2012/wordml" xmlns:w16cex="http://schemas.microsoft.com/office/word/2018/wordml/cex" xmlns:w16cid="http://schemas.microsoft.com/office/word/2016/wordml/cid" xmlns:w16="http://schemas.microsoft.com/office/word/2018/wordml" xmlns:w16du="http://schemas.microsoft.com/office/word/2023/wordml/word16du" xmlns:w16sdtdh="http://schemas.microsoft.com/office/word/2020/wordml/sdtdatahash" xmlns:w16se="http://schemas.microsoft.com/office/word/2015/wordml/symex" xmlns:wpg="http://schemas.microsoft.com/office/word/2010/wordprocessingGroup" xmlns:wpi="http://schemas.microsoft.com/office/word/2010/wordprocessingInk" xmlns:wne="http://schemas.microsoft.com/office/word/2006/wordml" xmlns:wps="http://schemas.microsoft.com/office/word/2010/wordprocessingShape" mc:Ignorable="w14 w15 w16se w16cid w16 w16cex w16sdtdh wp14">
   <w:body>
     <w:p>
       <w:pPr>
@@ -628,7 +628,63 @@
           <w:sz w:val="22"/>
           <w:szCs w:val="22"/>
         </w:rPr>
-        <w:t xml:space="preserve">Latacunga, </w:t>
+        <w:fldChar w:fldCharType="begin"/>
+      </w:r>
+      <w:r>
+        <w:rPr>
+          <w:rFonts w:ascii="Book Antiqua" w:hAnsi="Book Antiqua"/>
+          <w:sz w:val="22"/>
+          <w:szCs w:val="22"/>
+        </w:rPr>
+        <w:instrText xml:space="preserve"> MERGEFIELD =</w:instrText>
+      </w:r>
+      <w:r>
+        <w:rPr>
+          <w:rFonts w:ascii="Book Antiqua" w:hAnsi="Book Antiqua"/>
+          <w:sz w:val="22"/>
+          <w:szCs w:val="22"/>
+        </w:rPr>
+        <w:instrText>consultation.branch_office.city</w:instrText>
+      </w:r>
+      <w:r>
+        <w:rPr>
+          <w:rFonts w:ascii="Book Antiqua" w:hAnsi="Book Antiqua"/>
+          <w:sz w:val="22"/>
+          <w:szCs w:val="22"/>
+        </w:rPr>
+        <w:instrText xml:space="preserve"> \* MERGEFORMAT </w:instrText>
+      </w:r>
+      <w:r>
+        <w:rPr>
+          <w:rFonts w:ascii="Book Antiqua" w:hAnsi="Book Antiqua"/>
+          <w:sz w:val="22"/>
+          <w:szCs w:val="22"/>
+        </w:rPr>
+        <w:fldChar w:fldCharType="separate"/>
+      </w:r>
+      <w:r>
+        <w:rPr>
+          <w:rFonts w:ascii="Book Antiqua" w:hAnsi="Book Antiqua"/>
+          <w:sz w:val="22"/>
+          <w:szCs w:val="22"/>
+        </w:rPr>
+        <w:t>«=consultation.branch_office.city»</w:t>
+      </w:r>
+      <w:r>
+        <w:rPr>
+          <w:rFonts w:ascii="Book Antiqua" w:hAnsi="Book Antiqua"/>
+          <w:sz w:val="22"/>
+          <w:szCs w:val="22"/>
+        </w:rPr>
+        <w:fldChar w:fldCharType="end"/>
+      </w:r>
+      <w:r>
+        <w:rPr>
+          <w:rFonts w:ascii="Book Antiqua" w:hAnsi="Book Antiqua"/>
+          <w:sz w:val="22"/>
+          <w:szCs w:val="22"/>
+        </w:rPr>
+        <w:t xml:space="preserve">, </w:t>
       </w:r>
       <w:r>
         <w:rPr>
@@ -1060,7 +1116,7 @@
 </file>
 
 <file path=word/endnotes.xml><?xml version="1.0" encoding="utf-8"?>
-<w:endnotes xmlns:wpc="http://schemas.microsoft.com/office/word/2010/wordprocessingCanvas" xmlns:cx="http://schemas.microsoft.com/office/drawing/2014/chartex" xmlns:cx1="http://schemas.microsoft.com/office/drawing/2015/9/8/chartex" xmlns:cx2="http://schemas.microsoft.com/office/drawing/2015/10/21/chartex" xmlns:cx3="http://schemas.microsoft.com/office/drawing/2016/5/9/chartex" xmlns:cx4="http://schemas.microsoft.com/office/drawing/2016/5/10/chartex" xmlns:cx5="http://schemas.microsoft.com/office/drawing/2016/5/11/chartex" xmlns:cx6="http://schemas.microsoft.com/office/drawing/2016/5/12/chartex" xmlns:cx7="http://schemas.microsoft.com/office/drawing/2016/5/13/chartex" xmlns:cx8="http://schemas.microsoft.com/office/drawing/2016/5/14/chartex" xmlns:mc="http://schemas.openxmlformats.org/markup-compatibility/2006" xmlns:aink="http://schemas.microsoft.com/office/drawing/2016/ink" xmlns:am3d="http://schemas.microsoft.com/office/drawing/2017/model3d" xmlns:o="urn:schemas-microsoft-com:office:office" xmlns:oel="http://schemas.microsoft.com/office/2019/extlst" xmlns:r="http://schemas.openxmlformats.org/officeDocument/2006/relationships" xmlns:m="http://schemas.openxmlformats.org/officeDocument/2006/math" xmlns:v="urn:schemas-microsoft-com:vml" xmlns:wp14="http://schemas.microsoft.com/office/word/2010/wordprocessingDrawing" xmlns:wp="http://schemas.openxmlformats.org/drawingml/2006/wordprocessingDrawing" xmlns:w10="urn:schemas-microsoft-com:office:word" xmlns:w="http://schemas.openxmlformats.org/wordprocessingml/2006/main" xmlns:w14="http://schemas.microsoft.com/office/word/2010/wordml" xmlns:w15="http://schemas.microsoft.com/office/word/2012/wordml" xmlns:w16cex="http://schemas.microsoft.com/office/word/2018/wordml/cex" xmlns:w16cid="http://schemas.microsoft.com/office/word/2016/wordml/cid" xmlns:w16="http://schemas.microsoft.com/office/word/2018/wordml" xmlns:w16sdtdh="http://schemas.microsoft.com/office/word/2020/wordml/sdtdatahash" xmlns:w16se="http://schemas.microsoft.com/office/word/2015/wordml/symex" xmlns:wpg="http://schemas.microsoft.com/office/word/2010/wordprocessingGroup" xmlns:wpi="http://schemas.microsoft.com/office/word/2010/wordprocessingInk" xmlns:wne="http://schemas.microsoft.com/office/word/2006/wordml" xmlns:wps="http://schemas.microsoft.com/office/word/2010/wordprocessingShape" mc:Ignorable="w14 w15 w16se w16cid w16 w16cex w16sdtdh wp14">
+<w:endnotes xmlns:wpc="http://schemas.microsoft.com/office/word/2010/wordprocessingCanvas" xmlns:cx="http://schemas.microsoft.com/office/drawing/2014/chartex" xmlns:cx1="http://schemas.microsoft.com/office/drawing/2015/9/8/chartex" xmlns:cx2="http://schemas.microsoft.com/office/drawing/2015/10/21/chartex" xmlns:cx3="http://schemas.microsoft.com/office/drawing/2016/5/9/chartex" xmlns:cx4="http://schemas.microsoft.com/office/drawing/2016/5/10/chartex" xmlns:cx5="http://schemas.microsoft.com/office/drawing/2016/5/11/chartex" xmlns:cx6="http://schemas.microsoft.com/office/drawing/2016/5/12/chartex" xmlns:cx7="http://schemas.microsoft.com/office/drawing/2016/5/13/chartex" xmlns:cx8="http://schemas.microsoft.com/office/drawing/2016/5/14/chartex" xmlns:mc="http://schemas.openxmlformats.org/markup-compatibility/2006" xmlns:aink="http://schemas.microsoft.com/office/drawing/2016/ink" xmlns:am3d="http://schemas.microsoft.com/office/drawing/2017/model3d" xmlns:o="urn:schemas-microsoft-com:office:office" xmlns:oel="http://schemas.microsoft.com/office/2019/extlst" xmlns:r="http://schemas.openxmlformats.org/officeDocument/2006/relationships" xmlns:m="http://schemas.openxmlformats.org/officeDocument/2006/math" xmlns:v="urn:schemas-microsoft-com:vml" xmlns:wp14="http://schemas.microsoft.com/office/word/2010/wordprocessingDrawing" xmlns:wp="http://schemas.openxmlformats.org/drawingml/2006/wordprocessingDrawing" xmlns:w10="urn:schemas-microsoft-com:office:word" xmlns:w="http://schemas.openxmlformats.org/wordprocessingml/2006/main" xmlns:w14="http://schemas.microsoft.com/office/word/2010/wordml" xmlns:w15="http://schemas.microsoft.com/office/word/2012/wordml" xmlns:w16cex="http://schemas.microsoft.com/office/word/2018/wordml/cex" xmlns:w16cid="http://schemas.microsoft.com/office/word/2016/wordml/cid" xmlns:w16="http://schemas.microsoft.com/office/word/2018/wordml" xmlns:w16du="http://schemas.microsoft.com/office/word/2023/wordml/word16du" xmlns:w16sdtdh="http://schemas.microsoft.com/office/word/2020/wordml/sdtdatahash" xmlns:w16se="http://schemas.microsoft.com/office/word/2015/wordml/symex" xmlns:wpg="http://schemas.microsoft.com/office/word/2010/wordprocessingGroup" xmlns:wpi="http://schemas.microsoft.com/office/word/2010/wordprocessingInk" xmlns:wne="http://schemas.microsoft.com/office/word/2006/wordml" xmlns:wps="http://schemas.microsoft.com/office/word/2010/wordprocessingShape" mc:Ignorable="w14 w15 w16se w16cid w16 w16cex w16sdtdh wp14">
   <w:endnote w:type="separator" w:id="-1">
     <w:p>
       <w:r>
@@ -1079,7 +1135,7 @@
 </file>
 
 <file path=word/footer1.xml><?xml version="1.0" encoding="utf-8"?>
-<w:ftr xmlns:wpc="http://schemas.microsoft.com/office/word/2010/wordprocessingCanvas" xmlns:cx="http://schemas.microsoft.com/office/drawing/2014/chartex" xmlns:cx1="http://schemas.microsoft.com/office/drawing/2015/9/8/chartex" xmlns:cx2="http://schemas.microsoft.com/office/drawing/2015/10/21/chartex" xmlns:cx3="http://schemas.microsoft.com/office/drawing/2016/5/9/chartex" xmlns:cx4="http://schemas.microsoft.com/office/drawing/2016/5/10/chartex" xmlns:cx5="http://schemas.microsoft.com/office/drawing/2016/5/11/chartex" xmlns:cx6="http://schemas.microsoft.com/office/drawing/2016/5/12/chartex" xmlns:cx7="http://schemas.microsoft.com/office/drawing/2016/5/13/chartex" xmlns:cx8="http://schemas.microsoft.com/office/drawing/2016/5/14/chartex" xmlns:mc="http://schemas.openxmlformats.org/markup-compatibility/2006" xmlns:aink="http://schemas.microsoft.com/office/drawing/2016/ink" xmlns:am3d="http://schemas.microsoft.com/office/drawing/2017/model3d" xmlns:o="urn:schemas-microsoft-com:office:office" xmlns:oel="http://schemas.microsoft.com/office/2019/extlst" xmlns:r="http://schemas.openxmlformats.org/officeDocument/2006/relationships" xmlns:m="http://schemas.openxmlformats.org/officeDocument/2006/math" xmlns:v="urn:schemas-microsoft-com:vml" xmlns:wp14="http://schemas.microsoft.com/office/word/2010/wordprocessingDrawing" xmlns:wp="http://schemas.openxmlformats.org/drawingml/2006/wordprocessingDrawing" xmlns:w10="urn:schemas-microsoft-com:office:word" xmlns:w="http://schemas.openxmlformats.org/wordprocessingml/2006/main" xmlns:w14="http://schemas.microsoft.com/office/word/2010/wordml" xmlns:w15="http://schemas.microsoft.com/office/word/2012/wordml" xmlns:w16cex="http://schemas.microsoft.com/office/word/2018/wordml/cex" xmlns:w16cid="http://schemas.microsoft.com/office/word/2016/wordml/cid" xmlns:w16="http://schemas.microsoft.com/office/word/2018/wordml" xmlns:w16sdtdh="http://schemas.microsoft.com/office/word/2020/wordml/sdtdatahash" xmlns:w16se="http://schemas.microsoft.com/office/word/2015/wordml/symex" xmlns:wpg="http://schemas.microsoft.com/office/word/2010/wordprocessingGroup" xmlns:wpi="http://schemas.microsoft.com/office/word/2010/wordprocessingInk" xmlns:wne="http://schemas.microsoft.com/office/word/2006/wordml" xmlns:wps="http://schemas.microsoft.com/office/word/2010/wordprocessingShape" mc:Ignorable="w14 w15 w16se w16cid w16 w16cex w16sdtdh wp14">
+<w:ftr xmlns:wpc="http://schemas.microsoft.com/office/word/2010/wordprocessingCanvas" xmlns:cx="http://schemas.microsoft.com/office/drawing/2014/chartex" xmlns:cx1="http://schemas.microsoft.com/office/drawing/2015/9/8/chartex" xmlns:cx2="http://schemas.microsoft.com/office/drawing/2015/10/21/chartex" xmlns:cx3="http://schemas.microsoft.com/office/drawing/2016/5/9/chartex" xmlns:cx4="http://schemas.microsoft.com/office/drawing/2016/5/10/chartex" xmlns:cx5="http://schemas.microsoft.com/office/drawing/2016/5/11/chartex" xmlns:cx6="http://schemas.microsoft.com/office/drawing/2016/5/12/chartex" xmlns:cx7="http://schemas.microsoft.com/office/drawing/2016/5/13/chartex" xmlns:cx8="http://schemas.microsoft.com/office/drawing/2016/5/14/chartex" xmlns:mc="http://schemas.openxmlformats.org/markup-compatibility/2006" xmlns:aink="http://schemas.microsoft.com/office/drawing/2016/ink" xmlns:am3d="http://schemas.microsoft.com/office/drawing/2017/model3d" xmlns:o="urn:schemas-microsoft-com:office:office" xmlns:oel="http://schemas.microsoft.com/office/2019/extlst" xmlns:r="http://schemas.openxmlformats.org/officeDocument/2006/relationships" xmlns:m="http://schemas.openxmlformats.org/officeDocument/2006/math" xmlns:v="urn:schemas-microsoft-com:vml" xmlns:wp14="http://schemas.microsoft.com/office/word/2010/wordprocessingDrawing" xmlns:wp="http://schemas.openxmlformats.org/drawingml/2006/wordprocessingDrawing" xmlns:w10="urn:schemas-microsoft-com:office:word" xmlns:w="http://schemas.openxmlformats.org/wordprocessingml/2006/main" xmlns:w14="http://schemas.microsoft.com/office/word/2010/wordml" xmlns:w15="http://schemas.microsoft.com/office/word/2012/wordml" xmlns:w16cex="http://schemas.microsoft.com/office/word/2018/wordml/cex" xmlns:w16cid="http://schemas.microsoft.com/office/word/2016/wordml/cid" xmlns:w16="http://schemas.microsoft.com/office/word/2018/wordml" xmlns:w16du="http://schemas.microsoft.com/office/word/2023/wordml/word16du" xmlns:w16sdtdh="http://schemas.microsoft.com/office/word/2020/wordml/sdtdatahash" xmlns:w16se="http://schemas.microsoft.com/office/word/2015/wordml/symex" xmlns:wpg="http://schemas.microsoft.com/office/word/2010/wordprocessingGroup" xmlns:wpi="http://schemas.microsoft.com/office/word/2010/wordprocessingInk" xmlns:wne="http://schemas.microsoft.com/office/word/2006/wordml" xmlns:wps="http://schemas.microsoft.com/office/word/2010/wordprocessingShape" mc:Ignorable="w14 w15 w16se w16cid w16 w16cex w16sdtdh wp14">
   <w:p>
     <w:pPr>
       <w:pStyle w:val="Footer"/>
@@ -1089,7 +1145,7 @@
 </file>
 
 <file path=word/footer2.xml><?xml version="1.0" encoding="utf-8"?>
-<w:ftr xmlns:wpc="http://schemas.microsoft.com/office/word/2010/wordprocessingCanvas" xmlns:cx="http://schemas.microsoft.com/office/drawing/2014/chartex" xmlns:cx1="http://schemas.microsoft.com/office/drawing/2015/9/8/chartex" xmlns:cx2="http://schemas.microsoft.com/office/drawing/2015/10/21/chartex" xmlns:cx3="http://schemas.microsoft.com/office/drawing/2016/5/9/chartex" xmlns:cx4="http://schemas.microsoft.com/office/drawing/2016/5/10/chartex" xmlns:cx5="http://schemas.microsoft.com/office/drawing/2016/5/11/chartex" xmlns:cx6="http://schemas.microsoft.com/office/drawing/2016/5/12/chartex" xmlns:cx7="http://schemas.microsoft.com/office/drawing/2016/5/13/chartex" xmlns:cx8="http://schemas.microsoft.com/office/drawing/2016/5/14/chartex" xmlns:mc="http://schemas.openxmlformats.org/markup-compatibility/2006" xmlns:aink="http://schemas.microsoft.com/office/drawing/2016/ink" xmlns:am3d="http://schemas.microsoft.com/office/drawing/2017/model3d" xmlns:o="urn:schemas-microsoft-com:office:office" xmlns:oel="http://schemas.microsoft.com/office/2019/extlst" xmlns:r="http://schemas.openxmlformats.org/officeDocument/2006/relationships" xmlns:m="http://schemas.openxmlformats.org/officeDocument/2006/math" xmlns:v="urn:schemas-microsoft-com:vml" xmlns:wp14="http://schemas.microsoft.com/office/word/2010/wordprocessingDrawing" xmlns:wp="http://schemas.openxmlformats.org/drawingml/2006/wordprocessingDrawing" xmlns:w10="urn:schemas-microsoft-com:office:word" xmlns:w="http://schemas.openxmlformats.org/wordprocessingml/2006/main" xmlns:w14="http://schemas.microsoft.com/office/word/2010/wordml" xmlns:w15="http://schemas.microsoft.com/office/word/2012/wordml" xmlns:w16cex="http://schemas.microsoft.com/office/word/2018/wordml/cex" xmlns:w16cid="http://schemas.microsoft.com/office/word/2016/wordml/cid" xmlns:w16="http://schemas.microsoft.com/office/word/2018/wordml" xmlns:w16sdtdh="http://schemas.microsoft.com/office/word/2020/wordml/sdtdatahash" xmlns:w16se="http://schemas.microsoft.com/office/word/2015/wordml/symex" xmlns:wpg="http://schemas.microsoft.com/office/word/2010/wordprocessingGroup" xmlns:wpi="http://schemas.microsoft.com/office/word/2010/wordprocessingInk" xmlns:wne="http://schemas.microsoft.com/office/word/2006/wordml" xmlns:wps="http://schemas.microsoft.com/office/word/2010/wordprocessingShape" mc:Ignorable="w14 w15 w16se w16cid w16 w16cex w16sdtdh wp14">
+<w:ftr xmlns:wpc="http://schemas.microsoft.com/office/word/2010/wordprocessingCanvas" xmlns:cx="http://schemas.microsoft.com/office/drawing/2014/chartex" xmlns:cx1="http://schemas.microsoft.com/office/drawing/2015/9/8/chartex" xmlns:cx2="http://schemas.microsoft.com/office/drawing/2015/10/21/chartex" xmlns:cx3="http://schemas.microsoft.com/office/drawing/2016/5/9/chartex" xmlns:cx4="http://schemas.microsoft.com/office/drawing/2016/5/10/chartex" xmlns:cx5="http://schemas.microsoft.com/office/drawing/2016/5/11/chartex" xmlns:cx6="http://schemas.microsoft.com/office/drawing/2016/5/12/chartex" xmlns:cx7="http://schemas.microsoft.com/office/drawing/2016/5/13/chartex" xmlns:cx8="http://schemas.microsoft.com/office/drawing/2016/5/14/chartex" xmlns:mc="http://schemas.openxmlformats.org/markup-compatibility/2006" xmlns:aink="http://schemas.microsoft.com/office/drawing/2016/ink" xmlns:am3d="http://schemas.microsoft.com/office/drawing/2017/model3d" xmlns:o="urn:schemas-microsoft-com:office:office" xmlns:oel="http://schemas.microsoft.com/office/2019/extlst" xmlns:r="http://schemas.openxmlformats.org/officeDocument/2006/relationships" xmlns:m="http://schemas.openxmlformats.org/officeDocument/2006/math" xmlns:v="urn:schemas-microsoft-com:vml" xmlns:wp14="http://schemas.microsoft.com/office/word/2010/wordprocessingDrawing" xmlns:wp="http://schemas.openxmlformats.org/drawingml/2006/wordprocessingDrawing" xmlns:w10="urn:schemas-microsoft-com:office:word" xmlns:w="http://schemas.openxmlformats.org/wordprocessingml/2006/main" xmlns:w14="http://schemas.microsoft.com/office/word/2010/wordml" xmlns:w15="http://schemas.microsoft.com/office/word/2012/wordml" xmlns:w16cex="http://schemas.microsoft.com/office/word/2018/wordml/cex" xmlns:w16cid="http://schemas.microsoft.com/office/word/2016/wordml/cid" xmlns:w16="http://schemas.microsoft.com/office/word/2018/wordml" xmlns:w16du="http://schemas.microsoft.com/office/word/2023/wordml/word16du" xmlns:w16sdtdh="http://schemas.microsoft.com/office/word/2020/wordml/sdtdatahash" xmlns:w16se="http://schemas.microsoft.com/office/word/2015/wordml/symex" xmlns:wpg="http://schemas.microsoft.com/office/word/2010/wordprocessingGroup" xmlns:wpi="http://schemas.microsoft.com/office/word/2010/wordprocessingInk" xmlns:wne="http://schemas.microsoft.com/office/word/2006/wordml" xmlns:wps="http://schemas.microsoft.com/office/word/2010/wordprocessingShape" mc:Ignorable="w14 w15 w16se w16cid w16 w16cex w16sdtdh wp14">
   <w:p>
     <w:pPr>
       <w:pStyle w:val="Footer"/>
@@ -1497,7 +1553,7 @@
 </file>
 
 <file path=word/footer3.xml><?xml version="1.0" encoding="utf-8"?>
-<w:ftr xmlns:wpc="http://schemas.microsoft.com/office/word/2010/wordprocessingCanvas" xmlns:cx="http://schemas.microsoft.com/office/drawing/2014/chartex" xmlns:cx1="http://schemas.microsoft.com/office/drawing/2015/9/8/chartex" xmlns:cx2="http://schemas.microsoft.com/office/drawing/2015/10/21/chartex" xmlns:cx3="http://schemas.microsoft.com/office/drawing/2016/5/9/chartex" xmlns:cx4="http://schemas.microsoft.com/office/drawing/2016/5/10/chartex" xmlns:cx5="http://schemas.microsoft.com/office/drawing/2016/5/11/chartex" xmlns:cx6="http://schemas.microsoft.com/office/drawing/2016/5/12/chartex" xmlns:cx7="http://schemas.microsoft.com/office/drawing/2016/5/13/chartex" xmlns:cx8="http://schemas.microsoft.com/office/drawing/2016/5/14/chartex" xmlns:mc="http://schemas.openxmlformats.org/markup-compatibility/2006" xmlns:aink="http://schemas.microsoft.com/office/drawing/2016/ink" xmlns:am3d="http://schemas.microsoft.com/office/drawing/2017/model3d" xmlns:o="urn:schemas-microsoft-com:office:office" xmlns:oel="http://schemas.microsoft.com/office/2019/extlst" xmlns:r="http://schemas.openxmlformats.org/officeDocument/2006/relationships" xmlns:m="http://schemas.openxmlformats.org/officeDocument/2006/math" xmlns:v="urn:schemas-microsoft-com:vml" xmlns:wp14="http://schemas.microsoft.com/office/word/2010/wordprocessingDrawing" xmlns:wp="http://schemas.openxmlformats.org/drawingml/2006/wordprocessingDrawing" xmlns:w10="urn:schemas-microsoft-com:office:word" xmlns:w="http://schemas.openxmlformats.org/wordprocessingml/2006/main" xmlns:w14="http://schemas.microsoft.com/office/word/2010/wordml" xmlns:w15="http://schemas.microsoft.com/office/word/2012/wordml" xmlns:w16cex="http://schemas.microsoft.com/office/word/2018/wordml/cex" xmlns:w16cid="http://schemas.microsoft.com/office/word/2016/wordml/cid" xmlns:w16="http://schemas.microsoft.com/office/word/2018/wordml" xmlns:w16sdtdh="http://schemas.microsoft.com/office/word/2020/wordml/sdtdatahash" xmlns:w16se="http://schemas.microsoft.com/office/word/2015/wordml/symex" xmlns:wpg="http://schemas.microsoft.com/office/word/2010/wordprocessingGroup" xmlns:wpi="http://schemas.microsoft.com/office/word/2010/wordprocessingInk" xmlns:wne="http://schemas.microsoft.com/office/word/2006/wordml" xmlns:wps="http://schemas.microsoft.com/office/word/2010/wordprocessingShape" mc:Ignorable="w14 w15 w16se w16cid w16 w16cex w16sdtdh wp14">
+<w:ftr xmlns:wpc="http://schemas.microsoft.com/office/word/2010/wordprocessingCanvas" xmlns:cx="http://schemas.microsoft.com/office/drawing/2014/chartex" xmlns:cx1="http://schemas.microsoft.com/office/drawing/2015/9/8/chartex" xmlns:cx2="http://schemas.microsoft.com/office/drawing/2015/10/21/chartex" xmlns:cx3="http://schemas.microsoft.com/office/drawing/2016/5/9/chartex" xmlns:cx4="http://schemas.microsoft.com/office/drawing/2016/5/10/chartex" xmlns:cx5="http://schemas.microsoft.com/office/drawing/2016/5/11/chartex" xmlns:cx6="http://schemas.microsoft.com/office/drawing/2016/5/12/chartex" xmlns:cx7="http://schemas.microsoft.com/office/drawing/2016/5/13/chartex" xmlns:cx8="http://schemas.microsoft.com/office/drawing/2016/5/14/chartex" xmlns:mc="http://schemas.openxmlformats.org/markup-compatibility/2006" xmlns:aink="http://schemas.microsoft.com/office/drawing/2016/ink" xmlns:am3d="http://schemas.microsoft.com/office/drawing/2017/model3d" xmlns:o="urn:schemas-microsoft-com:office:office" xmlns:oel="http://schemas.microsoft.com/office/2019/extlst" xmlns:r="http://schemas.openxmlformats.org/officeDocument/2006/relationships" xmlns:m="http://schemas.openxmlformats.org/officeDocument/2006/math" xmlns:v="urn:schemas-microsoft-com:vml" xmlns:wp14="http://schemas.microsoft.com/office/word/2010/wordprocessingDrawing" xmlns:wp="http://schemas.openxmlformats.org/drawingml/2006/wordprocessingDrawing" xmlns:w10="urn:schemas-microsoft-com:office:word" xmlns:w="http://schemas.openxmlformats.org/wordprocessingml/2006/main" xmlns:w14="http://schemas.microsoft.com/office/word/2010/wordml" xmlns:w15="http://schemas.microsoft.com/office/word/2012/wordml" xmlns:w16cex="http://schemas.microsoft.com/office/word/2018/wordml/cex" xmlns:w16cid="http://schemas.microsoft.com/office/word/2016/wordml/cid" xmlns:w16="http://schemas.microsoft.com/office/word/2018/wordml" xmlns:w16du="http://schemas.microsoft.com/office/word/2023/wordml/word16du" xmlns:w16sdtdh="http://schemas.microsoft.com/office/word/2020/wordml/sdtdatahash" xmlns:w16se="http://schemas.microsoft.com/office/word/2015/wordml/symex" xmlns:wpg="http://schemas.microsoft.com/office/word/2010/wordprocessingGroup" xmlns:wpi="http://schemas.microsoft.com/office/word/2010/wordprocessingInk" xmlns:wne="http://schemas.microsoft.com/office/word/2006/wordml" xmlns:wps="http://schemas.microsoft.com/office/word/2010/wordprocessingShape" mc:Ignorable="w14 w15 w16se w16cid w16 w16cex w16sdtdh wp14">
   <w:p>
     <w:pPr>
       <w:pStyle w:val="Footer"/>
@@ -1507,7 +1563,7 @@
 </file>
 
 <file path=word/footnotes.xml><?xml version="1.0" encoding="utf-8"?>
-<w:footnotes xmlns:wpc="http://schemas.microsoft.com/office/word/2010/wordprocessingCanvas" xmlns:cx="http://schemas.microsoft.com/office/drawing/2014/chartex" xmlns:cx1="http://schemas.microsoft.com/office/drawing/2015/9/8/chartex" xmlns:cx2="http://schemas.microsoft.com/office/drawing/2015/10/21/chartex" xmlns:cx3="http://schemas.microsoft.com/office/drawing/2016/5/9/chartex" xmlns:cx4="http://schemas.microsoft.com/office/drawing/2016/5/10/chartex" xmlns:cx5="http://schemas.microsoft.com/office/drawing/2016/5/11/chartex" xmlns:cx6="http://schemas.microsoft.com/office/drawing/2016/5/12/chartex" xmlns:cx7="http://schemas.microsoft.com/office/drawing/2016/5/13/chartex" xmlns:cx8="http://schemas.microsoft.com/office/drawing/2016/5/14/chartex" xmlns:mc="http://schemas.openxmlformats.org/markup-compatibility/2006" xmlns:aink="http://schemas.microsoft.com/office/drawing/2016/ink" xmlns:am3d="http://schemas.microsoft.com/office/drawing/2017/model3d" xmlns:o="urn:schemas-microsoft-com:office:office" xmlns:oel="http://schemas.microsoft.com/office/2019/extlst" xmlns:r="http://schemas.openxmlformats.org/officeDocument/2006/relationships" xmlns:m="http://schemas.openxmlformats.org/officeDocument/2006/math" xmlns:v="urn:schemas-microsoft-com:vml" xmlns:wp14="http://schemas.microsoft.com/office/word/2010/wordprocessingDrawing" xmlns:wp="http://schemas.openxmlformats.org/drawingml/2006/wordprocessingDrawing" xmlns:w10="urn:schemas-microsoft-com:office:word" xmlns:w="http://schemas.openxmlformats.org/wordprocessingml/2006/main" xmlns:w14="http://schemas.microsoft.com/office/word/2010/wordml" xmlns:w15="http://schemas.microsoft.com/office/word/2012/wordml" xmlns:w16cex="http://schemas.microsoft.com/office/word/2018/wordml/cex" xmlns:w16cid="http://schemas.microsoft.com/office/word/2016/wordml/cid" xmlns:w16="http://schemas.microsoft.com/office/word/2018/wordml" xmlns:w16sdtdh="http://schemas.microsoft.com/office/word/2020/wordml/sdtdatahash" xmlns:w16se="http://schemas.microsoft.com/office/word/2015/wordml/symex" xmlns:wpg="http://schemas.microsoft.com/office/word/2010/wordprocessingGroup" xmlns:wpi="http://schemas.microsoft.com/office/word/2010/wordprocessingInk" xmlns:wne="http://schemas.microsoft.com/office/word/2006/wordml" xmlns:wps="http://schemas.microsoft.com/office/word/2010/wordprocessingShape" mc:Ignorable="w14 w15 w16se w16cid w16 w16cex w16sdtdh wp14">
+<w:footnotes xmlns:wpc="http://schemas.microsoft.com/office/word/2010/wordprocessingCanvas" xmlns:cx="http://schemas.microsoft.com/office/drawing/2014/chartex" xmlns:cx1="http://schemas.microsoft.com/office/drawing/2015/9/8/chartex" xmlns:cx2="http://schemas.microsoft.com/office/drawing/2015/10/21/chartex" xmlns:cx3="http://schemas.microsoft.com/office/drawing/2016/5/9/chartex" xmlns:cx4="http://schemas.microsoft.com/office/drawing/2016/5/10/chartex" xmlns:cx5="http://schemas.microsoft.com/office/drawing/2016/5/11/chartex" xmlns:cx6="http://schemas.microsoft.com/office/drawing/2016/5/12/chartex" xmlns:cx7="http://schemas.microsoft.com/office/drawing/2016/5/13/chartex" xmlns:cx8="http://schemas.microsoft.com/office/drawing/2016/5/14/chartex" xmlns:mc="http://schemas.openxmlformats.org/markup-compatibility/2006" xmlns:aink="http://schemas.microsoft.com/office/drawing/2016/ink" xmlns:am3d="http://schemas.microsoft.com/office/drawing/2017/model3d" xmlns:o="urn:schemas-microsoft-com:office:office" xmlns:oel="http://schemas.microsoft.com/office/2019/extlst" xmlns:r="http://schemas.openxmlformats.org/officeDocument/2006/relationships" xmlns:m="http://schemas.openxmlformats.org/officeDocument/2006/math" xmlns:v="urn:schemas-microsoft-com:vml" xmlns:wp14="http://schemas.microsoft.com/office/word/2010/wordprocessingDrawing" xmlns:wp="http://schemas.openxmlformats.org/drawingml/2006/wordprocessingDrawing" xmlns:w10="urn:schemas-microsoft-com:office:word" xmlns:w="http://schemas.openxmlformats.org/wordprocessingml/2006/main" xmlns:w14="http://schemas.microsoft.com/office/word/2010/wordml" xmlns:w15="http://schemas.microsoft.com/office/word/2012/wordml" xmlns:w16cex="http://schemas.microsoft.com/office/word/2018/wordml/cex" xmlns:w16cid="http://schemas.microsoft.com/office/word/2016/wordml/cid" xmlns:w16="http://schemas.microsoft.com/office/word/2018/wordml" xmlns:w16du="http://schemas.microsoft.com/office/word/2023/wordml/word16du" xmlns:w16sdtdh="http://schemas.microsoft.com/office/word/2020/wordml/sdtdatahash" xmlns:w16se="http://schemas.microsoft.com/office/word/2015/wordml/symex" xmlns:wpg="http://schemas.microsoft.com/office/word/2010/wordprocessingGroup" xmlns:wpi="http://schemas.microsoft.com/office/word/2010/wordprocessingInk" xmlns:wne="http://schemas.microsoft.com/office/word/2006/wordml" xmlns:wps="http://schemas.microsoft.com/office/word/2010/wordprocessingShape" mc:Ignorable="w14 w15 w16se w16cid w16 w16cex w16sdtdh wp14">
   <w:footnote w:type="separator" w:id="-1">
     <w:p>
       <w:r>
@@ -1526,7 +1582,7 @@
 </file>
 
 <file path=word/header1.xml><?xml version="1.0" encoding="utf-8"?>
-<w:hdr xmlns:wpc="http://schemas.microsoft.com/office/word/2010/wordprocessingCanvas" xmlns:cx="http://schemas.microsoft.com/office/drawing/2014/chartex" xmlns:cx1="http://schemas.microsoft.com/office/drawing/2015/9/8/chartex" xmlns:cx2="http://schemas.microsoft.com/office/drawing/2015/10/21/chartex" xmlns:cx3="http://schemas.microsoft.com/office/drawing/2016/5/9/chartex" xmlns:cx4="http://schemas.microsoft.com/office/drawing/2016/5/10/chartex" xmlns:cx5="http://schemas.microsoft.com/office/drawing/2016/5/11/chartex" xmlns:cx6="http://schemas.microsoft.com/office/drawing/2016/5/12/chartex" xmlns:cx7="http://schemas.microsoft.com/office/drawing/2016/5/13/chartex" xmlns:cx8="http://schemas.microsoft.com/office/drawing/2016/5/14/chartex" xmlns:mc="http://schemas.openxmlformats.org/markup-compatibility/2006" xmlns:aink="http://schemas.microsoft.com/office/drawing/2016/ink" xmlns:am3d="http://schemas.microsoft.com/office/drawing/2017/model3d" xmlns:o="urn:schemas-microsoft-com:office:office" xmlns:oel="http://schemas.microsoft.com/office/2019/extlst" xmlns:r="http://schemas.openxmlformats.org/officeDocument/2006/relationships" xmlns:m="http://schemas.openxmlformats.org/officeDocument/2006/math" xmlns:v="urn:schemas-microsoft-com:vml" xmlns:wp14="http://schemas.microsoft.com/office/word/2010/wordprocessingDrawing" xmlns:wp="http://schemas.openxmlformats.org/drawingml/2006/wordprocessingDrawing" xmlns:w10="urn:schemas-microsoft-com:office:word" xmlns:w="http://schemas.openxmlformats.org/wordprocessingml/2006/main" xmlns:w14="http://schemas.microsoft.com/office/word/2010/wordml" xmlns:w15="http://schemas.microsoft.com/office/word/2012/wordml" xmlns:w16cex="http://schemas.microsoft.com/office/word/2018/wordml/cex" xmlns:w16cid="http://schemas.microsoft.com/office/word/2016/wordml/cid" xmlns:w16="http://schemas.microsoft.com/office/word/2018/wordml" xmlns:w16sdtdh="http://schemas.microsoft.com/office/word/2020/wordml/sdtdatahash" xmlns:w16se="http://schemas.microsoft.com/office/word/2015/wordml/symex" xmlns:wpg="http://schemas.microsoft.com/office/word/2010/wordprocessingGroup" xmlns:wpi="http://schemas.microsoft.com/office/word/2010/wordprocessingInk" xmlns:wne="http://schemas.microsoft.com/office/word/2006/wordml" xmlns:wps="http://schemas.microsoft.com/office/word/2010/wordprocessingShape" mc:Ignorable="w14 w15 w16se w16cid w16 w16cex w16sdtdh wp14">
+<w:hdr xmlns:wpc="http://schemas.microsoft.com/office/word/2010/wordprocessingCanvas" xmlns:cx="http://schemas.microsoft.com/office/drawing/2014/chartex" xmlns:cx1="http://schemas.microsoft.com/office/drawing/2015/9/8/chartex" xmlns:cx2="http://schemas.microsoft.com/office/drawing/2015/10/21/chartex" xmlns:cx3="http://schemas.microsoft.com/office/drawing/2016/5/9/chartex" xmlns:cx4="http://schemas.microsoft.com/office/drawing/2016/5/10/chartex" xmlns:cx5="http://schemas.microsoft.com/office/drawing/2016/5/11/chartex" xmlns:cx6="http://schemas.microsoft.com/office/drawing/2016/5/12/chartex" xmlns:cx7="http://schemas.microsoft.com/office/drawing/2016/5/13/chartex" xmlns:cx8="http://schemas.microsoft.com/office/drawing/2016/5/14/chartex" xmlns:mc="http://schemas.openxmlformats.org/markup-compatibility/2006" xmlns:aink="http://schemas.microsoft.com/office/drawing/2016/ink" xmlns:am3d="http://schemas.microsoft.com/office/drawing/2017/model3d" xmlns:o="urn:schemas-microsoft-com:office:office" xmlns:oel="http://schemas.microsoft.com/office/2019/extlst" xmlns:r="http://schemas.openxmlformats.org/officeDocument/2006/relationships" xmlns:m="http://schemas.openxmlformats.org/officeDocument/2006/math" xmlns:v="urn:schemas-microsoft-com:vml" xmlns:wp14="http://schemas.microsoft.com/office/word/2010/wordprocessingDrawing" xmlns:wp="http://schemas.openxmlformats.org/drawingml/2006/wordprocessingDrawing" xmlns:w10="urn:schemas-microsoft-com:office:word" xmlns:w="http://schemas.openxmlformats.org/wordprocessingml/2006/main" xmlns:w14="http://schemas.microsoft.com/office/word/2010/wordml" xmlns:w15="http://schemas.microsoft.com/office/word/2012/wordml" xmlns:w16cex="http://schemas.microsoft.com/office/word/2018/wordml/cex" xmlns:w16cid="http://schemas.microsoft.com/office/word/2016/wordml/cid" xmlns:w16="http://schemas.microsoft.com/office/word/2018/wordml" xmlns:w16du="http://schemas.microsoft.com/office/word/2023/wordml/word16du" xmlns:w16sdtdh="http://schemas.microsoft.com/office/word/2020/wordml/sdtdatahash" xmlns:w16se="http://schemas.microsoft.com/office/word/2015/wordml/symex" xmlns:wpg="http://schemas.microsoft.com/office/word/2010/wordprocessingGroup" xmlns:wpi="http://schemas.microsoft.com/office/word/2010/wordprocessingInk" xmlns:wne="http://schemas.microsoft.com/office/word/2006/wordml" xmlns:wps="http://schemas.microsoft.com/office/word/2010/wordprocessingShape" mc:Ignorable="w14 w15 w16se w16cid w16 w16cex w16sdtdh wp14">
   <w:p>
     <w:pPr>
       <w:pStyle w:val="Header"/>
@@ -1536,7 +1592,7 @@
 </file>
 
 <file path=word/header2.xml><?xml version="1.0" encoding="utf-8"?>
-<w:hdr xmlns:wpc="http://schemas.microsoft.com/office/word/2010/wordprocessingCanvas" xmlns:cx="http://schemas.microsoft.com/office/drawing/2014/chartex" xmlns:cx1="http://schemas.microsoft.com/office/drawing/2015/9/8/chartex" xmlns:cx2="http://schemas.microsoft.com/office/drawing/2015/10/21/chartex" xmlns:cx3="http://schemas.microsoft.com/office/drawing/2016/5/9/chartex" xmlns:cx4="http://schemas.microsoft.com/office/drawing/2016/5/10/chartex" xmlns:cx5="http://schemas.microsoft.com/office/drawing/2016/5/11/chartex" xmlns:cx6="http://schemas.microsoft.com/office/drawing/2016/5/12/chartex" xmlns:cx7="http://schemas.microsoft.com/office/drawing/2016/5/13/chartex" xmlns:cx8="http://schemas.microsoft.com/office/drawing/2016/5/14/chartex" xmlns:mc="http://schemas.openxmlformats.org/markup-compatibility/2006" xmlns:aink="http://schemas.microsoft.com/office/drawing/2016/ink" xmlns:am3d="http://schemas.microsoft.com/office/drawing/2017/model3d" xmlns:o="urn:schemas-microsoft-com:office:office" xmlns:oel="http://schemas.microsoft.com/office/2019/extlst" xmlns:r="http://schemas.openxmlformats.org/officeDocument/2006/relationships" xmlns:m="http://schemas.openxmlformats.org/officeDocument/2006/math" xmlns:v="urn:schemas-microsoft-com:vml" xmlns:wp14="http://schemas.microsoft.com/office/word/2010/wordprocessingDrawing" xmlns:wp="http://schemas.openxmlformats.org/drawingml/2006/wordprocessingDrawing" xmlns:w10="urn:schemas-microsoft-com:office:word" xmlns:w="http://schemas.openxmlformats.org/wordprocessingml/2006/main" xmlns:w14="http://schemas.microsoft.com/office/word/2010/wordml" xmlns:w15="http://schemas.microsoft.com/office/word/2012/wordml" xmlns:w16cex="http://schemas.microsoft.com/office/word/2018/wordml/cex" xmlns:w16cid="http://schemas.microsoft.com/office/word/2016/wordml/cid" xmlns:w16="http://schemas.microsoft.com/office/word/2018/wordml" xmlns:w16sdtdh="http://schemas.microsoft.com/office/word/2020/wordml/sdtdatahash" xmlns:w16se="http://schemas.microsoft.com/office/word/2015/wordml/symex" xmlns:wpg="http://schemas.microsoft.com/office/word/2010/wordprocessingGroup" xmlns:wpi="http://schemas.microsoft.com/office/word/2010/wordprocessingInk" xmlns:wne="http://schemas.microsoft.com/office/word/2006/wordml" xmlns:wps="http://schemas.microsoft.com/office/word/2010/wordprocessingShape" mc:Ignorable="w14 w15 w16se w16cid w16 w16cex w16sdtdh wp14">
+<w:hdr xmlns:wpc="http://schemas.microsoft.com/office/word/2010/wordprocessingCanvas" xmlns:cx="http://schemas.microsoft.com/office/drawing/2014/chartex" xmlns:cx1="http://schemas.microsoft.com/office/drawing/2015/9/8/chartex" xmlns:cx2="http://schemas.microsoft.com/office/drawing/2015/10/21/chartex" xmlns:cx3="http://schemas.microsoft.com/office/drawing/2016/5/9/chartex" xmlns:cx4="http://schemas.microsoft.com/office/drawing/2016/5/10/chartex" xmlns:cx5="http://schemas.microsoft.com/office/drawing/2016/5/11/chartex" xmlns:cx6="http://schemas.microsoft.com/office/drawing/2016/5/12/chartex" xmlns:cx7="http://schemas.microsoft.com/office/drawing/2016/5/13/chartex" xmlns:cx8="http://schemas.microsoft.com/office/drawing/2016/5/14/chartex" xmlns:mc="http://schemas.openxmlformats.org/markup-compatibility/2006" xmlns:aink="http://schemas.microsoft.com/office/drawing/2016/ink" xmlns:am3d="http://schemas.microsoft.com/office/drawing/2017/model3d" xmlns:o="urn:schemas-microsoft-com:office:office" xmlns:oel="http://schemas.microsoft.com/office/2019/extlst" xmlns:r="http://schemas.openxmlformats.org/officeDocument/2006/relationships" xmlns:m="http://schemas.openxmlformats.org/officeDocument/2006/math" xmlns:v="urn:schemas-microsoft-com:vml" xmlns:wp14="http://schemas.microsoft.com/office/word/2010/wordprocessingDrawing" xmlns:wp="http://schemas.openxmlformats.org/drawingml/2006/wordprocessingDrawing" xmlns:w10="urn:schemas-microsoft-com:office:word" xmlns:w="http://schemas.openxmlformats.org/wordprocessingml/2006/main" xmlns:w14="http://schemas.microsoft.com/office/word/2010/wordml" xmlns:w15="http://schemas.microsoft.com/office/word/2012/wordml" xmlns:w16cex="http://schemas.microsoft.com/office/word/2018/wordml/cex" xmlns:w16cid="http://schemas.microsoft.com/office/word/2016/wordml/cid" xmlns:w16="http://schemas.microsoft.com/office/word/2018/wordml" xmlns:w16du="http://schemas.microsoft.com/office/word/2023/wordml/word16du" xmlns:w16sdtdh="http://schemas.microsoft.com/office/word/2020/wordml/sdtdatahash" xmlns:w16se="http://schemas.microsoft.com/office/word/2015/wordml/symex" xmlns:wpg="http://schemas.microsoft.com/office/word/2010/wordprocessingGroup" xmlns:wpi="http://schemas.microsoft.com/office/word/2010/wordprocessingInk" xmlns:wne="http://schemas.microsoft.com/office/word/2006/wordml" xmlns:wps="http://schemas.microsoft.com/office/word/2010/wordprocessingShape" mc:Ignorable="w14 w15 w16se w16cid w16 w16cex w16sdtdh wp14">
   <w:tbl>
     <w:tblPr>
       <w:tblStyle w:val="TableGrid"/>
@@ -1703,7 +1759,7 @@
 </file>
 
 <file path=word/header3.xml><?xml version="1.0" encoding="utf-8"?>
-<w:hdr xmlns:wpc="http://schemas.microsoft.com/office/word/2010/wordprocessingCanvas" xmlns:cx="http://schemas.microsoft.com/office/drawing/2014/chartex" xmlns:cx1="http://schemas.microsoft.com/office/drawing/2015/9/8/chartex" xmlns:cx2="http://schemas.microsoft.com/office/drawing/2015/10/21/chartex" xmlns:cx3="http://schemas.microsoft.com/office/drawing/2016/5/9/chartex" xmlns:cx4="http://schemas.microsoft.com/office/drawing/2016/5/10/chartex" xmlns:cx5="http://schemas.microsoft.com/office/drawing/2016/5/11/chartex" xmlns:cx6="http://schemas.microsoft.com/office/drawing/2016/5/12/chartex" xmlns:cx7="http://schemas.microsoft.com/office/drawing/2016/5/13/chartex" xmlns:cx8="http://schemas.microsoft.com/office/drawing/2016/5/14/chartex" xmlns:mc="http://schemas.openxmlformats.org/markup-compatibility/2006" xmlns:aink="http://schemas.microsoft.com/office/drawing/2016/ink" xmlns:am3d="http://schemas.microsoft.com/office/drawing/2017/model3d" xmlns:o="urn:schemas-microsoft-com:office:office" xmlns:oel="http://schemas.microsoft.com/office/2019/extlst" xmlns:r="http://schemas.openxmlformats.org/officeDocument/2006/relationships" xmlns:m="http://schemas.openxmlformats.org/officeDocument/2006/math" xmlns:v="urn:schemas-microsoft-com:vml" xmlns:wp14="http://schemas.microsoft.com/office/word/2010/wordprocessingDrawing" xmlns:wp="http://schemas.openxmlformats.org/drawingml/2006/wordprocessingDrawing" xmlns:w10="urn:schemas-microsoft-com:office:word" xmlns:w="http://schemas.openxmlformats.org/wordprocessingml/2006/main" xmlns:w14="http://schemas.microsoft.com/office/word/2010/wordml" xmlns:w15="http://schemas.microsoft.com/office/word/2012/wordml" xmlns:w16cex="http://schemas.microsoft.com/office/word/2018/wordml/cex" xmlns:w16cid="http://schemas.microsoft.com/office/word/2016/wordml/cid" xmlns:w16="http://schemas.microsoft.com/office/word/2018/wordml" xmlns:w16sdtdh="http://schemas.microsoft.com/office/word/2020/wordml/sdtdatahash" xmlns:w16se="http://schemas.microsoft.com/office/word/2015/wordml/symex" xmlns:wpg="http://schemas.microsoft.com/office/word/2010/wordprocessingGroup" xmlns:wpi="http://schemas.microsoft.com/office/word/2010/wordprocessingInk" xmlns:wne="http://schemas.microsoft.com/office/word/2006/wordml" xmlns:wps="http://schemas.microsoft.com/office/word/2010/wordprocessingShape" mc:Ignorable="w14 w15 w16se w16cid w16 w16cex w16sdtdh wp14">
+<w:hdr xmlns:wpc="http://schemas.microsoft.com/office/word/2010/wordprocessingCanvas" xmlns:cx="http://schemas.microsoft.com/office/drawing/2014/chartex" xmlns:cx1="http://schemas.microsoft.com/office/drawing/2015/9/8/chartex" xmlns:cx2="http://schemas.microsoft.com/office/drawing/2015/10/21/chartex" xmlns:cx3="http://schemas.microsoft.com/office/drawing/2016/5/9/chartex" xmlns:cx4="http://schemas.microsoft.com/office/drawing/2016/5/10/chartex" xmlns:cx5="http://schemas.microsoft.com/office/drawing/2016/5/11/chartex" xmlns:cx6="http://schemas.microsoft.com/office/drawing/2016/5/12/chartex" xmlns:cx7="http://schemas.microsoft.com/office/drawing/2016/5/13/chartex" xmlns:cx8="http://schemas.microsoft.com/office/drawing/2016/5/14/chartex" xmlns:mc="http://schemas.openxmlformats.org/markup-compatibility/2006" xmlns:aink="http://schemas.microsoft.com/office/drawing/2016/ink" xmlns:am3d="http://schemas.microsoft.com/office/drawing/2017/model3d" xmlns:o="urn:schemas-microsoft-com:office:office" xmlns:oel="http://schemas.microsoft.com/office/2019/extlst" xmlns:r="http://schemas.openxmlformats.org/officeDocument/2006/relationships" xmlns:m="http://schemas.openxmlformats.org/officeDocument/2006/math" xmlns:v="urn:schemas-microsoft-com:vml" xmlns:wp14="http://schemas.microsoft.com/office/word/2010/wordprocessingDrawing" xmlns:wp="http://schemas.openxmlformats.org/drawingml/2006/wordprocessingDrawing" xmlns:w10="urn:schemas-microsoft-com:office:word" xmlns:w="http://schemas.openxmlformats.org/wordprocessingml/2006/main" xmlns:w14="http://schemas.microsoft.com/office/word/2010/wordml" xmlns:w15="http://schemas.microsoft.com/office/word/2012/wordml" xmlns:w16cex="http://schemas.microsoft.com/office/word/2018/wordml/cex" xmlns:w16cid="http://schemas.microsoft.com/office/word/2016/wordml/cid" xmlns:w16="http://schemas.microsoft.com/office/word/2018/wordml" xmlns:w16du="http://schemas.microsoft.com/office/word/2023/wordml/word16du" xmlns:w16sdtdh="http://schemas.microsoft.com/office/word/2020/wordml/sdtdatahash" xmlns:w16se="http://schemas.microsoft.com/office/word/2015/wordml/symex" xmlns:wpg="http://schemas.microsoft.com/office/word/2010/wordprocessingGroup" xmlns:wpi="http://schemas.microsoft.com/office/word/2010/wordprocessingInk" xmlns:wne="http://schemas.microsoft.com/office/word/2006/wordml" xmlns:wps="http://schemas.microsoft.com/office/word/2010/wordprocessingShape" mc:Ignorable="w14 w15 w16se w16cid w16 w16cex w16sdtdh wp14">
   <w:p>
     <w:pPr>
       <w:pStyle w:val="Header"/>

</xml_diff>

<commit_message>
Parametrize city on certificates (#127)
</commit_message>
<xml_diff>
--- a/public/templates/certificates/attendance.docx
+++ b/public/templates/certificates/attendance.docx
@@ -1,6 +1,6 @@
 
 <file path=word/document.xml><?xml version="1.0" encoding="utf-8"?>
-<w:document xmlns:wpc="http://schemas.microsoft.com/office/word/2010/wordprocessingCanvas" xmlns:cx="http://schemas.microsoft.com/office/drawing/2014/chartex" xmlns:cx1="http://schemas.microsoft.com/office/drawing/2015/9/8/chartex" xmlns:cx2="http://schemas.microsoft.com/office/drawing/2015/10/21/chartex" xmlns:cx3="http://schemas.microsoft.com/office/drawing/2016/5/9/chartex" xmlns:cx4="http://schemas.microsoft.com/office/drawing/2016/5/10/chartex" xmlns:cx5="http://schemas.microsoft.com/office/drawing/2016/5/11/chartex" xmlns:cx6="http://schemas.microsoft.com/office/drawing/2016/5/12/chartex" xmlns:cx7="http://schemas.microsoft.com/office/drawing/2016/5/13/chartex" xmlns:cx8="http://schemas.microsoft.com/office/drawing/2016/5/14/chartex" xmlns:mc="http://schemas.openxmlformats.org/markup-compatibility/2006" xmlns:aink="http://schemas.microsoft.com/office/drawing/2016/ink" xmlns:am3d="http://schemas.microsoft.com/office/drawing/2017/model3d" xmlns:o="urn:schemas-microsoft-com:office:office" xmlns:oel="http://schemas.microsoft.com/office/2019/extlst" xmlns:r="http://schemas.openxmlformats.org/officeDocument/2006/relationships" xmlns:m="http://schemas.openxmlformats.org/officeDocument/2006/math" xmlns:v="urn:schemas-microsoft-com:vml" xmlns:wp14="http://schemas.microsoft.com/office/word/2010/wordprocessingDrawing" xmlns:wp="http://schemas.openxmlformats.org/drawingml/2006/wordprocessingDrawing" xmlns:w10="urn:schemas-microsoft-com:office:word" xmlns:w="http://schemas.openxmlformats.org/wordprocessingml/2006/main" xmlns:w14="http://schemas.microsoft.com/office/word/2010/wordml" xmlns:w15="http://schemas.microsoft.com/office/word/2012/wordml" xmlns:w16cex="http://schemas.microsoft.com/office/word/2018/wordml/cex" xmlns:w16cid="http://schemas.microsoft.com/office/word/2016/wordml/cid" xmlns:w16="http://schemas.microsoft.com/office/word/2018/wordml" xmlns:w16sdtdh="http://schemas.microsoft.com/office/word/2020/wordml/sdtdatahash" xmlns:w16se="http://schemas.microsoft.com/office/word/2015/wordml/symex" xmlns:wpg="http://schemas.microsoft.com/office/word/2010/wordprocessingGroup" xmlns:wpi="http://schemas.microsoft.com/office/word/2010/wordprocessingInk" xmlns:wne="http://schemas.microsoft.com/office/word/2006/wordml" xmlns:wps="http://schemas.microsoft.com/office/word/2010/wordprocessingShape" mc:Ignorable="w14 w15 w16se w16cid w16 w16cex w16sdtdh wp14">
+<w:document xmlns:wpc="http://schemas.microsoft.com/office/word/2010/wordprocessingCanvas" xmlns:cx="http://schemas.microsoft.com/office/drawing/2014/chartex" xmlns:cx1="http://schemas.microsoft.com/office/drawing/2015/9/8/chartex" xmlns:cx2="http://schemas.microsoft.com/office/drawing/2015/10/21/chartex" xmlns:cx3="http://schemas.microsoft.com/office/drawing/2016/5/9/chartex" xmlns:cx4="http://schemas.microsoft.com/office/drawing/2016/5/10/chartex" xmlns:cx5="http://schemas.microsoft.com/office/drawing/2016/5/11/chartex" xmlns:cx6="http://schemas.microsoft.com/office/drawing/2016/5/12/chartex" xmlns:cx7="http://schemas.microsoft.com/office/drawing/2016/5/13/chartex" xmlns:cx8="http://schemas.microsoft.com/office/drawing/2016/5/14/chartex" xmlns:mc="http://schemas.openxmlformats.org/markup-compatibility/2006" xmlns:aink="http://schemas.microsoft.com/office/drawing/2016/ink" xmlns:am3d="http://schemas.microsoft.com/office/drawing/2017/model3d" xmlns:o="urn:schemas-microsoft-com:office:office" xmlns:oel="http://schemas.microsoft.com/office/2019/extlst" xmlns:r="http://schemas.openxmlformats.org/officeDocument/2006/relationships" xmlns:m="http://schemas.openxmlformats.org/officeDocument/2006/math" xmlns:v="urn:schemas-microsoft-com:vml" xmlns:wp14="http://schemas.microsoft.com/office/word/2010/wordprocessingDrawing" xmlns:wp="http://schemas.openxmlformats.org/drawingml/2006/wordprocessingDrawing" xmlns:w10="urn:schemas-microsoft-com:office:word" xmlns:w="http://schemas.openxmlformats.org/wordprocessingml/2006/main" xmlns:w14="http://schemas.microsoft.com/office/word/2010/wordml" xmlns:w15="http://schemas.microsoft.com/office/word/2012/wordml" xmlns:w16cex="http://schemas.microsoft.com/office/word/2018/wordml/cex" xmlns:w16cid="http://schemas.microsoft.com/office/word/2016/wordml/cid" xmlns:w16="http://schemas.microsoft.com/office/word/2018/wordml" xmlns:w16du="http://schemas.microsoft.com/office/word/2023/wordml/word16du" xmlns:w16sdtdh="http://schemas.microsoft.com/office/word/2020/wordml/sdtdatahash" xmlns:w16se="http://schemas.microsoft.com/office/word/2015/wordml/symex" xmlns:wpg="http://schemas.microsoft.com/office/word/2010/wordprocessingGroup" xmlns:wpi="http://schemas.microsoft.com/office/word/2010/wordprocessingInk" xmlns:wne="http://schemas.microsoft.com/office/word/2006/wordml" xmlns:wps="http://schemas.microsoft.com/office/word/2010/wordprocessingShape" mc:Ignorable="w14 w15 w16se w16cid w16 w16cex w16sdtdh wp14">
   <w:body>
     <w:p>
       <w:pPr>
@@ -628,7 +628,63 @@
           <w:sz w:val="22"/>
           <w:szCs w:val="22"/>
         </w:rPr>
-        <w:t xml:space="preserve">Latacunga, </w:t>
+        <w:fldChar w:fldCharType="begin"/>
+      </w:r>
+      <w:r>
+        <w:rPr>
+          <w:rFonts w:ascii="Book Antiqua" w:hAnsi="Book Antiqua"/>
+          <w:sz w:val="22"/>
+          <w:szCs w:val="22"/>
+        </w:rPr>
+        <w:instrText xml:space="preserve"> MERGEFIELD =</w:instrText>
+      </w:r>
+      <w:r>
+        <w:rPr>
+          <w:rFonts w:ascii="Book Antiqua" w:hAnsi="Book Antiqua"/>
+          <w:sz w:val="22"/>
+          <w:szCs w:val="22"/>
+        </w:rPr>
+        <w:instrText>consultation.branch_office.city</w:instrText>
+      </w:r>
+      <w:r>
+        <w:rPr>
+          <w:rFonts w:ascii="Book Antiqua" w:hAnsi="Book Antiqua"/>
+          <w:sz w:val="22"/>
+          <w:szCs w:val="22"/>
+        </w:rPr>
+        <w:instrText xml:space="preserve"> \* MERGEFORMAT </w:instrText>
+      </w:r>
+      <w:r>
+        <w:rPr>
+          <w:rFonts w:ascii="Book Antiqua" w:hAnsi="Book Antiqua"/>
+          <w:sz w:val="22"/>
+          <w:szCs w:val="22"/>
+        </w:rPr>
+        <w:fldChar w:fldCharType="separate"/>
+      </w:r>
+      <w:r>
+        <w:rPr>
+          <w:rFonts w:ascii="Book Antiqua" w:hAnsi="Book Antiqua"/>
+          <w:sz w:val="22"/>
+          <w:szCs w:val="22"/>
+        </w:rPr>
+        <w:t>«=consultation.branch_office.city»</w:t>
+      </w:r>
+      <w:r>
+        <w:rPr>
+          <w:rFonts w:ascii="Book Antiqua" w:hAnsi="Book Antiqua"/>
+          <w:sz w:val="22"/>
+          <w:szCs w:val="22"/>
+        </w:rPr>
+        <w:fldChar w:fldCharType="end"/>
+      </w:r>
+      <w:r>
+        <w:rPr>
+          <w:rFonts w:ascii="Book Antiqua" w:hAnsi="Book Antiqua"/>
+          <w:sz w:val="22"/>
+          <w:szCs w:val="22"/>
+        </w:rPr>
+        <w:t xml:space="preserve">, </w:t>
       </w:r>
       <w:r>
         <w:rPr>
@@ -1060,7 +1116,7 @@
 </file>
 
 <file path=word/endnotes.xml><?xml version="1.0" encoding="utf-8"?>
-<w:endnotes xmlns:wpc="http://schemas.microsoft.com/office/word/2010/wordprocessingCanvas" xmlns:cx="http://schemas.microsoft.com/office/drawing/2014/chartex" xmlns:cx1="http://schemas.microsoft.com/office/drawing/2015/9/8/chartex" xmlns:cx2="http://schemas.microsoft.com/office/drawing/2015/10/21/chartex" xmlns:cx3="http://schemas.microsoft.com/office/drawing/2016/5/9/chartex" xmlns:cx4="http://schemas.microsoft.com/office/drawing/2016/5/10/chartex" xmlns:cx5="http://schemas.microsoft.com/office/drawing/2016/5/11/chartex" xmlns:cx6="http://schemas.microsoft.com/office/drawing/2016/5/12/chartex" xmlns:cx7="http://schemas.microsoft.com/office/drawing/2016/5/13/chartex" xmlns:cx8="http://schemas.microsoft.com/office/drawing/2016/5/14/chartex" xmlns:mc="http://schemas.openxmlformats.org/markup-compatibility/2006" xmlns:aink="http://schemas.microsoft.com/office/drawing/2016/ink" xmlns:am3d="http://schemas.microsoft.com/office/drawing/2017/model3d" xmlns:o="urn:schemas-microsoft-com:office:office" xmlns:oel="http://schemas.microsoft.com/office/2019/extlst" xmlns:r="http://schemas.openxmlformats.org/officeDocument/2006/relationships" xmlns:m="http://schemas.openxmlformats.org/officeDocument/2006/math" xmlns:v="urn:schemas-microsoft-com:vml" xmlns:wp14="http://schemas.microsoft.com/office/word/2010/wordprocessingDrawing" xmlns:wp="http://schemas.openxmlformats.org/drawingml/2006/wordprocessingDrawing" xmlns:w10="urn:schemas-microsoft-com:office:word" xmlns:w="http://schemas.openxmlformats.org/wordprocessingml/2006/main" xmlns:w14="http://schemas.microsoft.com/office/word/2010/wordml" xmlns:w15="http://schemas.microsoft.com/office/word/2012/wordml" xmlns:w16cex="http://schemas.microsoft.com/office/word/2018/wordml/cex" xmlns:w16cid="http://schemas.microsoft.com/office/word/2016/wordml/cid" xmlns:w16="http://schemas.microsoft.com/office/word/2018/wordml" xmlns:w16sdtdh="http://schemas.microsoft.com/office/word/2020/wordml/sdtdatahash" xmlns:w16se="http://schemas.microsoft.com/office/word/2015/wordml/symex" xmlns:wpg="http://schemas.microsoft.com/office/word/2010/wordprocessingGroup" xmlns:wpi="http://schemas.microsoft.com/office/word/2010/wordprocessingInk" xmlns:wne="http://schemas.microsoft.com/office/word/2006/wordml" xmlns:wps="http://schemas.microsoft.com/office/word/2010/wordprocessingShape" mc:Ignorable="w14 w15 w16se w16cid w16 w16cex w16sdtdh wp14">
+<w:endnotes xmlns:wpc="http://schemas.microsoft.com/office/word/2010/wordprocessingCanvas" xmlns:cx="http://schemas.microsoft.com/office/drawing/2014/chartex" xmlns:cx1="http://schemas.microsoft.com/office/drawing/2015/9/8/chartex" xmlns:cx2="http://schemas.microsoft.com/office/drawing/2015/10/21/chartex" xmlns:cx3="http://schemas.microsoft.com/office/drawing/2016/5/9/chartex" xmlns:cx4="http://schemas.microsoft.com/office/drawing/2016/5/10/chartex" xmlns:cx5="http://schemas.microsoft.com/office/drawing/2016/5/11/chartex" xmlns:cx6="http://schemas.microsoft.com/office/drawing/2016/5/12/chartex" xmlns:cx7="http://schemas.microsoft.com/office/drawing/2016/5/13/chartex" xmlns:cx8="http://schemas.microsoft.com/office/drawing/2016/5/14/chartex" xmlns:mc="http://schemas.openxmlformats.org/markup-compatibility/2006" xmlns:aink="http://schemas.microsoft.com/office/drawing/2016/ink" xmlns:am3d="http://schemas.microsoft.com/office/drawing/2017/model3d" xmlns:o="urn:schemas-microsoft-com:office:office" xmlns:oel="http://schemas.microsoft.com/office/2019/extlst" xmlns:r="http://schemas.openxmlformats.org/officeDocument/2006/relationships" xmlns:m="http://schemas.openxmlformats.org/officeDocument/2006/math" xmlns:v="urn:schemas-microsoft-com:vml" xmlns:wp14="http://schemas.microsoft.com/office/word/2010/wordprocessingDrawing" xmlns:wp="http://schemas.openxmlformats.org/drawingml/2006/wordprocessingDrawing" xmlns:w10="urn:schemas-microsoft-com:office:word" xmlns:w="http://schemas.openxmlformats.org/wordprocessingml/2006/main" xmlns:w14="http://schemas.microsoft.com/office/word/2010/wordml" xmlns:w15="http://schemas.microsoft.com/office/word/2012/wordml" xmlns:w16cex="http://schemas.microsoft.com/office/word/2018/wordml/cex" xmlns:w16cid="http://schemas.microsoft.com/office/word/2016/wordml/cid" xmlns:w16="http://schemas.microsoft.com/office/word/2018/wordml" xmlns:w16du="http://schemas.microsoft.com/office/word/2023/wordml/word16du" xmlns:w16sdtdh="http://schemas.microsoft.com/office/word/2020/wordml/sdtdatahash" xmlns:w16se="http://schemas.microsoft.com/office/word/2015/wordml/symex" xmlns:wpg="http://schemas.microsoft.com/office/word/2010/wordprocessingGroup" xmlns:wpi="http://schemas.microsoft.com/office/word/2010/wordprocessingInk" xmlns:wne="http://schemas.microsoft.com/office/word/2006/wordml" xmlns:wps="http://schemas.microsoft.com/office/word/2010/wordprocessingShape" mc:Ignorable="w14 w15 w16se w16cid w16 w16cex w16sdtdh wp14">
   <w:endnote w:type="separator" w:id="-1">
     <w:p>
       <w:r>
@@ -1079,7 +1135,7 @@
 </file>
 
 <file path=word/footer1.xml><?xml version="1.0" encoding="utf-8"?>
-<w:ftr xmlns:wpc="http://schemas.microsoft.com/office/word/2010/wordprocessingCanvas" xmlns:cx="http://schemas.microsoft.com/office/drawing/2014/chartex" xmlns:cx1="http://schemas.microsoft.com/office/drawing/2015/9/8/chartex" xmlns:cx2="http://schemas.microsoft.com/office/drawing/2015/10/21/chartex" xmlns:cx3="http://schemas.microsoft.com/office/drawing/2016/5/9/chartex" xmlns:cx4="http://schemas.microsoft.com/office/drawing/2016/5/10/chartex" xmlns:cx5="http://schemas.microsoft.com/office/drawing/2016/5/11/chartex" xmlns:cx6="http://schemas.microsoft.com/office/drawing/2016/5/12/chartex" xmlns:cx7="http://schemas.microsoft.com/office/drawing/2016/5/13/chartex" xmlns:cx8="http://schemas.microsoft.com/office/drawing/2016/5/14/chartex" xmlns:mc="http://schemas.openxmlformats.org/markup-compatibility/2006" xmlns:aink="http://schemas.microsoft.com/office/drawing/2016/ink" xmlns:am3d="http://schemas.microsoft.com/office/drawing/2017/model3d" xmlns:o="urn:schemas-microsoft-com:office:office" xmlns:oel="http://schemas.microsoft.com/office/2019/extlst" xmlns:r="http://schemas.openxmlformats.org/officeDocument/2006/relationships" xmlns:m="http://schemas.openxmlformats.org/officeDocument/2006/math" xmlns:v="urn:schemas-microsoft-com:vml" xmlns:wp14="http://schemas.microsoft.com/office/word/2010/wordprocessingDrawing" xmlns:wp="http://schemas.openxmlformats.org/drawingml/2006/wordprocessingDrawing" xmlns:w10="urn:schemas-microsoft-com:office:word" xmlns:w="http://schemas.openxmlformats.org/wordprocessingml/2006/main" xmlns:w14="http://schemas.microsoft.com/office/word/2010/wordml" xmlns:w15="http://schemas.microsoft.com/office/word/2012/wordml" xmlns:w16cex="http://schemas.microsoft.com/office/word/2018/wordml/cex" xmlns:w16cid="http://schemas.microsoft.com/office/word/2016/wordml/cid" xmlns:w16="http://schemas.microsoft.com/office/word/2018/wordml" xmlns:w16sdtdh="http://schemas.microsoft.com/office/word/2020/wordml/sdtdatahash" xmlns:w16se="http://schemas.microsoft.com/office/word/2015/wordml/symex" xmlns:wpg="http://schemas.microsoft.com/office/word/2010/wordprocessingGroup" xmlns:wpi="http://schemas.microsoft.com/office/word/2010/wordprocessingInk" xmlns:wne="http://schemas.microsoft.com/office/word/2006/wordml" xmlns:wps="http://schemas.microsoft.com/office/word/2010/wordprocessingShape" mc:Ignorable="w14 w15 w16se w16cid w16 w16cex w16sdtdh wp14">
+<w:ftr xmlns:wpc="http://schemas.microsoft.com/office/word/2010/wordprocessingCanvas" xmlns:cx="http://schemas.microsoft.com/office/drawing/2014/chartex" xmlns:cx1="http://schemas.microsoft.com/office/drawing/2015/9/8/chartex" xmlns:cx2="http://schemas.microsoft.com/office/drawing/2015/10/21/chartex" xmlns:cx3="http://schemas.microsoft.com/office/drawing/2016/5/9/chartex" xmlns:cx4="http://schemas.microsoft.com/office/drawing/2016/5/10/chartex" xmlns:cx5="http://schemas.microsoft.com/office/drawing/2016/5/11/chartex" xmlns:cx6="http://schemas.microsoft.com/office/drawing/2016/5/12/chartex" xmlns:cx7="http://schemas.microsoft.com/office/drawing/2016/5/13/chartex" xmlns:cx8="http://schemas.microsoft.com/office/drawing/2016/5/14/chartex" xmlns:mc="http://schemas.openxmlformats.org/markup-compatibility/2006" xmlns:aink="http://schemas.microsoft.com/office/drawing/2016/ink" xmlns:am3d="http://schemas.microsoft.com/office/drawing/2017/model3d" xmlns:o="urn:schemas-microsoft-com:office:office" xmlns:oel="http://schemas.microsoft.com/office/2019/extlst" xmlns:r="http://schemas.openxmlformats.org/officeDocument/2006/relationships" xmlns:m="http://schemas.openxmlformats.org/officeDocument/2006/math" xmlns:v="urn:schemas-microsoft-com:vml" xmlns:wp14="http://schemas.microsoft.com/office/word/2010/wordprocessingDrawing" xmlns:wp="http://schemas.openxmlformats.org/drawingml/2006/wordprocessingDrawing" xmlns:w10="urn:schemas-microsoft-com:office:word" xmlns:w="http://schemas.openxmlformats.org/wordprocessingml/2006/main" xmlns:w14="http://schemas.microsoft.com/office/word/2010/wordml" xmlns:w15="http://schemas.microsoft.com/office/word/2012/wordml" xmlns:w16cex="http://schemas.microsoft.com/office/word/2018/wordml/cex" xmlns:w16cid="http://schemas.microsoft.com/office/word/2016/wordml/cid" xmlns:w16="http://schemas.microsoft.com/office/word/2018/wordml" xmlns:w16du="http://schemas.microsoft.com/office/word/2023/wordml/word16du" xmlns:w16sdtdh="http://schemas.microsoft.com/office/word/2020/wordml/sdtdatahash" xmlns:w16se="http://schemas.microsoft.com/office/word/2015/wordml/symex" xmlns:wpg="http://schemas.microsoft.com/office/word/2010/wordprocessingGroup" xmlns:wpi="http://schemas.microsoft.com/office/word/2010/wordprocessingInk" xmlns:wne="http://schemas.microsoft.com/office/word/2006/wordml" xmlns:wps="http://schemas.microsoft.com/office/word/2010/wordprocessingShape" mc:Ignorable="w14 w15 w16se w16cid w16 w16cex w16sdtdh wp14">
   <w:p>
     <w:pPr>
       <w:pStyle w:val="Footer"/>
@@ -1089,7 +1145,7 @@
 </file>
 
 <file path=word/footer2.xml><?xml version="1.0" encoding="utf-8"?>
-<w:ftr xmlns:wpc="http://schemas.microsoft.com/office/word/2010/wordprocessingCanvas" xmlns:cx="http://schemas.microsoft.com/office/drawing/2014/chartex" xmlns:cx1="http://schemas.microsoft.com/office/drawing/2015/9/8/chartex" xmlns:cx2="http://schemas.microsoft.com/office/drawing/2015/10/21/chartex" xmlns:cx3="http://schemas.microsoft.com/office/drawing/2016/5/9/chartex" xmlns:cx4="http://schemas.microsoft.com/office/drawing/2016/5/10/chartex" xmlns:cx5="http://schemas.microsoft.com/office/drawing/2016/5/11/chartex" xmlns:cx6="http://schemas.microsoft.com/office/drawing/2016/5/12/chartex" xmlns:cx7="http://schemas.microsoft.com/office/drawing/2016/5/13/chartex" xmlns:cx8="http://schemas.microsoft.com/office/drawing/2016/5/14/chartex" xmlns:mc="http://schemas.openxmlformats.org/markup-compatibility/2006" xmlns:aink="http://schemas.microsoft.com/office/drawing/2016/ink" xmlns:am3d="http://schemas.microsoft.com/office/drawing/2017/model3d" xmlns:o="urn:schemas-microsoft-com:office:office" xmlns:oel="http://schemas.microsoft.com/office/2019/extlst" xmlns:r="http://schemas.openxmlformats.org/officeDocument/2006/relationships" xmlns:m="http://schemas.openxmlformats.org/officeDocument/2006/math" xmlns:v="urn:schemas-microsoft-com:vml" xmlns:wp14="http://schemas.microsoft.com/office/word/2010/wordprocessingDrawing" xmlns:wp="http://schemas.openxmlformats.org/drawingml/2006/wordprocessingDrawing" xmlns:w10="urn:schemas-microsoft-com:office:word" xmlns:w="http://schemas.openxmlformats.org/wordprocessingml/2006/main" xmlns:w14="http://schemas.microsoft.com/office/word/2010/wordml" xmlns:w15="http://schemas.microsoft.com/office/word/2012/wordml" xmlns:w16cex="http://schemas.microsoft.com/office/word/2018/wordml/cex" xmlns:w16cid="http://schemas.microsoft.com/office/word/2016/wordml/cid" xmlns:w16="http://schemas.microsoft.com/office/word/2018/wordml" xmlns:w16sdtdh="http://schemas.microsoft.com/office/word/2020/wordml/sdtdatahash" xmlns:w16se="http://schemas.microsoft.com/office/word/2015/wordml/symex" xmlns:wpg="http://schemas.microsoft.com/office/word/2010/wordprocessingGroup" xmlns:wpi="http://schemas.microsoft.com/office/word/2010/wordprocessingInk" xmlns:wne="http://schemas.microsoft.com/office/word/2006/wordml" xmlns:wps="http://schemas.microsoft.com/office/word/2010/wordprocessingShape" mc:Ignorable="w14 w15 w16se w16cid w16 w16cex w16sdtdh wp14">
+<w:ftr xmlns:wpc="http://schemas.microsoft.com/office/word/2010/wordprocessingCanvas" xmlns:cx="http://schemas.microsoft.com/office/drawing/2014/chartex" xmlns:cx1="http://schemas.microsoft.com/office/drawing/2015/9/8/chartex" xmlns:cx2="http://schemas.microsoft.com/office/drawing/2015/10/21/chartex" xmlns:cx3="http://schemas.microsoft.com/office/drawing/2016/5/9/chartex" xmlns:cx4="http://schemas.microsoft.com/office/drawing/2016/5/10/chartex" xmlns:cx5="http://schemas.microsoft.com/office/drawing/2016/5/11/chartex" xmlns:cx6="http://schemas.microsoft.com/office/drawing/2016/5/12/chartex" xmlns:cx7="http://schemas.microsoft.com/office/drawing/2016/5/13/chartex" xmlns:cx8="http://schemas.microsoft.com/office/drawing/2016/5/14/chartex" xmlns:mc="http://schemas.openxmlformats.org/markup-compatibility/2006" xmlns:aink="http://schemas.microsoft.com/office/drawing/2016/ink" xmlns:am3d="http://schemas.microsoft.com/office/drawing/2017/model3d" xmlns:o="urn:schemas-microsoft-com:office:office" xmlns:oel="http://schemas.microsoft.com/office/2019/extlst" xmlns:r="http://schemas.openxmlformats.org/officeDocument/2006/relationships" xmlns:m="http://schemas.openxmlformats.org/officeDocument/2006/math" xmlns:v="urn:schemas-microsoft-com:vml" xmlns:wp14="http://schemas.microsoft.com/office/word/2010/wordprocessingDrawing" xmlns:wp="http://schemas.openxmlformats.org/drawingml/2006/wordprocessingDrawing" xmlns:w10="urn:schemas-microsoft-com:office:word" xmlns:w="http://schemas.openxmlformats.org/wordprocessingml/2006/main" xmlns:w14="http://schemas.microsoft.com/office/word/2010/wordml" xmlns:w15="http://schemas.microsoft.com/office/word/2012/wordml" xmlns:w16cex="http://schemas.microsoft.com/office/word/2018/wordml/cex" xmlns:w16cid="http://schemas.microsoft.com/office/word/2016/wordml/cid" xmlns:w16="http://schemas.microsoft.com/office/word/2018/wordml" xmlns:w16du="http://schemas.microsoft.com/office/word/2023/wordml/word16du" xmlns:w16sdtdh="http://schemas.microsoft.com/office/word/2020/wordml/sdtdatahash" xmlns:w16se="http://schemas.microsoft.com/office/word/2015/wordml/symex" xmlns:wpg="http://schemas.microsoft.com/office/word/2010/wordprocessingGroup" xmlns:wpi="http://schemas.microsoft.com/office/word/2010/wordprocessingInk" xmlns:wne="http://schemas.microsoft.com/office/word/2006/wordml" xmlns:wps="http://schemas.microsoft.com/office/word/2010/wordprocessingShape" mc:Ignorable="w14 w15 w16se w16cid w16 w16cex w16sdtdh wp14">
   <w:p>
     <w:pPr>
       <w:pStyle w:val="Footer"/>
@@ -1497,7 +1553,7 @@
 </file>
 
 <file path=word/footer3.xml><?xml version="1.0" encoding="utf-8"?>
-<w:ftr xmlns:wpc="http://schemas.microsoft.com/office/word/2010/wordprocessingCanvas" xmlns:cx="http://schemas.microsoft.com/office/drawing/2014/chartex" xmlns:cx1="http://schemas.microsoft.com/office/drawing/2015/9/8/chartex" xmlns:cx2="http://schemas.microsoft.com/office/drawing/2015/10/21/chartex" xmlns:cx3="http://schemas.microsoft.com/office/drawing/2016/5/9/chartex" xmlns:cx4="http://schemas.microsoft.com/office/drawing/2016/5/10/chartex" xmlns:cx5="http://schemas.microsoft.com/office/drawing/2016/5/11/chartex" xmlns:cx6="http://schemas.microsoft.com/office/drawing/2016/5/12/chartex" xmlns:cx7="http://schemas.microsoft.com/office/drawing/2016/5/13/chartex" xmlns:cx8="http://schemas.microsoft.com/office/drawing/2016/5/14/chartex" xmlns:mc="http://schemas.openxmlformats.org/markup-compatibility/2006" xmlns:aink="http://schemas.microsoft.com/office/drawing/2016/ink" xmlns:am3d="http://schemas.microsoft.com/office/drawing/2017/model3d" xmlns:o="urn:schemas-microsoft-com:office:office" xmlns:oel="http://schemas.microsoft.com/office/2019/extlst" xmlns:r="http://schemas.openxmlformats.org/officeDocument/2006/relationships" xmlns:m="http://schemas.openxmlformats.org/officeDocument/2006/math" xmlns:v="urn:schemas-microsoft-com:vml" xmlns:wp14="http://schemas.microsoft.com/office/word/2010/wordprocessingDrawing" xmlns:wp="http://schemas.openxmlformats.org/drawingml/2006/wordprocessingDrawing" xmlns:w10="urn:schemas-microsoft-com:office:word" xmlns:w="http://schemas.openxmlformats.org/wordprocessingml/2006/main" xmlns:w14="http://schemas.microsoft.com/office/word/2010/wordml" xmlns:w15="http://schemas.microsoft.com/office/word/2012/wordml" xmlns:w16cex="http://schemas.microsoft.com/office/word/2018/wordml/cex" xmlns:w16cid="http://schemas.microsoft.com/office/word/2016/wordml/cid" xmlns:w16="http://schemas.microsoft.com/office/word/2018/wordml" xmlns:w16sdtdh="http://schemas.microsoft.com/office/word/2020/wordml/sdtdatahash" xmlns:w16se="http://schemas.microsoft.com/office/word/2015/wordml/symex" xmlns:wpg="http://schemas.microsoft.com/office/word/2010/wordprocessingGroup" xmlns:wpi="http://schemas.microsoft.com/office/word/2010/wordprocessingInk" xmlns:wne="http://schemas.microsoft.com/office/word/2006/wordml" xmlns:wps="http://schemas.microsoft.com/office/word/2010/wordprocessingShape" mc:Ignorable="w14 w15 w16se w16cid w16 w16cex w16sdtdh wp14">
+<w:ftr xmlns:wpc="http://schemas.microsoft.com/office/word/2010/wordprocessingCanvas" xmlns:cx="http://schemas.microsoft.com/office/drawing/2014/chartex" xmlns:cx1="http://schemas.microsoft.com/office/drawing/2015/9/8/chartex" xmlns:cx2="http://schemas.microsoft.com/office/drawing/2015/10/21/chartex" xmlns:cx3="http://schemas.microsoft.com/office/drawing/2016/5/9/chartex" xmlns:cx4="http://schemas.microsoft.com/office/drawing/2016/5/10/chartex" xmlns:cx5="http://schemas.microsoft.com/office/drawing/2016/5/11/chartex" xmlns:cx6="http://schemas.microsoft.com/office/drawing/2016/5/12/chartex" xmlns:cx7="http://schemas.microsoft.com/office/drawing/2016/5/13/chartex" xmlns:cx8="http://schemas.microsoft.com/office/drawing/2016/5/14/chartex" xmlns:mc="http://schemas.openxmlformats.org/markup-compatibility/2006" xmlns:aink="http://schemas.microsoft.com/office/drawing/2016/ink" xmlns:am3d="http://schemas.microsoft.com/office/drawing/2017/model3d" xmlns:o="urn:schemas-microsoft-com:office:office" xmlns:oel="http://schemas.microsoft.com/office/2019/extlst" xmlns:r="http://schemas.openxmlformats.org/officeDocument/2006/relationships" xmlns:m="http://schemas.openxmlformats.org/officeDocument/2006/math" xmlns:v="urn:schemas-microsoft-com:vml" xmlns:wp14="http://schemas.microsoft.com/office/word/2010/wordprocessingDrawing" xmlns:wp="http://schemas.openxmlformats.org/drawingml/2006/wordprocessingDrawing" xmlns:w10="urn:schemas-microsoft-com:office:word" xmlns:w="http://schemas.openxmlformats.org/wordprocessingml/2006/main" xmlns:w14="http://schemas.microsoft.com/office/word/2010/wordml" xmlns:w15="http://schemas.microsoft.com/office/word/2012/wordml" xmlns:w16cex="http://schemas.microsoft.com/office/word/2018/wordml/cex" xmlns:w16cid="http://schemas.microsoft.com/office/word/2016/wordml/cid" xmlns:w16="http://schemas.microsoft.com/office/word/2018/wordml" xmlns:w16du="http://schemas.microsoft.com/office/word/2023/wordml/word16du" xmlns:w16sdtdh="http://schemas.microsoft.com/office/word/2020/wordml/sdtdatahash" xmlns:w16se="http://schemas.microsoft.com/office/word/2015/wordml/symex" xmlns:wpg="http://schemas.microsoft.com/office/word/2010/wordprocessingGroup" xmlns:wpi="http://schemas.microsoft.com/office/word/2010/wordprocessingInk" xmlns:wne="http://schemas.microsoft.com/office/word/2006/wordml" xmlns:wps="http://schemas.microsoft.com/office/word/2010/wordprocessingShape" mc:Ignorable="w14 w15 w16se w16cid w16 w16cex w16sdtdh wp14">
   <w:p>
     <w:pPr>
       <w:pStyle w:val="Footer"/>
@@ -1507,7 +1563,7 @@
 </file>
 
 <file path=word/footnotes.xml><?xml version="1.0" encoding="utf-8"?>
-<w:footnotes xmlns:wpc="http://schemas.microsoft.com/office/word/2010/wordprocessingCanvas" xmlns:cx="http://schemas.microsoft.com/office/drawing/2014/chartex" xmlns:cx1="http://schemas.microsoft.com/office/drawing/2015/9/8/chartex" xmlns:cx2="http://schemas.microsoft.com/office/drawing/2015/10/21/chartex" xmlns:cx3="http://schemas.microsoft.com/office/drawing/2016/5/9/chartex" xmlns:cx4="http://schemas.microsoft.com/office/drawing/2016/5/10/chartex" xmlns:cx5="http://schemas.microsoft.com/office/drawing/2016/5/11/chartex" xmlns:cx6="http://schemas.microsoft.com/office/drawing/2016/5/12/chartex" xmlns:cx7="http://schemas.microsoft.com/office/drawing/2016/5/13/chartex" xmlns:cx8="http://schemas.microsoft.com/office/drawing/2016/5/14/chartex" xmlns:mc="http://schemas.openxmlformats.org/markup-compatibility/2006" xmlns:aink="http://schemas.microsoft.com/office/drawing/2016/ink" xmlns:am3d="http://schemas.microsoft.com/office/drawing/2017/model3d" xmlns:o="urn:schemas-microsoft-com:office:office" xmlns:oel="http://schemas.microsoft.com/office/2019/extlst" xmlns:r="http://schemas.openxmlformats.org/officeDocument/2006/relationships" xmlns:m="http://schemas.openxmlformats.org/officeDocument/2006/math" xmlns:v="urn:schemas-microsoft-com:vml" xmlns:wp14="http://schemas.microsoft.com/office/word/2010/wordprocessingDrawing" xmlns:wp="http://schemas.openxmlformats.org/drawingml/2006/wordprocessingDrawing" xmlns:w10="urn:schemas-microsoft-com:office:word" xmlns:w="http://schemas.openxmlformats.org/wordprocessingml/2006/main" xmlns:w14="http://schemas.microsoft.com/office/word/2010/wordml" xmlns:w15="http://schemas.microsoft.com/office/word/2012/wordml" xmlns:w16cex="http://schemas.microsoft.com/office/word/2018/wordml/cex" xmlns:w16cid="http://schemas.microsoft.com/office/word/2016/wordml/cid" xmlns:w16="http://schemas.microsoft.com/office/word/2018/wordml" xmlns:w16sdtdh="http://schemas.microsoft.com/office/word/2020/wordml/sdtdatahash" xmlns:w16se="http://schemas.microsoft.com/office/word/2015/wordml/symex" xmlns:wpg="http://schemas.microsoft.com/office/word/2010/wordprocessingGroup" xmlns:wpi="http://schemas.microsoft.com/office/word/2010/wordprocessingInk" xmlns:wne="http://schemas.microsoft.com/office/word/2006/wordml" xmlns:wps="http://schemas.microsoft.com/office/word/2010/wordprocessingShape" mc:Ignorable="w14 w15 w16se w16cid w16 w16cex w16sdtdh wp14">
+<w:footnotes xmlns:wpc="http://schemas.microsoft.com/office/word/2010/wordprocessingCanvas" xmlns:cx="http://schemas.microsoft.com/office/drawing/2014/chartex" xmlns:cx1="http://schemas.microsoft.com/office/drawing/2015/9/8/chartex" xmlns:cx2="http://schemas.microsoft.com/office/drawing/2015/10/21/chartex" xmlns:cx3="http://schemas.microsoft.com/office/drawing/2016/5/9/chartex" xmlns:cx4="http://schemas.microsoft.com/office/drawing/2016/5/10/chartex" xmlns:cx5="http://schemas.microsoft.com/office/drawing/2016/5/11/chartex" xmlns:cx6="http://schemas.microsoft.com/office/drawing/2016/5/12/chartex" xmlns:cx7="http://schemas.microsoft.com/office/drawing/2016/5/13/chartex" xmlns:cx8="http://schemas.microsoft.com/office/drawing/2016/5/14/chartex" xmlns:mc="http://schemas.openxmlformats.org/markup-compatibility/2006" xmlns:aink="http://schemas.microsoft.com/office/drawing/2016/ink" xmlns:am3d="http://schemas.microsoft.com/office/drawing/2017/model3d" xmlns:o="urn:schemas-microsoft-com:office:office" xmlns:oel="http://schemas.microsoft.com/office/2019/extlst" xmlns:r="http://schemas.openxmlformats.org/officeDocument/2006/relationships" xmlns:m="http://schemas.openxmlformats.org/officeDocument/2006/math" xmlns:v="urn:schemas-microsoft-com:vml" xmlns:wp14="http://schemas.microsoft.com/office/word/2010/wordprocessingDrawing" xmlns:wp="http://schemas.openxmlformats.org/drawingml/2006/wordprocessingDrawing" xmlns:w10="urn:schemas-microsoft-com:office:word" xmlns:w="http://schemas.openxmlformats.org/wordprocessingml/2006/main" xmlns:w14="http://schemas.microsoft.com/office/word/2010/wordml" xmlns:w15="http://schemas.microsoft.com/office/word/2012/wordml" xmlns:w16cex="http://schemas.microsoft.com/office/word/2018/wordml/cex" xmlns:w16cid="http://schemas.microsoft.com/office/word/2016/wordml/cid" xmlns:w16="http://schemas.microsoft.com/office/word/2018/wordml" xmlns:w16du="http://schemas.microsoft.com/office/word/2023/wordml/word16du" xmlns:w16sdtdh="http://schemas.microsoft.com/office/word/2020/wordml/sdtdatahash" xmlns:w16se="http://schemas.microsoft.com/office/word/2015/wordml/symex" xmlns:wpg="http://schemas.microsoft.com/office/word/2010/wordprocessingGroup" xmlns:wpi="http://schemas.microsoft.com/office/word/2010/wordprocessingInk" xmlns:wne="http://schemas.microsoft.com/office/word/2006/wordml" xmlns:wps="http://schemas.microsoft.com/office/word/2010/wordprocessingShape" mc:Ignorable="w14 w15 w16se w16cid w16 w16cex w16sdtdh wp14">
   <w:footnote w:type="separator" w:id="-1">
     <w:p>
       <w:r>
@@ -1526,7 +1582,7 @@
 </file>
 
 <file path=word/header1.xml><?xml version="1.0" encoding="utf-8"?>
-<w:hdr xmlns:wpc="http://schemas.microsoft.com/office/word/2010/wordprocessingCanvas" xmlns:cx="http://schemas.microsoft.com/office/drawing/2014/chartex" xmlns:cx1="http://schemas.microsoft.com/office/drawing/2015/9/8/chartex" xmlns:cx2="http://schemas.microsoft.com/office/drawing/2015/10/21/chartex" xmlns:cx3="http://schemas.microsoft.com/office/drawing/2016/5/9/chartex" xmlns:cx4="http://schemas.microsoft.com/office/drawing/2016/5/10/chartex" xmlns:cx5="http://schemas.microsoft.com/office/drawing/2016/5/11/chartex" xmlns:cx6="http://schemas.microsoft.com/office/drawing/2016/5/12/chartex" xmlns:cx7="http://schemas.microsoft.com/office/drawing/2016/5/13/chartex" xmlns:cx8="http://schemas.microsoft.com/office/drawing/2016/5/14/chartex" xmlns:mc="http://schemas.openxmlformats.org/markup-compatibility/2006" xmlns:aink="http://schemas.microsoft.com/office/drawing/2016/ink" xmlns:am3d="http://schemas.microsoft.com/office/drawing/2017/model3d" xmlns:o="urn:schemas-microsoft-com:office:office" xmlns:oel="http://schemas.microsoft.com/office/2019/extlst" xmlns:r="http://schemas.openxmlformats.org/officeDocument/2006/relationships" xmlns:m="http://schemas.openxmlformats.org/officeDocument/2006/math" xmlns:v="urn:schemas-microsoft-com:vml" xmlns:wp14="http://schemas.microsoft.com/office/word/2010/wordprocessingDrawing" xmlns:wp="http://schemas.openxmlformats.org/drawingml/2006/wordprocessingDrawing" xmlns:w10="urn:schemas-microsoft-com:office:word" xmlns:w="http://schemas.openxmlformats.org/wordprocessingml/2006/main" xmlns:w14="http://schemas.microsoft.com/office/word/2010/wordml" xmlns:w15="http://schemas.microsoft.com/office/word/2012/wordml" xmlns:w16cex="http://schemas.microsoft.com/office/word/2018/wordml/cex" xmlns:w16cid="http://schemas.microsoft.com/office/word/2016/wordml/cid" xmlns:w16="http://schemas.microsoft.com/office/word/2018/wordml" xmlns:w16sdtdh="http://schemas.microsoft.com/office/word/2020/wordml/sdtdatahash" xmlns:w16se="http://schemas.microsoft.com/office/word/2015/wordml/symex" xmlns:wpg="http://schemas.microsoft.com/office/word/2010/wordprocessingGroup" xmlns:wpi="http://schemas.microsoft.com/office/word/2010/wordprocessingInk" xmlns:wne="http://schemas.microsoft.com/office/word/2006/wordml" xmlns:wps="http://schemas.microsoft.com/office/word/2010/wordprocessingShape" mc:Ignorable="w14 w15 w16se w16cid w16 w16cex w16sdtdh wp14">
+<w:hdr xmlns:wpc="http://schemas.microsoft.com/office/word/2010/wordprocessingCanvas" xmlns:cx="http://schemas.microsoft.com/office/drawing/2014/chartex" xmlns:cx1="http://schemas.microsoft.com/office/drawing/2015/9/8/chartex" xmlns:cx2="http://schemas.microsoft.com/office/drawing/2015/10/21/chartex" xmlns:cx3="http://schemas.microsoft.com/office/drawing/2016/5/9/chartex" xmlns:cx4="http://schemas.microsoft.com/office/drawing/2016/5/10/chartex" xmlns:cx5="http://schemas.microsoft.com/office/drawing/2016/5/11/chartex" xmlns:cx6="http://schemas.microsoft.com/office/drawing/2016/5/12/chartex" xmlns:cx7="http://schemas.microsoft.com/office/drawing/2016/5/13/chartex" xmlns:cx8="http://schemas.microsoft.com/office/drawing/2016/5/14/chartex" xmlns:mc="http://schemas.openxmlformats.org/markup-compatibility/2006" xmlns:aink="http://schemas.microsoft.com/office/drawing/2016/ink" xmlns:am3d="http://schemas.microsoft.com/office/drawing/2017/model3d" xmlns:o="urn:schemas-microsoft-com:office:office" xmlns:oel="http://schemas.microsoft.com/office/2019/extlst" xmlns:r="http://schemas.openxmlformats.org/officeDocument/2006/relationships" xmlns:m="http://schemas.openxmlformats.org/officeDocument/2006/math" xmlns:v="urn:schemas-microsoft-com:vml" xmlns:wp14="http://schemas.microsoft.com/office/word/2010/wordprocessingDrawing" xmlns:wp="http://schemas.openxmlformats.org/drawingml/2006/wordprocessingDrawing" xmlns:w10="urn:schemas-microsoft-com:office:word" xmlns:w="http://schemas.openxmlformats.org/wordprocessingml/2006/main" xmlns:w14="http://schemas.microsoft.com/office/word/2010/wordml" xmlns:w15="http://schemas.microsoft.com/office/word/2012/wordml" xmlns:w16cex="http://schemas.microsoft.com/office/word/2018/wordml/cex" xmlns:w16cid="http://schemas.microsoft.com/office/word/2016/wordml/cid" xmlns:w16="http://schemas.microsoft.com/office/word/2018/wordml" xmlns:w16du="http://schemas.microsoft.com/office/word/2023/wordml/word16du" xmlns:w16sdtdh="http://schemas.microsoft.com/office/word/2020/wordml/sdtdatahash" xmlns:w16se="http://schemas.microsoft.com/office/word/2015/wordml/symex" xmlns:wpg="http://schemas.microsoft.com/office/word/2010/wordprocessingGroup" xmlns:wpi="http://schemas.microsoft.com/office/word/2010/wordprocessingInk" xmlns:wne="http://schemas.microsoft.com/office/word/2006/wordml" xmlns:wps="http://schemas.microsoft.com/office/word/2010/wordprocessingShape" mc:Ignorable="w14 w15 w16se w16cid w16 w16cex w16sdtdh wp14">
   <w:p>
     <w:pPr>
       <w:pStyle w:val="Header"/>
@@ -1536,7 +1592,7 @@
 </file>
 
 <file path=word/header2.xml><?xml version="1.0" encoding="utf-8"?>
-<w:hdr xmlns:wpc="http://schemas.microsoft.com/office/word/2010/wordprocessingCanvas" xmlns:cx="http://schemas.microsoft.com/office/drawing/2014/chartex" xmlns:cx1="http://schemas.microsoft.com/office/drawing/2015/9/8/chartex" xmlns:cx2="http://schemas.microsoft.com/office/drawing/2015/10/21/chartex" xmlns:cx3="http://schemas.microsoft.com/office/drawing/2016/5/9/chartex" xmlns:cx4="http://schemas.microsoft.com/office/drawing/2016/5/10/chartex" xmlns:cx5="http://schemas.microsoft.com/office/drawing/2016/5/11/chartex" xmlns:cx6="http://schemas.microsoft.com/office/drawing/2016/5/12/chartex" xmlns:cx7="http://schemas.microsoft.com/office/drawing/2016/5/13/chartex" xmlns:cx8="http://schemas.microsoft.com/office/drawing/2016/5/14/chartex" xmlns:mc="http://schemas.openxmlformats.org/markup-compatibility/2006" xmlns:aink="http://schemas.microsoft.com/office/drawing/2016/ink" xmlns:am3d="http://schemas.microsoft.com/office/drawing/2017/model3d" xmlns:o="urn:schemas-microsoft-com:office:office" xmlns:oel="http://schemas.microsoft.com/office/2019/extlst" xmlns:r="http://schemas.openxmlformats.org/officeDocument/2006/relationships" xmlns:m="http://schemas.openxmlformats.org/officeDocument/2006/math" xmlns:v="urn:schemas-microsoft-com:vml" xmlns:wp14="http://schemas.microsoft.com/office/word/2010/wordprocessingDrawing" xmlns:wp="http://schemas.openxmlformats.org/drawingml/2006/wordprocessingDrawing" xmlns:w10="urn:schemas-microsoft-com:office:word" xmlns:w="http://schemas.openxmlformats.org/wordprocessingml/2006/main" xmlns:w14="http://schemas.microsoft.com/office/word/2010/wordml" xmlns:w15="http://schemas.microsoft.com/office/word/2012/wordml" xmlns:w16cex="http://schemas.microsoft.com/office/word/2018/wordml/cex" xmlns:w16cid="http://schemas.microsoft.com/office/word/2016/wordml/cid" xmlns:w16="http://schemas.microsoft.com/office/word/2018/wordml" xmlns:w16sdtdh="http://schemas.microsoft.com/office/word/2020/wordml/sdtdatahash" xmlns:w16se="http://schemas.microsoft.com/office/word/2015/wordml/symex" xmlns:wpg="http://schemas.microsoft.com/office/word/2010/wordprocessingGroup" xmlns:wpi="http://schemas.microsoft.com/office/word/2010/wordprocessingInk" xmlns:wne="http://schemas.microsoft.com/office/word/2006/wordml" xmlns:wps="http://schemas.microsoft.com/office/word/2010/wordprocessingShape" mc:Ignorable="w14 w15 w16se w16cid w16 w16cex w16sdtdh wp14">
+<w:hdr xmlns:wpc="http://schemas.microsoft.com/office/word/2010/wordprocessingCanvas" xmlns:cx="http://schemas.microsoft.com/office/drawing/2014/chartex" xmlns:cx1="http://schemas.microsoft.com/office/drawing/2015/9/8/chartex" xmlns:cx2="http://schemas.microsoft.com/office/drawing/2015/10/21/chartex" xmlns:cx3="http://schemas.microsoft.com/office/drawing/2016/5/9/chartex" xmlns:cx4="http://schemas.microsoft.com/office/drawing/2016/5/10/chartex" xmlns:cx5="http://schemas.microsoft.com/office/drawing/2016/5/11/chartex" xmlns:cx6="http://schemas.microsoft.com/office/drawing/2016/5/12/chartex" xmlns:cx7="http://schemas.microsoft.com/office/drawing/2016/5/13/chartex" xmlns:cx8="http://schemas.microsoft.com/office/drawing/2016/5/14/chartex" xmlns:mc="http://schemas.openxmlformats.org/markup-compatibility/2006" xmlns:aink="http://schemas.microsoft.com/office/drawing/2016/ink" xmlns:am3d="http://schemas.microsoft.com/office/drawing/2017/model3d" xmlns:o="urn:schemas-microsoft-com:office:office" xmlns:oel="http://schemas.microsoft.com/office/2019/extlst" xmlns:r="http://schemas.openxmlformats.org/officeDocument/2006/relationships" xmlns:m="http://schemas.openxmlformats.org/officeDocument/2006/math" xmlns:v="urn:schemas-microsoft-com:vml" xmlns:wp14="http://schemas.microsoft.com/office/word/2010/wordprocessingDrawing" xmlns:wp="http://schemas.openxmlformats.org/drawingml/2006/wordprocessingDrawing" xmlns:w10="urn:schemas-microsoft-com:office:word" xmlns:w="http://schemas.openxmlformats.org/wordprocessingml/2006/main" xmlns:w14="http://schemas.microsoft.com/office/word/2010/wordml" xmlns:w15="http://schemas.microsoft.com/office/word/2012/wordml" xmlns:w16cex="http://schemas.microsoft.com/office/word/2018/wordml/cex" xmlns:w16cid="http://schemas.microsoft.com/office/word/2016/wordml/cid" xmlns:w16="http://schemas.microsoft.com/office/word/2018/wordml" xmlns:w16du="http://schemas.microsoft.com/office/word/2023/wordml/word16du" xmlns:w16sdtdh="http://schemas.microsoft.com/office/word/2020/wordml/sdtdatahash" xmlns:w16se="http://schemas.microsoft.com/office/word/2015/wordml/symex" xmlns:wpg="http://schemas.microsoft.com/office/word/2010/wordprocessingGroup" xmlns:wpi="http://schemas.microsoft.com/office/word/2010/wordprocessingInk" xmlns:wne="http://schemas.microsoft.com/office/word/2006/wordml" xmlns:wps="http://schemas.microsoft.com/office/word/2010/wordprocessingShape" mc:Ignorable="w14 w15 w16se w16cid w16 w16cex w16sdtdh wp14">
   <w:tbl>
     <w:tblPr>
       <w:tblStyle w:val="TableGrid"/>
@@ -1703,7 +1759,7 @@
 </file>
 
 <file path=word/header3.xml><?xml version="1.0" encoding="utf-8"?>
-<w:hdr xmlns:wpc="http://schemas.microsoft.com/office/word/2010/wordprocessingCanvas" xmlns:cx="http://schemas.microsoft.com/office/drawing/2014/chartex" xmlns:cx1="http://schemas.microsoft.com/office/drawing/2015/9/8/chartex" xmlns:cx2="http://schemas.microsoft.com/office/drawing/2015/10/21/chartex" xmlns:cx3="http://schemas.microsoft.com/office/drawing/2016/5/9/chartex" xmlns:cx4="http://schemas.microsoft.com/office/drawing/2016/5/10/chartex" xmlns:cx5="http://schemas.microsoft.com/office/drawing/2016/5/11/chartex" xmlns:cx6="http://schemas.microsoft.com/office/drawing/2016/5/12/chartex" xmlns:cx7="http://schemas.microsoft.com/office/drawing/2016/5/13/chartex" xmlns:cx8="http://schemas.microsoft.com/office/drawing/2016/5/14/chartex" xmlns:mc="http://schemas.openxmlformats.org/markup-compatibility/2006" xmlns:aink="http://schemas.microsoft.com/office/drawing/2016/ink" xmlns:am3d="http://schemas.microsoft.com/office/drawing/2017/model3d" xmlns:o="urn:schemas-microsoft-com:office:office" xmlns:oel="http://schemas.microsoft.com/office/2019/extlst" xmlns:r="http://schemas.openxmlformats.org/officeDocument/2006/relationships" xmlns:m="http://schemas.openxmlformats.org/officeDocument/2006/math" xmlns:v="urn:schemas-microsoft-com:vml" xmlns:wp14="http://schemas.microsoft.com/office/word/2010/wordprocessingDrawing" xmlns:wp="http://schemas.openxmlformats.org/drawingml/2006/wordprocessingDrawing" xmlns:w10="urn:schemas-microsoft-com:office:word" xmlns:w="http://schemas.openxmlformats.org/wordprocessingml/2006/main" xmlns:w14="http://schemas.microsoft.com/office/word/2010/wordml" xmlns:w15="http://schemas.microsoft.com/office/word/2012/wordml" xmlns:w16cex="http://schemas.microsoft.com/office/word/2018/wordml/cex" xmlns:w16cid="http://schemas.microsoft.com/office/word/2016/wordml/cid" xmlns:w16="http://schemas.microsoft.com/office/word/2018/wordml" xmlns:w16sdtdh="http://schemas.microsoft.com/office/word/2020/wordml/sdtdatahash" xmlns:w16se="http://schemas.microsoft.com/office/word/2015/wordml/symex" xmlns:wpg="http://schemas.microsoft.com/office/word/2010/wordprocessingGroup" xmlns:wpi="http://schemas.microsoft.com/office/word/2010/wordprocessingInk" xmlns:wne="http://schemas.microsoft.com/office/word/2006/wordml" xmlns:wps="http://schemas.microsoft.com/office/word/2010/wordprocessingShape" mc:Ignorable="w14 w15 w16se w16cid w16 w16cex w16sdtdh wp14">
+<w:hdr xmlns:wpc="http://schemas.microsoft.com/office/word/2010/wordprocessingCanvas" xmlns:cx="http://schemas.microsoft.com/office/drawing/2014/chartex" xmlns:cx1="http://schemas.microsoft.com/office/drawing/2015/9/8/chartex" xmlns:cx2="http://schemas.microsoft.com/office/drawing/2015/10/21/chartex" xmlns:cx3="http://schemas.microsoft.com/office/drawing/2016/5/9/chartex" xmlns:cx4="http://schemas.microsoft.com/office/drawing/2016/5/10/chartex" xmlns:cx5="http://schemas.microsoft.com/office/drawing/2016/5/11/chartex" xmlns:cx6="http://schemas.microsoft.com/office/drawing/2016/5/12/chartex" xmlns:cx7="http://schemas.microsoft.com/office/drawing/2016/5/13/chartex" xmlns:cx8="http://schemas.microsoft.com/office/drawing/2016/5/14/chartex" xmlns:mc="http://schemas.openxmlformats.org/markup-compatibility/2006" xmlns:aink="http://schemas.microsoft.com/office/drawing/2016/ink" xmlns:am3d="http://schemas.microsoft.com/office/drawing/2017/model3d" xmlns:o="urn:schemas-microsoft-com:office:office" xmlns:oel="http://schemas.microsoft.com/office/2019/extlst" xmlns:r="http://schemas.openxmlformats.org/officeDocument/2006/relationships" xmlns:m="http://schemas.openxmlformats.org/officeDocument/2006/math" xmlns:v="urn:schemas-microsoft-com:vml" xmlns:wp14="http://schemas.microsoft.com/office/word/2010/wordprocessingDrawing" xmlns:wp="http://schemas.openxmlformats.org/drawingml/2006/wordprocessingDrawing" xmlns:w10="urn:schemas-microsoft-com:office:word" xmlns:w="http://schemas.openxmlformats.org/wordprocessingml/2006/main" xmlns:w14="http://schemas.microsoft.com/office/word/2010/wordml" xmlns:w15="http://schemas.microsoft.com/office/word/2012/wordml" xmlns:w16cex="http://schemas.microsoft.com/office/word/2018/wordml/cex" xmlns:w16cid="http://schemas.microsoft.com/office/word/2016/wordml/cid" xmlns:w16="http://schemas.microsoft.com/office/word/2018/wordml" xmlns:w16du="http://schemas.microsoft.com/office/word/2023/wordml/word16du" xmlns:w16sdtdh="http://schemas.microsoft.com/office/word/2020/wordml/sdtdatahash" xmlns:w16se="http://schemas.microsoft.com/office/word/2015/wordml/symex" xmlns:wpg="http://schemas.microsoft.com/office/word/2010/wordprocessingGroup" xmlns:wpi="http://schemas.microsoft.com/office/word/2010/wordprocessingInk" xmlns:wne="http://schemas.microsoft.com/office/word/2006/wordml" xmlns:wps="http://schemas.microsoft.com/office/word/2010/wordprocessingShape" mc:Ignorable="w14 w15 w16se w16cid w16 w16cex w16sdtdh wp14">
   <w:p>
     <w:pPr>
       <w:pStyle w:val="Header"/>

</xml_diff>